<commit_message>
Minor changed - runup with Sunny.
</commit_message>
<xml_diff>
--- a/manuals/Eod-manual.docx
+++ b/manuals/Eod-manual.docx
@@ -4,10 +4,19 @@
   <w:body>
     <w:p>
       <w:pPr>
-        <w:rPr>
-          <w:rFonts w:cstheme="minorHAnsi"/>
-        </w:rPr>
-      </w:pPr>
+        <w:jc w:val="center"/>
+        <w:rPr>
+          <w:rFonts w:cstheme="minorHAnsi"/>
+          <w:color w:val="FF0000"/>
+        </w:rPr>
+      </w:pPr>
+      <w:r>
+        <w:rPr>
+          <w:rFonts w:cstheme="minorHAnsi"/>
+          <w:color w:val="FF0000"/>
+        </w:rPr>
+        <w:t>Copyrighted material</w:t>
+      </w:r>
     </w:p>
     <w:p>
       <w:pPr>
@@ -81,7 +90,6 @@
           <w:szCs w:val="56"/>
         </w:rPr>
       </w:pPr>
-      <w:proofErr w:type="spellStart"/>
       <w:r>
         <w:rPr>
           <w:rFonts w:cstheme="minorHAnsi"/>
@@ -90,10 +98,12 @@
           <w:sz w:val="56"/>
           <w:szCs w:val="56"/>
         </w:rPr>
-        <w:t>Indxx</w:t>
-      </w:r>
-      <w:proofErr w:type="spellEnd"/>
-      <w:r>
+        <w:t>Indxx Capital</w:t>
+      </w:r>
+    </w:p>
+    <w:p>
+      <w:pPr>
+        <w:jc w:val="center"/>
         <w:rPr>
           <w:rFonts w:cstheme="minorHAnsi"/>
           <w:b/>
@@ -101,12 +111,8 @@
           <w:sz w:val="56"/>
           <w:szCs w:val="56"/>
         </w:rPr>
-        <w:t xml:space="preserve"> Capital</w:t>
-      </w:r>
-    </w:p>
-    <w:p>
-      <w:pPr>
-        <w:jc w:val="center"/>
+      </w:pPr>
+      <w:r>
         <w:rPr>
           <w:rFonts w:cstheme="minorHAnsi"/>
           <w:b/>
@@ -114,41 +120,8 @@
           <w:sz w:val="56"/>
           <w:szCs w:val="56"/>
         </w:rPr>
-      </w:pPr>
-      <w:proofErr w:type="spellStart"/>
-      <w:r>
-        <w:rPr>
-          <w:rFonts w:cstheme="minorHAnsi"/>
-          <w:b/>
-          <w:color w:val="548DD4" w:themeColor="text2" w:themeTint="99"/>
-          <w:sz w:val="56"/>
-          <w:szCs w:val="56"/>
-        </w:rPr>
-        <w:t>Eod</w:t>
-      </w:r>
-      <w:proofErr w:type="spellEnd"/>
-      <w:r>
-        <w:rPr>
-          <w:rFonts w:cstheme="minorHAnsi"/>
-          <w:b/>
-          <w:color w:val="548DD4" w:themeColor="text2" w:themeTint="99"/>
-          <w:sz w:val="56"/>
-          <w:szCs w:val="56"/>
-        </w:rPr>
-        <w:t xml:space="preserve"> index </w:t>
-      </w:r>
-      <w:proofErr w:type="gramStart"/>
-      <w:r>
-        <w:rPr>
-          <w:rFonts w:cstheme="minorHAnsi"/>
-          <w:b/>
-          <w:color w:val="548DD4" w:themeColor="text2" w:themeTint="99"/>
-          <w:sz w:val="56"/>
-          <w:szCs w:val="56"/>
-        </w:rPr>
-        <w:t>calculation  process</w:t>
-      </w:r>
-      <w:proofErr w:type="gramEnd"/>
+        <w:t>Eod index calculation  process</w:t>
+      </w:r>
     </w:p>
     <w:p>
       <w:pPr>
@@ -273,15 +246,16 @@
         <w:tblLook w:val="04A0" w:firstRow="1" w:lastRow="0" w:firstColumn="1" w:lastColumn="0" w:noHBand="0" w:noVBand="1"/>
       </w:tblPr>
       <w:tblGrid>
-        <w:gridCol w:w="738"/>
-        <w:gridCol w:w="1710"/>
-        <w:gridCol w:w="2340"/>
-        <w:gridCol w:w="4788"/>
+        <w:gridCol w:w="710"/>
+        <w:gridCol w:w="1481"/>
+        <w:gridCol w:w="1730"/>
+        <w:gridCol w:w="1955"/>
+        <w:gridCol w:w="3700"/>
       </w:tblGrid>
       <w:tr>
         <w:tc>
           <w:tcPr>
-            <w:tcW w:w="738" w:type="dxa"/>
+            <w:tcW w:w="710" w:type="dxa"/>
           </w:tcPr>
           <w:p>
             <w:pPr>
@@ -290,7 +264,6 @@
                 <w:b/>
               </w:rPr>
             </w:pPr>
-            <w:proofErr w:type="spellStart"/>
             <w:r>
               <w:rPr>
                 <w:rFonts w:cstheme="minorHAnsi"/>
@@ -298,12 +271,11 @@
               </w:rPr>
               <w:t>S.No</w:t>
             </w:r>
-            <w:proofErr w:type="spellEnd"/>
-          </w:p>
-        </w:tc>
-        <w:tc>
-          <w:tcPr>
-            <w:tcW w:w="1710" w:type="dxa"/>
+          </w:p>
+        </w:tc>
+        <w:tc>
+          <w:tcPr>
+            <w:tcW w:w="1481" w:type="dxa"/>
           </w:tcPr>
           <w:p>
             <w:pPr>
@@ -323,7 +295,7 @@
         </w:tc>
         <w:tc>
           <w:tcPr>
-            <w:tcW w:w="2340" w:type="dxa"/>
+            <w:tcW w:w="1730" w:type="dxa"/>
           </w:tcPr>
           <w:p>
             <w:pPr>
@@ -337,13 +309,13 @@
                 <w:rFonts w:cstheme="minorHAnsi"/>
                 <w:b/>
               </w:rPr>
-              <w:t>Author</w:t>
-            </w:r>
-          </w:p>
-        </w:tc>
-        <w:tc>
-          <w:tcPr>
-            <w:tcW w:w="4788" w:type="dxa"/>
+              <w:t>Date</w:t>
+            </w:r>
+          </w:p>
+        </w:tc>
+        <w:tc>
+          <w:tcPr>
+            <w:tcW w:w="1955" w:type="dxa"/>
           </w:tcPr>
           <w:p>
             <w:pPr>
@@ -357,6 +329,26 @@
                 <w:rFonts w:cstheme="minorHAnsi"/>
                 <w:b/>
               </w:rPr>
+              <w:t>Author</w:t>
+            </w:r>
+          </w:p>
+        </w:tc>
+        <w:tc>
+          <w:tcPr>
+            <w:tcW w:w="3700" w:type="dxa"/>
+          </w:tcPr>
+          <w:p>
+            <w:pPr>
+              <w:rPr>
+                <w:rFonts w:cstheme="minorHAnsi"/>
+                <w:b/>
+              </w:rPr>
+            </w:pPr>
+            <w:r>
+              <w:rPr>
+                <w:rFonts w:cstheme="minorHAnsi"/>
+                <w:b/>
+              </w:rPr>
               <w:t>Remarks</w:t>
             </w:r>
           </w:p>
@@ -365,7 +357,7 @@
       <w:tr>
         <w:tc>
           <w:tcPr>
-            <w:tcW w:w="738" w:type="dxa"/>
+            <w:tcW w:w="710" w:type="dxa"/>
           </w:tcPr>
           <w:p>
             <w:pPr>
@@ -383,7 +375,7 @@
         </w:tc>
         <w:tc>
           <w:tcPr>
-            <w:tcW w:w="1710" w:type="dxa"/>
+            <w:tcW w:w="1481" w:type="dxa"/>
           </w:tcPr>
           <w:p>
             <w:pPr>
@@ -395,13 +387,13 @@
               <w:rPr>
                 <w:rFonts w:cstheme="minorHAnsi"/>
               </w:rPr>
-              <w:t>1.0</w:t>
-            </w:r>
-          </w:p>
-        </w:tc>
-        <w:tc>
-          <w:tcPr>
-            <w:tcW w:w="2340" w:type="dxa"/>
+              <w:t>0.1</w:t>
+            </w:r>
+          </w:p>
+        </w:tc>
+        <w:tc>
+          <w:tcPr>
+            <w:tcW w:w="1730" w:type="dxa"/>
           </w:tcPr>
           <w:p>
             <w:pPr>
@@ -413,13 +405,44 @@
               <w:rPr>
                 <w:rFonts w:cstheme="minorHAnsi"/>
               </w:rPr>
+              <w:t>15</w:t>
+            </w:r>
+            <w:r>
+              <w:rPr>
+                <w:rFonts w:cstheme="minorHAnsi"/>
+                <w:vertAlign w:val="superscript"/>
+              </w:rPr>
+              <w:t>th</w:t>
+            </w:r>
+            <w:r>
+              <w:rPr>
+                <w:rFonts w:cstheme="minorHAnsi"/>
+              </w:rPr>
+              <w:t xml:space="preserve"> Jan 2015</w:t>
+            </w:r>
+          </w:p>
+        </w:tc>
+        <w:tc>
+          <w:tcPr>
+            <w:tcW w:w="1955" w:type="dxa"/>
+          </w:tcPr>
+          <w:p>
+            <w:pPr>
+              <w:rPr>
+                <w:rFonts w:cstheme="minorHAnsi"/>
+              </w:rPr>
+            </w:pPr>
+            <w:r>
+              <w:rPr>
+                <w:rFonts w:cstheme="minorHAnsi"/>
+              </w:rPr>
               <w:t>Amit Mahajan</w:t>
             </w:r>
           </w:p>
         </w:tc>
         <w:tc>
           <w:tcPr>
-            <w:tcW w:w="4788" w:type="dxa"/>
+            <w:tcW w:w="3700" w:type="dxa"/>
           </w:tcPr>
           <w:p>
             <w:pPr>
@@ -439,7 +462,7 @@
       <w:tr>
         <w:tc>
           <w:tcPr>
-            <w:tcW w:w="738" w:type="dxa"/>
+            <w:tcW w:w="710" w:type="dxa"/>
           </w:tcPr>
           <w:p>
             <w:pPr>
@@ -447,23 +470,17 @@
                 <w:rFonts w:cstheme="minorHAnsi"/>
               </w:rPr>
             </w:pPr>
-          </w:p>
-        </w:tc>
-        <w:tc>
-          <w:tcPr>
-            <w:tcW w:w="1710" w:type="dxa"/>
-          </w:tcPr>
-          <w:p>
-            <w:pPr>
+            <w:r>
               <w:rPr>
                 <w:rFonts w:cstheme="minorHAnsi"/>
               </w:rPr>
-            </w:pPr>
-          </w:p>
-        </w:tc>
-        <w:tc>
-          <w:tcPr>
-            <w:tcW w:w="2340" w:type="dxa"/>
+              <w:t>2.</w:t>
+            </w:r>
+          </w:p>
+        </w:tc>
+        <w:tc>
+          <w:tcPr>
+            <w:tcW w:w="1481" w:type="dxa"/>
           </w:tcPr>
           <w:p>
             <w:pPr>
@@ -471,25 +488,88 @@
                 <w:rFonts w:cstheme="minorHAnsi"/>
               </w:rPr>
             </w:pPr>
-          </w:p>
-        </w:tc>
-        <w:tc>
-          <w:tcPr>
-            <w:tcW w:w="4788" w:type="dxa"/>
-          </w:tcPr>
-          <w:p>
-            <w:pPr>
+            <w:r>
               <w:rPr>
                 <w:rFonts w:cstheme="minorHAnsi"/>
               </w:rPr>
-            </w:pPr>
+              <w:t>1.0</w:t>
+            </w:r>
+          </w:p>
+        </w:tc>
+        <w:tc>
+          <w:tcPr>
+            <w:tcW w:w="1730" w:type="dxa"/>
+          </w:tcPr>
+          <w:p>
+            <w:pPr>
+              <w:rPr>
+                <w:rFonts w:cstheme="minorHAnsi"/>
+              </w:rPr>
+            </w:pPr>
+            <w:r>
+              <w:rPr>
+                <w:rFonts w:cstheme="minorHAnsi"/>
+              </w:rPr>
+              <w:t>22</w:t>
+            </w:r>
+            <w:r>
+              <w:rPr>
+                <w:rFonts w:cstheme="minorHAnsi"/>
+                <w:vertAlign w:val="superscript"/>
+              </w:rPr>
+              <w:t>nd</w:t>
+            </w:r>
+            <w:r>
+              <w:rPr>
+                <w:rFonts w:cstheme="minorHAnsi"/>
+              </w:rPr>
+              <w:t xml:space="preserve"> Jan 2015</w:t>
+            </w:r>
+          </w:p>
+        </w:tc>
+        <w:tc>
+          <w:tcPr>
+            <w:tcW w:w="1955" w:type="dxa"/>
+          </w:tcPr>
+          <w:p>
+            <w:pPr>
+              <w:rPr>
+                <w:rFonts w:cstheme="minorHAnsi"/>
+              </w:rPr>
+            </w:pPr>
+            <w:r>
+              <w:rPr>
+                <w:rFonts w:cstheme="minorHAnsi"/>
+              </w:rPr>
+              <w:t>Amit Mahajan</w:t>
+            </w:r>
+          </w:p>
+        </w:tc>
+        <w:tc>
+          <w:tcPr>
+            <w:tcW w:w="3700" w:type="dxa"/>
+          </w:tcPr>
+          <w:p>
+            <w:pPr>
+              <w:rPr>
+                <w:rFonts w:cstheme="minorHAnsi"/>
+              </w:rPr>
+            </w:pPr>
+            <w:r>
+              <w:rPr>
+                <w:rFonts w:cstheme="minorHAnsi"/>
+              </w:rPr>
+              <w:t>Final draft</w:t>
+            </w:r>
+            <w:bookmarkStart w:id="0" w:name="_GoBack"/>
+            <w:bookmarkEnd w:id="0"/>
           </w:p>
         </w:tc>
       </w:tr>
       <w:tr>
         <w:tc>
           <w:tcPr>
-            <w:tcW w:w="738" w:type="dxa"/>
+            <w:tcW w:w="710" w:type="dxa"/>
           </w:tcPr>
           <w:p>
             <w:pPr>
@@ -501,7 +581,7 @@
         </w:tc>
         <w:tc>
           <w:tcPr>
-            <w:tcW w:w="1710" w:type="dxa"/>
+            <w:tcW w:w="1481" w:type="dxa"/>
           </w:tcPr>
           <w:p>
             <w:pPr>
@@ -513,7 +593,7 @@
         </w:tc>
         <w:tc>
           <w:tcPr>
-            <w:tcW w:w="2340" w:type="dxa"/>
+            <w:tcW w:w="1730" w:type="dxa"/>
           </w:tcPr>
           <w:p>
             <w:pPr>
@@ -525,7 +605,19 @@
         </w:tc>
         <w:tc>
           <w:tcPr>
-            <w:tcW w:w="4788" w:type="dxa"/>
+            <w:tcW w:w="1955" w:type="dxa"/>
+          </w:tcPr>
+          <w:p>
+            <w:pPr>
+              <w:rPr>
+                <w:rFonts w:cstheme="minorHAnsi"/>
+              </w:rPr>
+            </w:pPr>
+          </w:p>
+        </w:tc>
+        <w:tc>
+          <w:tcPr>
+            <w:tcW w:w="3700" w:type="dxa"/>
           </w:tcPr>
           <w:p>
             <w:pPr>
@@ -746,21 +838,7 @@
         <w:rPr>
           <w:rFonts w:cstheme="minorHAnsi"/>
         </w:rPr>
-        <w:t xml:space="preserve">How to trigger </w:t>
-      </w:r>
-      <w:proofErr w:type="spellStart"/>
-      <w:r>
-        <w:rPr>
-          <w:rFonts w:cstheme="minorHAnsi"/>
-        </w:rPr>
-        <w:t>EoD</w:t>
-      </w:r>
-      <w:proofErr w:type="spellEnd"/>
-      <w:r>
-        <w:rPr>
-          <w:rFonts w:cstheme="minorHAnsi"/>
-        </w:rPr>
-        <w:t xml:space="preserve"> processes</w:t>
+        <w:t>How to trigger EoD processes</w:t>
       </w:r>
     </w:p>
     <w:p>
@@ -1174,21 +1252,12 @@
           <w:color w:val="000000"/>
         </w:rPr>
       </w:pPr>
-      <w:proofErr w:type="spellStart"/>
       <w:r>
         <w:rPr>
           <w:rFonts w:ascii="Calibri" w:eastAsia="Times New Roman" w:hAnsi="Calibri" w:cs="Calibri"/>
           <w:color w:val="000000"/>
         </w:rPr>
-        <w:t>closing_process_logs</w:t>
-      </w:r>
-      <w:proofErr w:type="spellEnd"/>
-      <w:r>
-        <w:rPr>
-          <w:rFonts w:ascii="Calibri" w:eastAsia="Times New Roman" w:hAnsi="Calibri" w:cs="Calibri"/>
-          <w:color w:val="000000"/>
-        </w:rPr>
-        <w:t>_&lt;date&gt;_&lt;time&gt;</w:t>
+        <w:t>closing_process_logs_&lt;date&gt;_&lt;time&gt;</w:t>
       </w:r>
     </w:p>
     <w:p>
@@ -1205,19 +1274,11 @@
           <w:szCs w:val="28"/>
         </w:rPr>
       </w:pPr>
-      <w:proofErr w:type="spellStart"/>
       <w:r>
         <w:rPr>
           <w:rFonts w:ascii="Calibri" w:eastAsia="Times New Roman" w:hAnsi="Calibri" w:cs="Calibri"/>
         </w:rPr>
-        <w:t>ca_process_logs</w:t>
-      </w:r>
-      <w:proofErr w:type="spellEnd"/>
-      <w:r>
-        <w:rPr>
-          <w:rFonts w:ascii="Calibri" w:eastAsia="Times New Roman" w:hAnsi="Calibri" w:cs="Calibri"/>
-        </w:rPr>
-        <w:t>_&lt;date&gt;_&lt;time&gt;</w:t>
+        <w:t>ca_process_logs_&lt;date&gt;_&lt;time&gt;</w:t>
       </w:r>
     </w:p>
     <w:p>
@@ -1234,19 +1295,11 @@
           <w:szCs w:val="28"/>
         </w:rPr>
       </w:pPr>
-      <w:proofErr w:type="spellStart"/>
       <w:r>
         <w:rPr>
           <w:rFonts w:ascii="Calibri" w:eastAsia="Times New Roman" w:hAnsi="Calibri" w:cs="Calibri"/>
         </w:rPr>
-        <w:t>opening_process_logs</w:t>
-      </w:r>
-      <w:proofErr w:type="spellEnd"/>
-      <w:r>
-        <w:rPr>
-          <w:rFonts w:ascii="Calibri" w:eastAsia="Times New Roman" w:hAnsi="Calibri" w:cs="Calibri"/>
-        </w:rPr>
-        <w:t>_&lt;date&gt;_&lt;time&gt;</w:t>
+        <w:t>opening_process_logs_&lt;date&gt;_&lt;time&gt;</w:t>
       </w:r>
     </w:p>
     <w:p>
@@ -1480,9 +1533,8 @@
           <w:u w:val="single"/>
         </w:rPr>
         <w:lastRenderedPageBreak/>
-        <w:t xml:space="preserve">How to trigger </w:t>
-      </w:r>
-      <w:proofErr w:type="spellStart"/>
+        <w:t xml:space="preserve">How to trigger EoD calculation </w:t>
+      </w:r>
       <w:r>
         <w:rPr>
           <w:rFonts w:cstheme="minorHAnsi"/>
@@ -1492,29 +1544,6 @@
           <w:szCs w:val="28"/>
           <w:u w:val="single"/>
         </w:rPr>
-        <w:t>EoD</w:t>
-      </w:r>
-      <w:proofErr w:type="spellEnd"/>
-      <w:r>
-        <w:rPr>
-          <w:rFonts w:cstheme="minorHAnsi"/>
-          <w:b/>
-          <w:color w:val="548DD4" w:themeColor="text2" w:themeTint="99"/>
-          <w:sz w:val="28"/>
-          <w:szCs w:val="28"/>
-          <w:u w:val="single"/>
-        </w:rPr>
-        <w:t xml:space="preserve"> calculation </w:t>
-      </w:r>
-      <w:r>
-        <w:rPr>
-          <w:rFonts w:cstheme="minorHAnsi"/>
-          <w:b/>
-          <w:color w:val="548DD4" w:themeColor="text2" w:themeTint="99"/>
-          <w:sz w:val="28"/>
-          <w:szCs w:val="28"/>
-          <w:u w:val="single"/>
-        </w:rPr>
         <w:t>processes</w:t>
       </w:r>
     </w:p>
@@ -1530,23 +1559,7 @@
           <w:rFonts w:ascii="Calibri" w:eastAsia="Times New Roman" w:hAnsi="Calibri" w:cs="Calibri"/>
           <w:color w:val="000000"/>
         </w:rPr>
-        <w:t>Open the web browser (chrome/</w:t>
-      </w:r>
-      <w:proofErr w:type="spellStart"/>
-      <w:r>
-        <w:rPr>
-          <w:rFonts w:ascii="Calibri" w:eastAsia="Times New Roman" w:hAnsi="Calibri" w:cs="Calibri"/>
-          <w:color w:val="000000"/>
-        </w:rPr>
-        <w:t>firefox</w:t>
-      </w:r>
-      <w:proofErr w:type="spellEnd"/>
-      <w:r>
-        <w:rPr>
-          <w:rFonts w:ascii="Calibri" w:eastAsia="Times New Roman" w:hAnsi="Calibri" w:cs="Calibri"/>
-          <w:color w:val="000000"/>
-        </w:rPr>
-        <w:t>) and enter the following URLs for various processes:</w:t>
+        <w:t>Open the web browser (chrome/firefox) and enter the following URLs for various processes:</w:t>
       </w:r>
     </w:p>
     <w:p>
@@ -1707,6 +1720,20 @@
           <w:color w:val="000000"/>
         </w:rPr>
       </w:pPr>
+      <w:r>
+        <w:rPr>
+          <w:rFonts w:ascii="Calibri" w:eastAsia="Times New Roman" w:hAnsi="Calibri" w:cs="Calibri"/>
+          <w:color w:val="000000"/>
+        </w:rPr>
+        <w:t xml:space="preserve">P.S: Database files are present at: </w:t>
+      </w:r>
+      <w:r>
+        <w:rPr>
+          <w:rFonts w:ascii="Calibri" w:eastAsia="Times New Roman" w:hAnsi="Calibri" w:cs="Calibri"/>
+          <w:color w:val="000000"/>
+        </w:rPr>
+        <w:t>C:\wamp\bin\mysql\mysql5.6.17\data</w:t>
+      </w:r>
     </w:p>
     <w:p>
       <w:pPr>
@@ -1901,21 +1928,12 @@
                 <w:color w:val="000000"/>
               </w:rPr>
             </w:pPr>
-            <w:proofErr w:type="spellStart"/>
-            <w:r>
-              <w:rPr>
-                <w:rFonts w:ascii="Calibri" w:eastAsia="Times New Roman" w:hAnsi="Calibri" w:cs="Calibri"/>
-                <w:color w:val="000000"/>
-              </w:rPr>
-              <w:t>S.No</w:t>
-            </w:r>
-            <w:proofErr w:type="spellEnd"/>
-            <w:r>
-              <w:rPr>
-                <w:rFonts w:ascii="Calibri" w:eastAsia="Times New Roman" w:hAnsi="Calibri" w:cs="Calibri"/>
-                <w:color w:val="000000"/>
-              </w:rPr>
-              <w:t>.</w:t>
+            <w:r>
+              <w:rPr>
+                <w:rFonts w:ascii="Calibri" w:eastAsia="Times New Roman" w:hAnsi="Calibri" w:cs="Calibri"/>
+                <w:color w:val="000000"/>
+              </w:rPr>
+              <w:t>S.No.</w:t>
             </w:r>
           </w:p>
         </w:tc>
@@ -2010,14 +2028,12 @@
                 <w:rFonts w:ascii="Calibri" w:eastAsia="Times New Roman" w:hAnsi="Calibri" w:cs="Calibri"/>
               </w:rPr>
             </w:pPr>
-            <w:proofErr w:type="spellStart"/>
             <w:r>
               <w:rPr>
                 <w:rFonts w:ascii="Calibri" w:eastAsia="Times New Roman" w:hAnsi="Calibri" w:cs="Calibri"/>
               </w:rPr>
               <w:t>tbl_adj_benchmark_index</w:t>
             </w:r>
-            <w:proofErr w:type="spellEnd"/>
           </w:p>
         </w:tc>
         <w:tc>
@@ -2080,14 +2096,12 @@
                 <w:rFonts w:ascii="Calibri" w:eastAsia="Times New Roman" w:hAnsi="Calibri" w:cs="Calibri"/>
               </w:rPr>
             </w:pPr>
-            <w:proofErr w:type="spellStart"/>
             <w:r>
               <w:rPr>
                 <w:rFonts w:ascii="Calibri" w:eastAsia="Times New Roman" w:hAnsi="Calibri" w:cs="Calibri"/>
               </w:rPr>
               <w:t>tbl_admin</w:t>
             </w:r>
-            <w:proofErr w:type="spellEnd"/>
           </w:p>
         </w:tc>
         <w:tc>
@@ -2150,14 +2164,12 @@
                 <w:rFonts w:ascii="Calibri" w:eastAsia="Times New Roman" w:hAnsi="Calibri" w:cs="Calibri"/>
               </w:rPr>
             </w:pPr>
-            <w:proofErr w:type="spellStart"/>
             <w:r>
               <w:rPr>
                 <w:rFonts w:ascii="Calibri" w:eastAsia="Times New Roman" w:hAnsi="Calibri" w:cs="Calibri"/>
               </w:rPr>
               <w:t>tbl_assign_index</w:t>
             </w:r>
-            <w:proofErr w:type="spellEnd"/>
           </w:p>
         </w:tc>
         <w:tc>
@@ -2220,14 +2232,12 @@
                 <w:rFonts w:ascii="Calibri" w:eastAsia="Times New Roman" w:hAnsi="Calibri" w:cs="Calibri"/>
               </w:rPr>
             </w:pPr>
-            <w:proofErr w:type="spellStart"/>
             <w:r>
               <w:rPr>
                 <w:rFonts w:ascii="Calibri" w:eastAsia="Times New Roman" w:hAnsi="Calibri" w:cs="Calibri"/>
               </w:rPr>
               <w:t>tbl_assign_index_temp</w:t>
             </w:r>
-            <w:proofErr w:type="spellEnd"/>
           </w:p>
         </w:tc>
         <w:tc>
@@ -2358,14 +2368,12 @@
                 <w:rFonts w:ascii="Calibri" w:eastAsia="Times New Roman" w:hAnsi="Calibri" w:cs="Calibri"/>
               </w:rPr>
             </w:pPr>
-            <w:proofErr w:type="spellStart"/>
             <w:r>
               <w:rPr>
                 <w:rFonts w:ascii="Calibri" w:eastAsia="Times New Roman" w:hAnsi="Calibri" w:cs="Calibri"/>
               </w:rPr>
               <w:t>tbl_benchmark_index</w:t>
             </w:r>
-            <w:proofErr w:type="spellEnd"/>
           </w:p>
         </w:tc>
         <w:tc>
@@ -2428,14 +2436,12 @@
                 <w:rFonts w:ascii="Calibri" w:eastAsia="Times New Roman" w:hAnsi="Calibri" w:cs="Calibri"/>
               </w:rPr>
             </w:pPr>
-            <w:proofErr w:type="spellStart"/>
             <w:r>
               <w:rPr>
                 <w:rFonts w:ascii="Calibri" w:eastAsia="Times New Roman" w:hAnsi="Calibri" w:cs="Calibri"/>
               </w:rPr>
               <w:t>tbl_ca</w:t>
             </w:r>
-            <w:proofErr w:type="spellEnd"/>
           </w:p>
         </w:tc>
         <w:tc>
@@ -2505,14 +2511,12 @@
                 <w:rFonts w:ascii="Calibri" w:eastAsia="Times New Roman" w:hAnsi="Calibri" w:cs="Calibri"/>
               </w:rPr>
             </w:pPr>
-            <w:proofErr w:type="spellStart"/>
             <w:r>
               <w:rPr>
                 <w:rFonts w:ascii="Calibri" w:eastAsia="Times New Roman" w:hAnsi="Calibri" w:cs="Calibri"/>
               </w:rPr>
               <w:t>tbl_calendarzone</w:t>
             </w:r>
-            <w:proofErr w:type="spellEnd"/>
           </w:p>
         </w:tc>
         <w:tc>
@@ -2575,14 +2579,12 @@
                 <w:rFonts w:ascii="Calibri" w:eastAsia="Times New Roman" w:hAnsi="Calibri" w:cs="Calibri"/>
               </w:rPr>
             </w:pPr>
-            <w:proofErr w:type="spellStart"/>
             <w:r>
               <w:rPr>
                 <w:rFonts w:ascii="Calibri" w:eastAsia="Times New Roman" w:hAnsi="Calibri" w:cs="Calibri"/>
               </w:rPr>
               <w:t>tbl_cash_index</w:t>
             </w:r>
-            <w:proofErr w:type="spellEnd"/>
           </w:p>
         </w:tc>
         <w:tc>
@@ -2652,14 +2654,12 @@
                 <w:rFonts w:ascii="Calibri" w:eastAsia="Times New Roman" w:hAnsi="Calibri" w:cs="Calibri"/>
               </w:rPr>
             </w:pPr>
-            <w:proofErr w:type="spellStart"/>
             <w:r>
               <w:rPr>
                 <w:rFonts w:ascii="Calibri" w:eastAsia="Times New Roman" w:hAnsi="Calibri" w:cs="Calibri"/>
               </w:rPr>
               <w:t>tbl_cash_index_temp</w:t>
             </w:r>
-            <w:proofErr w:type="spellEnd"/>
           </w:p>
         </w:tc>
         <w:tc>
@@ -2729,14 +2729,12 @@
                 <w:rFonts w:ascii="Calibri" w:eastAsia="Times New Roman" w:hAnsi="Calibri" w:cs="Calibri"/>
               </w:rPr>
             </w:pPr>
-            <w:proofErr w:type="spellStart"/>
             <w:r>
               <w:rPr>
                 <w:rFonts w:ascii="Calibri" w:eastAsia="Times New Roman" w:hAnsi="Calibri" w:cs="Calibri"/>
               </w:rPr>
               <w:t>tbl_cash_indxx_value</w:t>
             </w:r>
-            <w:proofErr w:type="spellEnd"/>
           </w:p>
         </w:tc>
         <w:tc>
@@ -2806,14 +2804,12 @@
                 <w:rFonts w:ascii="Calibri" w:eastAsia="Times New Roman" w:hAnsi="Calibri" w:cs="Calibri"/>
               </w:rPr>
             </w:pPr>
-            <w:proofErr w:type="spellStart"/>
             <w:r>
               <w:rPr>
                 <w:rFonts w:ascii="Calibri" w:eastAsia="Times New Roman" w:hAnsi="Calibri" w:cs="Calibri"/>
               </w:rPr>
               <w:t>tbl_cash_indxx_value_temp</w:t>
             </w:r>
-            <w:proofErr w:type="spellEnd"/>
           </w:p>
         </w:tc>
         <w:tc>
@@ -2884,7 +2880,6 @@
                 <w:bCs/>
               </w:rPr>
             </w:pPr>
-            <w:proofErr w:type="spellStart"/>
             <w:r>
               <w:rPr>
                 <w:rFonts w:ascii="Calibri" w:eastAsia="Times New Roman" w:hAnsi="Calibri" w:cs="Calibri"/>
@@ -2892,7 +2887,6 @@
               </w:rPr>
               <w:t>tbl_cash_prices</w:t>
             </w:r>
-            <w:proofErr w:type="spellEnd"/>
           </w:p>
         </w:tc>
         <w:tc>
@@ -2962,14 +2956,12 @@
                 <w:rFonts w:ascii="Calibri" w:eastAsia="Times New Roman" w:hAnsi="Calibri" w:cs="Calibri"/>
               </w:rPr>
             </w:pPr>
-            <w:proofErr w:type="spellStart"/>
             <w:r>
               <w:rPr>
                 <w:rFonts w:ascii="Calibri" w:eastAsia="Times New Roman" w:hAnsi="Calibri" w:cs="Calibri"/>
               </w:rPr>
               <w:t>tbl_ca_action_events</w:t>
             </w:r>
-            <w:proofErr w:type="spellEnd"/>
           </w:p>
         </w:tc>
         <w:tc>
@@ -3032,14 +3024,12 @@
                 <w:rFonts w:ascii="Calibri" w:eastAsia="Times New Roman" w:hAnsi="Calibri" w:cs="Calibri"/>
               </w:rPr>
             </w:pPr>
-            <w:proofErr w:type="spellStart"/>
             <w:r>
               <w:rPr>
                 <w:rFonts w:ascii="Calibri" w:eastAsia="Times New Roman" w:hAnsi="Calibri" w:cs="Calibri"/>
               </w:rPr>
               <w:t>tbl_ca_action_event_type</w:t>
             </w:r>
-            <w:proofErr w:type="spellEnd"/>
           </w:p>
         </w:tc>
         <w:tc>
@@ -3102,14 +3092,12 @@
                 <w:rFonts w:ascii="Calibri" w:eastAsia="Times New Roman" w:hAnsi="Calibri" w:cs="Calibri"/>
               </w:rPr>
             </w:pPr>
-            <w:proofErr w:type="spellStart"/>
             <w:r>
               <w:rPr>
                 <w:rFonts w:ascii="Calibri" w:eastAsia="Times New Roman" w:hAnsi="Calibri" w:cs="Calibri"/>
               </w:rPr>
               <w:t>tbl_ca_action_fields</w:t>
             </w:r>
-            <w:proofErr w:type="spellEnd"/>
           </w:p>
         </w:tc>
         <w:tc>
@@ -3179,14 +3167,12 @@
                 <w:rFonts w:ascii="Calibri" w:eastAsia="Times New Roman" w:hAnsi="Calibri" w:cs="Calibri"/>
               </w:rPr>
             </w:pPr>
-            <w:proofErr w:type="spellStart"/>
             <w:r>
               <w:rPr>
                 <w:rFonts w:ascii="Calibri" w:eastAsia="Times New Roman" w:hAnsi="Calibri" w:cs="Calibri"/>
               </w:rPr>
               <w:t>tbl_ca_action_fields_values</w:t>
             </w:r>
-            <w:proofErr w:type="spellEnd"/>
           </w:p>
         </w:tc>
         <w:tc>
@@ -3249,14 +3235,12 @@
                 <w:rFonts w:ascii="Calibri" w:eastAsia="Times New Roman" w:hAnsi="Calibri" w:cs="Calibri"/>
               </w:rPr>
             </w:pPr>
-            <w:proofErr w:type="spellStart"/>
             <w:r>
               <w:rPr>
                 <w:rFonts w:ascii="Calibri" w:eastAsia="Times New Roman" w:hAnsi="Calibri" w:cs="Calibri"/>
               </w:rPr>
               <w:t>tbl_ca_admin_approve</w:t>
             </w:r>
-            <w:proofErr w:type="spellEnd"/>
           </w:p>
         </w:tc>
         <w:tc>
@@ -3319,14 +3303,12 @@
                 <w:rFonts w:ascii="Calibri" w:eastAsia="Times New Roman" w:hAnsi="Calibri" w:cs="Calibri"/>
               </w:rPr>
             </w:pPr>
-            <w:proofErr w:type="spellStart"/>
             <w:r>
               <w:rPr>
                 <w:rFonts w:ascii="Calibri" w:eastAsia="Times New Roman" w:hAnsi="Calibri" w:cs="Calibri"/>
               </w:rPr>
               <w:t>tbl_ca_admin_approve_temp</w:t>
             </w:r>
-            <w:proofErr w:type="spellEnd"/>
           </w:p>
         </w:tc>
         <w:tc>
@@ -3389,14 +3371,12 @@
                 <w:rFonts w:ascii="Calibri" w:eastAsia="Times New Roman" w:hAnsi="Calibri" w:cs="Calibri"/>
               </w:rPr>
             </w:pPr>
-            <w:proofErr w:type="spellStart"/>
             <w:r>
               <w:rPr>
                 <w:rFonts w:ascii="Calibri" w:eastAsia="Times New Roman" w:hAnsi="Calibri" w:cs="Calibri"/>
               </w:rPr>
               <w:t>tbl_ca_admin_notified</w:t>
             </w:r>
-            <w:proofErr w:type="spellEnd"/>
           </w:p>
         </w:tc>
         <w:tc>
@@ -3459,14 +3439,12 @@
                 <w:rFonts w:ascii="Calibri" w:eastAsia="Times New Roman" w:hAnsi="Calibri" w:cs="Calibri"/>
               </w:rPr>
             </w:pPr>
-            <w:proofErr w:type="spellStart"/>
             <w:r>
               <w:rPr>
                 <w:rFonts w:ascii="Calibri" w:eastAsia="Times New Roman" w:hAnsi="Calibri" w:cs="Calibri"/>
               </w:rPr>
               <w:t>tbl_ca_category</w:t>
             </w:r>
-            <w:proofErr w:type="spellEnd"/>
           </w:p>
         </w:tc>
         <w:tc>
@@ -3536,14 +3514,12 @@
                 <w:rFonts w:ascii="Calibri" w:eastAsia="Times New Roman" w:hAnsi="Calibri" w:cs="Calibri"/>
               </w:rPr>
             </w:pPr>
-            <w:proofErr w:type="spellStart"/>
             <w:r>
               <w:rPr>
                 <w:rFonts w:ascii="Calibri" w:eastAsia="Times New Roman" w:hAnsi="Calibri" w:cs="Calibri"/>
               </w:rPr>
               <w:t>tbl_ca_client</w:t>
             </w:r>
-            <w:proofErr w:type="spellEnd"/>
           </w:p>
         </w:tc>
         <w:tc>
@@ -3564,23 +3540,7 @@
                 <w:rFonts w:ascii="Calibri" w:eastAsia="Times New Roman" w:hAnsi="Calibri" w:cs="Calibri"/>
                 <w:color w:val="000000"/>
               </w:rPr>
-              <w:t xml:space="preserve">List of clients for </w:t>
-            </w:r>
-            <w:proofErr w:type="spellStart"/>
-            <w:r>
-              <w:rPr>
-                <w:rFonts w:ascii="Calibri" w:eastAsia="Times New Roman" w:hAnsi="Calibri" w:cs="Calibri"/>
-                <w:color w:val="000000"/>
-              </w:rPr>
-              <w:t>EoD</w:t>
-            </w:r>
-            <w:proofErr w:type="spellEnd"/>
-            <w:r>
-              <w:rPr>
-                <w:rFonts w:ascii="Calibri" w:eastAsia="Times New Roman" w:hAnsi="Calibri" w:cs="Calibri"/>
-                <w:color w:val="000000"/>
-              </w:rPr>
-              <w:t xml:space="preserve"> indexes.</w:t>
+              <w:t>List of clients for EoD indexes.</w:t>
             </w:r>
           </w:p>
         </w:tc>
@@ -3629,14 +3589,12 @@
                 <w:rFonts w:ascii="Calibri" w:eastAsia="Times New Roman" w:hAnsi="Calibri" w:cs="Calibri"/>
               </w:rPr>
             </w:pPr>
-            <w:proofErr w:type="spellStart"/>
             <w:r>
               <w:rPr>
                 <w:rFonts w:ascii="Calibri" w:eastAsia="Times New Roman" w:hAnsi="Calibri" w:cs="Calibri"/>
               </w:rPr>
               <w:t>tbl_ca_client_notified</w:t>
             </w:r>
-            <w:proofErr w:type="spellEnd"/>
           </w:p>
         </w:tc>
         <w:tc>
@@ -3699,14 +3657,12 @@
                 <w:rFonts w:ascii="Calibri" w:eastAsia="Times New Roman" w:hAnsi="Calibri" w:cs="Calibri"/>
               </w:rPr>
             </w:pPr>
-            <w:proofErr w:type="spellStart"/>
             <w:r>
               <w:rPr>
                 <w:rFonts w:ascii="Calibri" w:eastAsia="Times New Roman" w:hAnsi="Calibri" w:cs="Calibri"/>
               </w:rPr>
               <w:t>tbl_ca_dissapprove</w:t>
             </w:r>
-            <w:proofErr w:type="spellEnd"/>
           </w:p>
         </w:tc>
         <w:tc>
@@ -3769,14 +3725,12 @@
                 <w:rFonts w:ascii="Calibri" w:eastAsia="Times New Roman" w:hAnsi="Calibri" w:cs="Calibri"/>
               </w:rPr>
             </w:pPr>
-            <w:proofErr w:type="spellStart"/>
             <w:r>
               <w:rPr>
                 <w:rFonts w:ascii="Calibri" w:eastAsia="Times New Roman" w:hAnsi="Calibri" w:cs="Calibri"/>
               </w:rPr>
               <w:t>tbl_ca_inactive_req</w:t>
             </w:r>
-            <w:proofErr w:type="spellEnd"/>
           </w:p>
         </w:tc>
         <w:tc>
@@ -3839,14 +3793,12 @@
                 <w:rFonts w:ascii="Calibri" w:eastAsia="Times New Roman" w:hAnsi="Calibri" w:cs="Calibri"/>
               </w:rPr>
             </w:pPr>
-            <w:proofErr w:type="spellStart"/>
             <w:r>
               <w:rPr>
                 <w:rFonts w:ascii="Calibri" w:eastAsia="Times New Roman" w:hAnsi="Calibri" w:cs="Calibri"/>
               </w:rPr>
               <w:t>tbl_ca_indxx</w:t>
             </w:r>
-            <w:proofErr w:type="spellEnd"/>
           </w:p>
         </w:tc>
         <w:tc>
@@ -3909,14 +3861,12 @@
                 <w:rFonts w:ascii="Calibri" w:eastAsia="Times New Roman" w:hAnsi="Calibri" w:cs="Calibri"/>
               </w:rPr>
             </w:pPr>
-            <w:proofErr w:type="spellStart"/>
             <w:r>
               <w:rPr>
                 <w:rFonts w:ascii="Calibri" w:eastAsia="Times New Roman" w:hAnsi="Calibri" w:cs="Calibri"/>
               </w:rPr>
               <w:t>tbl_ca_plain_txt</w:t>
             </w:r>
-            <w:proofErr w:type="spellEnd"/>
           </w:p>
         </w:tc>
         <w:tc>
@@ -3979,14 +3929,12 @@
                 <w:rFonts w:ascii="Calibri" w:eastAsia="Times New Roman" w:hAnsi="Calibri" w:cs="Calibri"/>
               </w:rPr>
             </w:pPr>
-            <w:proofErr w:type="spellStart"/>
             <w:r>
               <w:rPr>
                 <w:rFonts w:ascii="Calibri" w:eastAsia="Times New Roman" w:hAnsi="Calibri" w:cs="Calibri"/>
               </w:rPr>
               <w:t>tbl_ca_subcategory</w:t>
             </w:r>
-            <w:proofErr w:type="spellEnd"/>
           </w:p>
         </w:tc>
         <w:tc>
@@ -4056,14 +4004,12 @@
                 <w:rFonts w:ascii="Calibri" w:eastAsia="Times New Roman" w:hAnsi="Calibri" w:cs="Calibri"/>
               </w:rPr>
             </w:pPr>
-            <w:proofErr w:type="spellStart"/>
             <w:r>
               <w:rPr>
                 <w:rFonts w:ascii="Calibri" w:eastAsia="Times New Roman" w:hAnsi="Calibri" w:cs="Calibri"/>
               </w:rPr>
               <w:t>tbl_ca_todo</w:t>
             </w:r>
-            <w:proofErr w:type="spellEnd"/>
           </w:p>
         </w:tc>
         <w:tc>
@@ -4126,14 +4072,12 @@
                 <w:rFonts w:ascii="Calibri" w:eastAsia="Times New Roman" w:hAnsi="Calibri" w:cs="Calibri"/>
               </w:rPr>
             </w:pPr>
-            <w:proofErr w:type="spellStart"/>
             <w:r>
               <w:rPr>
                 <w:rFonts w:ascii="Calibri" w:eastAsia="Times New Roman" w:hAnsi="Calibri" w:cs="Calibri"/>
               </w:rPr>
               <w:t>tbl_ca_user</w:t>
             </w:r>
-            <w:proofErr w:type="spellEnd"/>
           </w:p>
         </w:tc>
         <w:tc>
@@ -4196,14 +4140,12 @@
                 <w:rFonts w:ascii="Calibri" w:eastAsia="Times New Roman" w:hAnsi="Calibri" w:cs="Calibri"/>
               </w:rPr>
             </w:pPr>
-            <w:proofErr w:type="spellStart"/>
             <w:r>
               <w:rPr>
                 <w:rFonts w:ascii="Calibri" w:eastAsia="Times New Roman" w:hAnsi="Calibri" w:cs="Calibri"/>
               </w:rPr>
               <w:t>tbl_ca_user_login_time</w:t>
             </w:r>
-            <w:proofErr w:type="spellEnd"/>
           </w:p>
         </w:tc>
         <w:tc>
@@ -4266,14 +4208,12 @@
                 <w:rFonts w:ascii="Calibri" w:eastAsia="Times New Roman" w:hAnsi="Calibri" w:cs="Calibri"/>
               </w:rPr>
             </w:pPr>
-            <w:proofErr w:type="spellStart"/>
             <w:r>
               <w:rPr>
                 <w:rFonts w:ascii="Calibri" w:eastAsia="Times New Roman" w:hAnsi="Calibri" w:cs="Calibri"/>
               </w:rPr>
               <w:t>tbl_ca_values</w:t>
             </w:r>
-            <w:proofErr w:type="spellEnd"/>
           </w:p>
         </w:tc>
         <w:tc>
@@ -4336,14 +4276,12 @@
                 <w:rFonts w:ascii="Calibri" w:eastAsia="Times New Roman" w:hAnsi="Calibri" w:cs="Calibri"/>
               </w:rPr>
             </w:pPr>
-            <w:proofErr w:type="spellStart"/>
             <w:r>
               <w:rPr>
                 <w:rFonts w:ascii="Calibri" w:eastAsia="Times New Roman" w:hAnsi="Calibri" w:cs="Calibri"/>
               </w:rPr>
               <w:t>tbl_ca_values_user</w:t>
             </w:r>
-            <w:proofErr w:type="spellEnd"/>
           </w:p>
         </w:tc>
         <w:tc>
@@ -4406,14 +4344,12 @@
                 <w:rFonts w:ascii="Calibri" w:eastAsia="Times New Roman" w:hAnsi="Calibri" w:cs="Calibri"/>
               </w:rPr>
             </w:pPr>
-            <w:proofErr w:type="spellStart"/>
             <w:r>
               <w:rPr>
                 <w:rFonts w:ascii="Calibri" w:eastAsia="Times New Roman" w:hAnsi="Calibri" w:cs="Calibri"/>
               </w:rPr>
               <w:t>tbl_ca_values_user_edited</w:t>
             </w:r>
-            <w:proofErr w:type="spellEnd"/>
           </w:p>
         </w:tc>
         <w:tc>
@@ -4476,14 +4412,12 @@
                 <w:rFonts w:ascii="Calibri" w:eastAsia="Times New Roman" w:hAnsi="Calibri" w:cs="Calibri"/>
               </w:rPr>
             </w:pPr>
-            <w:proofErr w:type="spellStart"/>
             <w:r>
               <w:rPr>
                 <w:rFonts w:ascii="Calibri" w:eastAsia="Times New Roman" w:hAnsi="Calibri" w:cs="Calibri"/>
               </w:rPr>
               <w:t>tbl_ca_values_user_edited_temp</w:t>
             </w:r>
-            <w:proofErr w:type="spellEnd"/>
           </w:p>
         </w:tc>
         <w:tc>
@@ -4546,14 +4480,12 @@
                 <w:rFonts w:ascii="Calibri" w:eastAsia="Times New Roman" w:hAnsi="Calibri" w:cs="Calibri"/>
               </w:rPr>
             </w:pPr>
-            <w:proofErr w:type="spellStart"/>
             <w:r>
               <w:rPr>
                 <w:rFonts w:ascii="Calibri" w:eastAsia="Times New Roman" w:hAnsi="Calibri" w:cs="Calibri"/>
               </w:rPr>
               <w:t>tbl_client_index</w:t>
             </w:r>
-            <w:proofErr w:type="spellEnd"/>
           </w:p>
         </w:tc>
         <w:tc>
@@ -4616,14 +4548,12 @@
                 <w:rFonts w:ascii="Calibri" w:eastAsia="Times New Roman" w:hAnsi="Calibri" w:cs="Calibri"/>
               </w:rPr>
             </w:pPr>
-            <w:proofErr w:type="spellStart"/>
             <w:r>
               <w:rPr>
                 <w:rFonts w:ascii="Calibri" w:eastAsia="Times New Roman" w:hAnsi="Calibri" w:cs="Calibri"/>
               </w:rPr>
               <w:t>tbl_commodity_final_price</w:t>
             </w:r>
-            <w:proofErr w:type="spellEnd"/>
           </w:p>
         </w:tc>
         <w:tc>
@@ -4687,14 +4617,12 @@
                 <w:rFonts w:ascii="Calibri" w:eastAsia="Times New Roman" w:hAnsi="Calibri" w:cs="Calibri"/>
               </w:rPr>
             </w:pPr>
-            <w:proofErr w:type="spellStart"/>
             <w:r>
               <w:rPr>
                 <w:rFonts w:ascii="Calibri" w:eastAsia="Times New Roman" w:hAnsi="Calibri" w:cs="Calibri"/>
               </w:rPr>
               <w:t>tbl_commodity_final_price_temp</w:t>
             </w:r>
-            <w:proofErr w:type="spellEnd"/>
           </w:p>
         </w:tc>
         <w:tc>
@@ -4757,14 +4685,12 @@
                 <w:rFonts w:ascii="Calibri" w:eastAsia="Times New Roman" w:hAnsi="Calibri" w:cs="Calibri"/>
               </w:rPr>
             </w:pPr>
-            <w:proofErr w:type="spellStart"/>
             <w:r>
               <w:rPr>
                 <w:rFonts w:ascii="Calibri" w:eastAsia="Times New Roman" w:hAnsi="Calibri" w:cs="Calibri"/>
               </w:rPr>
               <w:t>tbl_commodity_index_temp_values</w:t>
             </w:r>
-            <w:proofErr w:type="spellEnd"/>
           </w:p>
         </w:tc>
         <w:tc>
@@ -4827,14 +4753,12 @@
                 <w:rFonts w:ascii="Calibri" w:eastAsia="Times New Roman" w:hAnsi="Calibri" w:cs="Calibri"/>
               </w:rPr>
             </w:pPr>
-            <w:proofErr w:type="spellStart"/>
             <w:r>
               <w:rPr>
                 <w:rFonts w:ascii="Calibri" w:eastAsia="Times New Roman" w:hAnsi="Calibri" w:cs="Calibri"/>
               </w:rPr>
               <w:t>tbl_commodity_index_values</w:t>
             </w:r>
-            <w:proofErr w:type="spellEnd"/>
           </w:p>
         </w:tc>
         <w:tc>
@@ -4897,14 +4821,12 @@
                 <w:rFonts w:ascii="Calibri" w:eastAsia="Times New Roman" w:hAnsi="Calibri" w:cs="Calibri"/>
               </w:rPr>
             </w:pPr>
-            <w:proofErr w:type="spellStart"/>
             <w:r>
               <w:rPr>
                 <w:rFonts w:ascii="Calibri" w:eastAsia="Times New Roman" w:hAnsi="Calibri" w:cs="Calibri"/>
               </w:rPr>
               <w:t>tbl_commodity_index_values_temp</w:t>
             </w:r>
-            <w:proofErr w:type="spellEnd"/>
           </w:p>
         </w:tc>
         <w:tc>
@@ -4967,14 +4889,12 @@
                 <w:rFonts w:ascii="Calibri" w:eastAsia="Times New Roman" w:hAnsi="Calibri" w:cs="Calibri"/>
               </w:rPr>
             </w:pPr>
-            <w:proofErr w:type="spellStart"/>
             <w:r>
               <w:rPr>
                 <w:rFonts w:ascii="Calibri" w:eastAsia="Times New Roman" w:hAnsi="Calibri" w:cs="Calibri"/>
               </w:rPr>
               <w:t>tbl_commodity_indxx</w:t>
             </w:r>
-            <w:proofErr w:type="spellEnd"/>
           </w:p>
         </w:tc>
         <w:tc>
@@ -5037,14 +4957,12 @@
                 <w:rFonts w:ascii="Calibri" w:eastAsia="Times New Roman" w:hAnsi="Calibri" w:cs="Calibri"/>
               </w:rPr>
             </w:pPr>
-            <w:proofErr w:type="spellStart"/>
             <w:r>
               <w:rPr>
                 <w:rFonts w:ascii="Calibri" w:eastAsia="Times New Roman" w:hAnsi="Calibri" w:cs="Calibri"/>
               </w:rPr>
               <w:t>tbl_commodity_indxx_temp</w:t>
             </w:r>
-            <w:proofErr w:type="spellEnd"/>
           </w:p>
         </w:tc>
         <w:tc>
@@ -5107,14 +5025,12 @@
                 <w:rFonts w:ascii="Calibri" w:eastAsia="Times New Roman" w:hAnsi="Calibri" w:cs="Calibri"/>
               </w:rPr>
             </w:pPr>
-            <w:proofErr w:type="spellStart"/>
             <w:r>
               <w:rPr>
                 <w:rFonts w:ascii="Calibri" w:eastAsia="Times New Roman" w:hAnsi="Calibri" w:cs="Calibri"/>
               </w:rPr>
               <w:t>tbl_commodity_indxx_ticker</w:t>
             </w:r>
-            <w:proofErr w:type="spellEnd"/>
           </w:p>
         </w:tc>
         <w:tc>
@@ -5177,14 +5093,12 @@
                 <w:rFonts w:ascii="Calibri" w:eastAsia="Times New Roman" w:hAnsi="Calibri" w:cs="Calibri"/>
               </w:rPr>
             </w:pPr>
-            <w:proofErr w:type="spellStart"/>
             <w:r>
               <w:rPr>
                 <w:rFonts w:ascii="Calibri" w:eastAsia="Times New Roman" w:hAnsi="Calibri" w:cs="Calibri"/>
               </w:rPr>
               <w:t>tbl_commodity_indxx_ticker_temp</w:t>
             </w:r>
-            <w:proofErr w:type="spellEnd"/>
           </w:p>
         </w:tc>
         <w:tc>
@@ -5247,14 +5161,12 @@
                 <w:rFonts w:ascii="Calibri" w:eastAsia="Times New Roman" w:hAnsi="Calibri" w:cs="Calibri"/>
               </w:rPr>
             </w:pPr>
-            <w:proofErr w:type="spellStart"/>
             <w:r>
               <w:rPr>
                 <w:rFonts w:ascii="Calibri" w:eastAsia="Times New Roman" w:hAnsi="Calibri" w:cs="Calibri"/>
               </w:rPr>
               <w:t>tbl_commodity_price</w:t>
             </w:r>
-            <w:proofErr w:type="spellEnd"/>
           </w:p>
         </w:tc>
         <w:tc>
@@ -5317,14 +5229,12 @@
                 <w:rFonts w:ascii="Calibri" w:eastAsia="Times New Roman" w:hAnsi="Calibri" w:cs="Calibri"/>
               </w:rPr>
             </w:pPr>
-            <w:proofErr w:type="spellStart"/>
             <w:r>
               <w:rPr>
                 <w:rFonts w:ascii="Calibri" w:eastAsia="Times New Roman" w:hAnsi="Calibri" w:cs="Calibri"/>
               </w:rPr>
               <w:t>tbl_commodity_ticker</w:t>
             </w:r>
-            <w:proofErr w:type="spellEnd"/>
           </w:p>
         </w:tc>
         <w:tc>
@@ -5387,14 +5297,12 @@
                 <w:rFonts w:ascii="Calibri" w:eastAsia="Times New Roman" w:hAnsi="Calibri" w:cs="Calibri"/>
               </w:rPr>
             </w:pPr>
-            <w:proofErr w:type="spellStart"/>
             <w:r>
               <w:rPr>
                 <w:rFonts w:ascii="Calibri" w:eastAsia="Times New Roman" w:hAnsi="Calibri" w:cs="Calibri"/>
               </w:rPr>
               <w:t>tbl_csi_adj_factor</w:t>
             </w:r>
-            <w:proofErr w:type="spellEnd"/>
           </w:p>
         </w:tc>
         <w:tc>
@@ -5464,14 +5372,12 @@
                 <w:rFonts w:ascii="Calibri" w:eastAsia="Times New Roman" w:hAnsi="Calibri" w:cs="Calibri"/>
               </w:rPr>
             </w:pPr>
-            <w:proofErr w:type="spellStart"/>
             <w:r>
               <w:rPr>
                 <w:rFonts w:ascii="Calibri" w:eastAsia="Times New Roman" w:hAnsi="Calibri" w:cs="Calibri"/>
               </w:rPr>
               <w:t>tbl_currency</w:t>
             </w:r>
-            <w:proofErr w:type="spellEnd"/>
           </w:p>
         </w:tc>
         <w:tc>
@@ -5535,7 +5441,6 @@
                 <w:bCs/>
               </w:rPr>
             </w:pPr>
-            <w:proofErr w:type="spellStart"/>
             <w:r>
               <w:rPr>
                 <w:rFonts w:ascii="Calibri" w:eastAsia="Times New Roman" w:hAnsi="Calibri" w:cs="Calibri"/>
@@ -5543,7 +5448,6 @@
               </w:rPr>
               <w:t>tbl_curr_prices</w:t>
             </w:r>
-            <w:proofErr w:type="spellEnd"/>
           </w:p>
         </w:tc>
         <w:tc>
@@ -5613,14 +5517,12 @@
                 <w:rFonts w:ascii="Calibri" w:eastAsia="Times New Roman" w:hAnsi="Calibri" w:cs="Calibri"/>
               </w:rPr>
             </w:pPr>
-            <w:proofErr w:type="spellStart"/>
             <w:r>
               <w:rPr>
                 <w:rFonts w:ascii="Calibri" w:eastAsia="Times New Roman" w:hAnsi="Calibri" w:cs="Calibri"/>
               </w:rPr>
               <w:t>tbl_database_users</w:t>
             </w:r>
-            <w:proofErr w:type="spellEnd"/>
           </w:p>
         </w:tc>
         <w:tc>
@@ -5683,14 +5585,12 @@
                 <w:rFonts w:ascii="Calibri" w:eastAsia="Times New Roman" w:hAnsi="Calibri" w:cs="Calibri"/>
               </w:rPr>
             </w:pPr>
-            <w:proofErr w:type="spellStart"/>
             <w:r>
               <w:rPr>
                 <w:rFonts w:ascii="Calibri" w:eastAsia="Times New Roman" w:hAnsi="Calibri" w:cs="Calibri"/>
               </w:rPr>
               <w:t>tbl_db_user_login_time</w:t>
             </w:r>
-            <w:proofErr w:type="spellEnd"/>
           </w:p>
         </w:tc>
         <w:tc>
@@ -5753,14 +5653,12 @@
                 <w:rFonts w:ascii="Calibri" w:eastAsia="Times New Roman" w:hAnsi="Calibri" w:cs="Calibri"/>
               </w:rPr>
             </w:pPr>
-            <w:proofErr w:type="spellStart"/>
             <w:r>
               <w:rPr>
                 <w:rFonts w:ascii="Calibri" w:eastAsia="Times New Roman" w:hAnsi="Calibri" w:cs="Calibri"/>
               </w:rPr>
               <w:t>tbl_delist_runnindex_req</w:t>
             </w:r>
-            <w:proofErr w:type="spellEnd"/>
           </w:p>
         </w:tc>
         <w:tc>
@@ -5830,14 +5728,12 @@
                 <w:rFonts w:ascii="Calibri" w:eastAsia="Times New Roman" w:hAnsi="Calibri" w:cs="Calibri"/>
               </w:rPr>
             </w:pPr>
-            <w:proofErr w:type="spellStart"/>
             <w:r>
               <w:rPr>
                 <w:rFonts w:ascii="Calibri" w:eastAsia="Times New Roman" w:hAnsi="Calibri" w:cs="Calibri"/>
               </w:rPr>
               <w:t>tbl_delist_runnsecurity</w:t>
             </w:r>
-            <w:proofErr w:type="spellEnd"/>
           </w:p>
         </w:tc>
         <w:tc>
@@ -5907,14 +5803,12 @@
                 <w:rFonts w:ascii="Calibri" w:eastAsia="Times New Roman" w:hAnsi="Calibri" w:cs="Calibri"/>
               </w:rPr>
             </w:pPr>
-            <w:proofErr w:type="spellStart"/>
             <w:r>
               <w:rPr>
                 <w:rFonts w:ascii="Calibri" w:eastAsia="Times New Roman" w:hAnsi="Calibri" w:cs="Calibri"/>
               </w:rPr>
               <w:t>tbl_delist_tempindex_req</w:t>
             </w:r>
-            <w:proofErr w:type="spellEnd"/>
           </w:p>
         </w:tc>
         <w:tc>
@@ -5984,14 +5878,12 @@
                 <w:rFonts w:ascii="Calibri" w:eastAsia="Times New Roman" w:hAnsi="Calibri" w:cs="Calibri"/>
               </w:rPr>
             </w:pPr>
-            <w:proofErr w:type="spellStart"/>
             <w:r>
               <w:rPr>
                 <w:rFonts w:ascii="Calibri" w:eastAsia="Times New Roman" w:hAnsi="Calibri" w:cs="Calibri"/>
               </w:rPr>
               <w:t>tbl_delist_tempsecurity</w:t>
             </w:r>
-            <w:proofErr w:type="spellEnd"/>
           </w:p>
         </w:tc>
         <w:tc>
@@ -6061,14 +5953,12 @@
                 <w:rFonts w:ascii="Calibri" w:eastAsia="Times New Roman" w:hAnsi="Calibri" w:cs="Calibri"/>
               </w:rPr>
             </w:pPr>
-            <w:proofErr w:type="spellStart"/>
             <w:r>
               <w:rPr>
                 <w:rFonts w:ascii="Calibri" w:eastAsia="Times New Roman" w:hAnsi="Calibri" w:cs="Calibri"/>
               </w:rPr>
               <w:t>tbl_dividend_ph</w:t>
             </w:r>
-            <w:proofErr w:type="spellEnd"/>
           </w:p>
         </w:tc>
         <w:tc>
@@ -6131,14 +6021,12 @@
                 <w:rFonts w:ascii="Calibri" w:eastAsia="Times New Roman" w:hAnsi="Calibri" w:cs="Calibri"/>
               </w:rPr>
             </w:pPr>
-            <w:proofErr w:type="spellStart"/>
             <w:r>
               <w:rPr>
                 <w:rFonts w:ascii="Calibri" w:eastAsia="Times New Roman" w:hAnsi="Calibri" w:cs="Calibri"/>
               </w:rPr>
               <w:t>tbl_dividend_ph_req</w:t>
             </w:r>
-            <w:proofErr w:type="spellEnd"/>
           </w:p>
         </w:tc>
         <w:tc>
@@ -6201,14 +6089,12 @@
                 <w:rFonts w:ascii="Calibri" w:eastAsia="Times New Roman" w:hAnsi="Calibri" w:cs="Calibri"/>
               </w:rPr>
             </w:pPr>
-            <w:proofErr w:type="spellStart"/>
             <w:r>
               <w:rPr>
                 <w:rFonts w:ascii="Calibri" w:eastAsia="Times New Roman" w:hAnsi="Calibri" w:cs="Calibri"/>
               </w:rPr>
               <w:t>tbl_dividend_ph_req_temp</w:t>
             </w:r>
-            <w:proofErr w:type="spellEnd"/>
           </w:p>
         </w:tc>
         <w:tc>
@@ -6271,14 +6157,12 @@
                 <w:rFonts w:ascii="Calibri" w:eastAsia="Times New Roman" w:hAnsi="Calibri" w:cs="Calibri"/>
               </w:rPr>
             </w:pPr>
-            <w:proofErr w:type="spellStart"/>
             <w:r>
               <w:rPr>
                 <w:rFonts w:ascii="Calibri" w:eastAsia="Times New Roman" w:hAnsi="Calibri" w:cs="Calibri"/>
               </w:rPr>
               <w:t>tbl_dividend_ph_temp</w:t>
             </w:r>
-            <w:proofErr w:type="spellEnd"/>
           </w:p>
         </w:tc>
         <w:tc>
@@ -6342,7 +6226,6 @@
                 <w:bCs/>
               </w:rPr>
             </w:pPr>
-            <w:proofErr w:type="spellStart"/>
             <w:r>
               <w:rPr>
                 <w:rFonts w:ascii="Calibri" w:eastAsia="Times New Roman" w:hAnsi="Calibri" w:cs="Calibri"/>
@@ -6350,7 +6233,6 @@
               </w:rPr>
               <w:t>tbl_final_price</w:t>
             </w:r>
-            <w:proofErr w:type="spellEnd"/>
           </w:p>
         </w:tc>
         <w:tc>
@@ -6421,7 +6303,6 @@
                 <w:bCs/>
               </w:rPr>
             </w:pPr>
-            <w:proofErr w:type="spellStart"/>
             <w:r>
               <w:rPr>
                 <w:rFonts w:ascii="Calibri" w:eastAsia="Times New Roman" w:hAnsi="Calibri" w:cs="Calibri"/>
@@ -6429,7 +6310,6 @@
               </w:rPr>
               <w:t>tbl_final_price_temp</w:t>
             </w:r>
-            <w:proofErr w:type="spellEnd"/>
           </w:p>
         </w:tc>
         <w:tc>
@@ -6499,14 +6379,12 @@
                 <w:rFonts w:ascii="Calibri" w:eastAsia="Times New Roman" w:hAnsi="Calibri" w:cs="Calibri"/>
               </w:rPr>
             </w:pPr>
-            <w:proofErr w:type="spellStart"/>
             <w:r>
               <w:rPr>
                 <w:rFonts w:ascii="Calibri" w:eastAsia="Times New Roman" w:hAnsi="Calibri" w:cs="Calibri"/>
               </w:rPr>
               <w:t>tbl_holidays</w:t>
             </w:r>
-            <w:proofErr w:type="spellEnd"/>
           </w:p>
         </w:tc>
         <w:tc>
@@ -6597,14 +6475,12 @@
                 <w:rFonts w:ascii="Calibri" w:eastAsia="Times New Roman" w:hAnsi="Calibri" w:cs="Calibri"/>
               </w:rPr>
             </w:pPr>
-            <w:proofErr w:type="spellStart"/>
             <w:r>
               <w:rPr>
                 <w:rFonts w:ascii="Calibri" w:eastAsia="Times New Roman" w:hAnsi="Calibri" w:cs="Calibri"/>
               </w:rPr>
               <w:t>tbl_ignore_index</w:t>
             </w:r>
-            <w:proofErr w:type="spellEnd"/>
           </w:p>
         </w:tc>
         <w:tc>
@@ -6674,14 +6550,12 @@
                 <w:rFonts w:ascii="Calibri" w:eastAsia="Times New Roman" w:hAnsi="Calibri" w:cs="Calibri"/>
               </w:rPr>
             </w:pPr>
-            <w:proofErr w:type="spellStart"/>
             <w:r>
               <w:rPr>
                 <w:rFonts w:ascii="Calibri" w:eastAsia="Times New Roman" w:hAnsi="Calibri" w:cs="Calibri"/>
               </w:rPr>
               <w:t>tbl_ignore_index_temp</w:t>
             </w:r>
-            <w:proofErr w:type="spellEnd"/>
           </w:p>
         </w:tc>
         <w:tc>
@@ -6751,14 +6625,12 @@
                 <w:rFonts w:ascii="Calibri" w:eastAsia="Times New Roman" w:hAnsi="Calibri" w:cs="Calibri"/>
               </w:rPr>
             </w:pPr>
-            <w:proofErr w:type="spellStart"/>
             <w:r>
               <w:rPr>
                 <w:rFonts w:ascii="Calibri" w:eastAsia="Times New Roman" w:hAnsi="Calibri" w:cs="Calibri"/>
               </w:rPr>
               <w:t>tbl_index_description</w:t>
             </w:r>
-            <w:proofErr w:type="spellEnd"/>
           </w:p>
         </w:tc>
         <w:tc>
@@ -6821,14 +6693,12 @@
                 <w:rFonts w:ascii="Calibri" w:eastAsia="Times New Roman" w:hAnsi="Calibri" w:cs="Calibri"/>
               </w:rPr>
             </w:pPr>
-            <w:proofErr w:type="spellStart"/>
             <w:r>
               <w:rPr>
                 <w:rFonts w:ascii="Calibri" w:eastAsia="Times New Roman" w:hAnsi="Calibri" w:cs="Calibri"/>
               </w:rPr>
               <w:t>tbl_index_types</w:t>
             </w:r>
-            <w:proofErr w:type="spellEnd"/>
           </w:p>
         </w:tc>
         <w:tc>
@@ -6892,7 +6762,6 @@
                 <w:bCs/>
               </w:rPr>
             </w:pPr>
-            <w:proofErr w:type="spellStart"/>
             <w:r>
               <w:rPr>
                 <w:rFonts w:ascii="Calibri" w:eastAsia="Times New Roman" w:hAnsi="Calibri" w:cs="Calibri"/>
@@ -6900,7 +6769,6 @@
               </w:rPr>
               <w:t>tbl_indxx</w:t>
             </w:r>
-            <w:proofErr w:type="spellEnd"/>
           </w:p>
         </w:tc>
         <w:tc>
@@ -6970,14 +6838,12 @@
                 <w:rFonts w:ascii="Calibri" w:eastAsia="Times New Roman" w:hAnsi="Calibri" w:cs="Calibri"/>
               </w:rPr>
             </w:pPr>
-            <w:proofErr w:type="spellStart"/>
             <w:r>
               <w:rPr>
                 <w:rFonts w:ascii="Calibri" w:eastAsia="Times New Roman" w:hAnsi="Calibri" w:cs="Calibri"/>
               </w:rPr>
               <w:t>tbl_indxx_cs</w:t>
             </w:r>
-            <w:proofErr w:type="spellEnd"/>
           </w:p>
         </w:tc>
         <w:tc>
@@ -7061,14 +6927,12 @@
                 <w:rFonts w:ascii="Calibri" w:eastAsia="Times New Roman" w:hAnsi="Calibri" w:cs="Calibri"/>
               </w:rPr>
             </w:pPr>
-            <w:proofErr w:type="spellStart"/>
             <w:r>
               <w:rPr>
                 <w:rFonts w:ascii="Calibri" w:eastAsia="Times New Roman" w:hAnsi="Calibri" w:cs="Calibri"/>
               </w:rPr>
               <w:t>tbl_indxx_cs_value</w:t>
             </w:r>
-            <w:proofErr w:type="spellEnd"/>
           </w:p>
         </w:tc>
         <w:tc>
@@ -7133,14 +6997,12 @@
                 <w:rFonts w:ascii="Calibri" w:eastAsia="Times New Roman" w:hAnsi="Calibri" w:cs="Calibri"/>
               </w:rPr>
             </w:pPr>
-            <w:proofErr w:type="spellStart"/>
             <w:r>
               <w:rPr>
                 <w:rFonts w:ascii="Calibri" w:eastAsia="Times New Roman" w:hAnsi="Calibri" w:cs="Calibri"/>
               </w:rPr>
               <w:t>tbl_indxx_log</w:t>
             </w:r>
-            <w:proofErr w:type="spellEnd"/>
           </w:p>
         </w:tc>
         <w:tc>
@@ -7210,14 +7072,12 @@
                 <w:rFonts w:ascii="Calibri" w:eastAsia="Times New Roman" w:hAnsi="Calibri" w:cs="Calibri"/>
               </w:rPr>
             </w:pPr>
-            <w:proofErr w:type="spellStart"/>
             <w:r>
               <w:rPr>
                 <w:rFonts w:ascii="Calibri" w:eastAsia="Times New Roman" w:hAnsi="Calibri" w:cs="Calibri"/>
               </w:rPr>
               <w:t>tbl_indxx_lsc</w:t>
             </w:r>
-            <w:proofErr w:type="spellEnd"/>
           </w:p>
         </w:tc>
         <w:tc>
@@ -7287,14 +7147,12 @@
                 <w:rFonts w:ascii="Calibri" w:eastAsia="Times New Roman" w:hAnsi="Calibri" w:cs="Calibri"/>
               </w:rPr>
             </w:pPr>
-            <w:proofErr w:type="spellStart"/>
             <w:r>
               <w:rPr>
                 <w:rFonts w:ascii="Calibri" w:eastAsia="Times New Roman" w:hAnsi="Calibri" w:cs="Calibri"/>
               </w:rPr>
               <w:t>tbl_indxx_lsc_value</w:t>
             </w:r>
-            <w:proofErr w:type="spellEnd"/>
           </w:p>
         </w:tc>
         <w:tc>
@@ -7365,14 +7223,12 @@
                 <w:rFonts w:ascii="Calibri" w:eastAsia="Times New Roman" w:hAnsi="Calibri" w:cs="Calibri"/>
               </w:rPr>
             </w:pPr>
-            <w:proofErr w:type="spellStart"/>
             <w:r>
               <w:rPr>
                 <w:rFonts w:ascii="Calibri" w:eastAsia="Times New Roman" w:hAnsi="Calibri" w:cs="Calibri"/>
               </w:rPr>
               <w:t>tbl_indxx_sl</w:t>
             </w:r>
-            <w:proofErr w:type="spellEnd"/>
           </w:p>
         </w:tc>
         <w:tc>
@@ -7442,14 +7298,12 @@
                 <w:rFonts w:ascii="Calibri" w:eastAsia="Times New Roman" w:hAnsi="Calibri" w:cs="Calibri"/>
               </w:rPr>
             </w:pPr>
-            <w:proofErr w:type="spellStart"/>
             <w:r>
               <w:rPr>
                 <w:rFonts w:ascii="Calibri" w:eastAsia="Times New Roman" w:hAnsi="Calibri" w:cs="Calibri"/>
               </w:rPr>
               <w:t>tbl_indxx_sl_value</w:t>
             </w:r>
-            <w:proofErr w:type="spellEnd"/>
           </w:p>
         </w:tc>
         <w:tc>
@@ -7520,7 +7374,6 @@
                 <w:bCs/>
               </w:rPr>
             </w:pPr>
-            <w:proofErr w:type="spellStart"/>
             <w:r>
               <w:rPr>
                 <w:rFonts w:ascii="Calibri" w:eastAsia="Times New Roman" w:hAnsi="Calibri" w:cs="Calibri"/>
@@ -7528,7 +7381,6 @@
               </w:rPr>
               <w:t>tbl_indxx_temp</w:t>
             </w:r>
-            <w:proofErr w:type="spellEnd"/>
           </w:p>
         </w:tc>
         <w:tc>
@@ -7666,14 +7518,12 @@
                 <w:rFonts w:ascii="Calibri" w:eastAsia="Times New Roman" w:hAnsi="Calibri" w:cs="Calibri"/>
               </w:rPr>
             </w:pPr>
-            <w:proofErr w:type="spellStart"/>
             <w:r>
               <w:rPr>
                 <w:rFonts w:ascii="Calibri" w:eastAsia="Times New Roman" w:hAnsi="Calibri" w:cs="Calibri"/>
               </w:rPr>
               <w:t>tbl_indxx_temp_log</w:t>
             </w:r>
-            <w:proofErr w:type="spellEnd"/>
           </w:p>
         </w:tc>
         <w:tc>
@@ -7744,7 +7594,6 @@
                 <w:bCs/>
               </w:rPr>
             </w:pPr>
-            <w:proofErr w:type="spellStart"/>
             <w:r>
               <w:rPr>
                 <w:rFonts w:ascii="Calibri" w:eastAsia="Times New Roman" w:hAnsi="Calibri" w:cs="Calibri"/>
@@ -7752,7 +7601,6 @@
               </w:rPr>
               <w:t>tbl_indxx_ticker</w:t>
             </w:r>
-            <w:proofErr w:type="spellEnd"/>
           </w:p>
         </w:tc>
         <w:tc>
@@ -7823,7 +7671,6 @@
                 <w:bCs/>
               </w:rPr>
             </w:pPr>
-            <w:proofErr w:type="spellStart"/>
             <w:r>
               <w:rPr>
                 <w:rFonts w:ascii="Calibri" w:eastAsia="Times New Roman" w:hAnsi="Calibri" w:cs="Calibri"/>
@@ -7831,7 +7678,6 @@
               </w:rPr>
               <w:t>tbl_indxx_ticker_temp</w:t>
             </w:r>
-            <w:proofErr w:type="spellEnd"/>
           </w:p>
         </w:tc>
         <w:tc>
@@ -7969,14 +7815,12 @@
                 <w:rFonts w:ascii="Calibri" w:eastAsia="Times New Roman" w:hAnsi="Calibri" w:cs="Calibri"/>
               </w:rPr>
             </w:pPr>
-            <w:proofErr w:type="spellStart"/>
             <w:r>
               <w:rPr>
                 <w:rFonts w:ascii="Calibri" w:eastAsia="Times New Roman" w:hAnsi="Calibri" w:cs="Calibri"/>
               </w:rPr>
               <w:t>tbl_indxx_value</w:t>
             </w:r>
-            <w:proofErr w:type="spellEnd"/>
           </w:p>
         </w:tc>
         <w:tc>
@@ -8046,14 +7890,12 @@
                 <w:rFonts w:ascii="Calibri" w:eastAsia="Times New Roman" w:hAnsi="Calibri" w:cs="Calibri"/>
               </w:rPr>
             </w:pPr>
-            <w:proofErr w:type="spellStart"/>
             <w:r>
               <w:rPr>
                 <w:rFonts w:ascii="Calibri" w:eastAsia="Times New Roman" w:hAnsi="Calibri" w:cs="Calibri"/>
               </w:rPr>
               <w:t>tbl_indxx_value_open</w:t>
             </w:r>
-            <w:proofErr w:type="spellEnd"/>
           </w:p>
         </w:tc>
         <w:tc>
@@ -8123,14 +7965,12 @@
                 <w:rFonts w:ascii="Calibri" w:eastAsia="Times New Roman" w:hAnsi="Calibri" w:cs="Calibri"/>
               </w:rPr>
             </w:pPr>
-            <w:proofErr w:type="spellStart"/>
             <w:r>
               <w:rPr>
                 <w:rFonts w:ascii="Calibri" w:eastAsia="Times New Roman" w:hAnsi="Calibri" w:cs="Calibri"/>
               </w:rPr>
               <w:t>tbl_indxx_value_open_temp</w:t>
             </w:r>
-            <w:proofErr w:type="spellEnd"/>
           </w:p>
         </w:tc>
         <w:tc>
@@ -8200,14 +8040,12 @@
                 <w:rFonts w:ascii="Calibri" w:eastAsia="Times New Roman" w:hAnsi="Calibri" w:cs="Calibri"/>
               </w:rPr>
             </w:pPr>
-            <w:proofErr w:type="spellStart"/>
             <w:r>
               <w:rPr>
                 <w:rFonts w:ascii="Calibri" w:eastAsia="Times New Roman" w:hAnsi="Calibri" w:cs="Calibri"/>
               </w:rPr>
               <w:t>tbl_indxx_value_temp</w:t>
             </w:r>
-            <w:proofErr w:type="spellEnd"/>
           </w:p>
         </w:tc>
         <w:tc>
@@ -8277,14 +8115,12 @@
                 <w:rFonts w:ascii="Calibri" w:eastAsia="Times New Roman" w:hAnsi="Calibri" w:cs="Calibri"/>
               </w:rPr>
             </w:pPr>
-            <w:proofErr w:type="spellStart"/>
             <w:r>
               <w:rPr>
                 <w:rFonts w:ascii="Calibri" w:eastAsia="Times New Roman" w:hAnsi="Calibri" w:cs="Calibri"/>
               </w:rPr>
               <w:t>tbl_issue_request</w:t>
             </w:r>
-            <w:proofErr w:type="spellEnd"/>
           </w:p>
         </w:tc>
         <w:tc>
@@ -8347,14 +8183,12 @@
                 <w:rFonts w:ascii="Calibri" w:eastAsia="Times New Roman" w:hAnsi="Calibri" w:cs="Calibri"/>
               </w:rPr>
             </w:pPr>
-            <w:proofErr w:type="spellStart"/>
             <w:r>
               <w:rPr>
                 <w:rFonts w:ascii="Calibri" w:eastAsia="Times New Roman" w:hAnsi="Calibri" w:cs="Calibri"/>
               </w:rPr>
               <w:t>tbl_issue_request_comment</w:t>
             </w:r>
-            <w:proofErr w:type="spellEnd"/>
           </w:p>
         </w:tc>
         <w:tc>
@@ -8417,14 +8251,12 @@
                 <w:rFonts w:ascii="Calibri" w:eastAsia="Times New Roman" w:hAnsi="Calibri" w:cs="Calibri"/>
               </w:rPr>
             </w:pPr>
-            <w:proofErr w:type="spellStart"/>
             <w:r>
               <w:rPr>
                 <w:rFonts w:ascii="Calibri" w:eastAsia="Times New Roman" w:hAnsi="Calibri" w:cs="Calibri"/>
               </w:rPr>
               <w:t>tbl_it_users</w:t>
             </w:r>
-            <w:proofErr w:type="spellEnd"/>
           </w:p>
         </w:tc>
         <w:tc>
@@ -8488,7 +8320,6 @@
                 <w:bCs/>
               </w:rPr>
             </w:pPr>
-            <w:proofErr w:type="spellStart"/>
             <w:r>
               <w:rPr>
                 <w:rFonts w:ascii="Calibri" w:eastAsia="Times New Roman" w:hAnsi="Calibri" w:cs="Calibri"/>
@@ -8496,7 +8327,6 @@
               </w:rPr>
               <w:t>tbl_libor_prices</w:t>
             </w:r>
-            <w:proofErr w:type="spellEnd"/>
           </w:p>
         </w:tc>
         <w:tc>
@@ -8566,14 +8396,12 @@
                 <w:rFonts w:ascii="Calibri" w:eastAsia="Times New Roman" w:hAnsi="Calibri" w:cs="Calibri"/>
               </w:rPr>
             </w:pPr>
-            <w:proofErr w:type="spellStart"/>
             <w:r>
               <w:rPr>
                 <w:rFonts w:ascii="Calibri" w:eastAsia="Times New Roman" w:hAnsi="Calibri" w:cs="Calibri"/>
               </w:rPr>
               <w:t>tbl_lsc_adj_factor</w:t>
             </w:r>
-            <w:proofErr w:type="spellEnd"/>
           </w:p>
         </w:tc>
         <w:tc>
@@ -8665,7 +8493,6 @@
                 <w:bCs/>
               </w:rPr>
             </w:pPr>
-            <w:proofErr w:type="spellStart"/>
             <w:r>
               <w:rPr>
                 <w:rFonts w:ascii="Calibri" w:eastAsia="Times New Roman" w:hAnsi="Calibri" w:cs="Calibri"/>
@@ -8673,7 +8500,6 @@
               </w:rPr>
               <w:t>tbl_prices_local_curr</w:t>
             </w:r>
-            <w:proofErr w:type="spellEnd"/>
           </w:p>
         </w:tc>
         <w:tc>
@@ -8825,14 +8651,12 @@
                 <w:rFonts w:ascii="Calibri" w:eastAsia="Times New Roman" w:hAnsi="Calibri" w:cs="Calibri"/>
               </w:rPr>
             </w:pPr>
-            <w:proofErr w:type="spellStart"/>
             <w:r>
               <w:rPr>
                 <w:rFonts w:ascii="Calibri" w:eastAsia="Times New Roman" w:hAnsi="Calibri" w:cs="Calibri"/>
               </w:rPr>
               <w:t>tbl_prices_local_curr_chkmail</w:t>
             </w:r>
-            <w:proofErr w:type="spellEnd"/>
           </w:p>
         </w:tc>
         <w:tc>
@@ -8895,14 +8719,12 @@
                 <w:rFonts w:ascii="Calibri" w:eastAsia="Times New Roman" w:hAnsi="Calibri" w:cs="Calibri"/>
               </w:rPr>
             </w:pPr>
-            <w:proofErr w:type="spellStart"/>
             <w:r>
               <w:rPr>
                 <w:rFonts w:ascii="Calibri" w:eastAsia="Times New Roman" w:hAnsi="Calibri" w:cs="Calibri"/>
               </w:rPr>
               <w:t>tbl_project_task</w:t>
             </w:r>
-            <w:proofErr w:type="spellEnd"/>
           </w:p>
         </w:tc>
         <w:tc>
@@ -8966,7 +8788,6 @@
                 <w:color w:val="000000"/>
               </w:rPr>
             </w:pPr>
-            <w:proofErr w:type="spellStart"/>
             <w:r>
               <w:rPr>
                 <w:rFonts w:ascii="Calibri" w:eastAsia="Times New Roman" w:hAnsi="Calibri" w:cs="Calibri"/>
@@ -8974,7 +8795,6 @@
               </w:rPr>
               <w:t>tbl_project_task_progress</w:t>
             </w:r>
-            <w:proofErr w:type="spellEnd"/>
           </w:p>
         </w:tc>
         <w:tc>
@@ -9038,7 +8858,6 @@
                 <w:color w:val="000000"/>
               </w:rPr>
             </w:pPr>
-            <w:proofErr w:type="spellStart"/>
             <w:r>
               <w:rPr>
                 <w:rFonts w:ascii="Calibri" w:eastAsia="Times New Roman" w:hAnsi="Calibri" w:cs="Calibri"/>
@@ -9046,7 +8865,6 @@
               </w:rPr>
               <w:t>tbl_replace_runnindex_req</w:t>
             </w:r>
-            <w:proofErr w:type="spellEnd"/>
           </w:p>
         </w:tc>
         <w:tc>
@@ -9117,7 +8935,6 @@
                 <w:color w:val="000000"/>
               </w:rPr>
             </w:pPr>
-            <w:proofErr w:type="spellStart"/>
             <w:r>
               <w:rPr>
                 <w:rFonts w:ascii="Calibri" w:eastAsia="Times New Roman" w:hAnsi="Calibri" w:cs="Calibri"/>
@@ -9125,7 +8942,6 @@
               </w:rPr>
               <w:t>tbl_replace_runnsecurity</w:t>
             </w:r>
-            <w:proofErr w:type="spellEnd"/>
           </w:p>
         </w:tc>
         <w:tc>
@@ -9196,7 +9012,6 @@
                 <w:color w:val="000000"/>
               </w:rPr>
             </w:pPr>
-            <w:proofErr w:type="spellStart"/>
             <w:r>
               <w:rPr>
                 <w:rFonts w:ascii="Calibri" w:eastAsia="Times New Roman" w:hAnsi="Calibri" w:cs="Calibri"/>
@@ -9204,7 +9019,6 @@
               </w:rPr>
               <w:t>tbl_replace_tempindex_req</w:t>
             </w:r>
-            <w:proofErr w:type="spellEnd"/>
           </w:p>
         </w:tc>
         <w:tc>
@@ -9275,7 +9089,6 @@
                 <w:color w:val="000000"/>
               </w:rPr>
             </w:pPr>
-            <w:proofErr w:type="spellStart"/>
             <w:r>
               <w:rPr>
                 <w:rFonts w:ascii="Calibri" w:eastAsia="Times New Roman" w:hAnsi="Calibri" w:cs="Calibri"/>
@@ -9283,7 +9096,6 @@
               </w:rPr>
               <w:t>tbl_replace_tempsecurity</w:t>
             </w:r>
-            <w:proofErr w:type="spellEnd"/>
           </w:p>
         </w:tc>
         <w:tc>
@@ -9354,7 +9166,6 @@
                 <w:color w:val="000000"/>
               </w:rPr>
             </w:pPr>
-            <w:proofErr w:type="spellStart"/>
             <w:r>
               <w:rPr>
                 <w:rFonts w:ascii="Calibri" w:eastAsia="Times New Roman" w:hAnsi="Calibri" w:cs="Calibri"/>
@@ -9362,7 +9173,6 @@
               </w:rPr>
               <w:t>tbl_runnsecurities_replaced</w:t>
             </w:r>
-            <w:proofErr w:type="spellEnd"/>
           </w:p>
         </w:tc>
         <w:tc>
@@ -9426,7 +9236,6 @@
                 <w:color w:val="000000"/>
               </w:rPr>
             </w:pPr>
-            <w:proofErr w:type="spellStart"/>
             <w:r>
               <w:rPr>
                 <w:rFonts w:ascii="Calibri" w:eastAsia="Times New Roman" w:hAnsi="Calibri" w:cs="Calibri"/>
@@ -9434,7 +9243,6 @@
               </w:rPr>
               <w:t>tbl_share</w:t>
             </w:r>
-            <w:proofErr w:type="spellEnd"/>
           </w:p>
         </w:tc>
         <w:tc>
@@ -9505,7 +9313,6 @@
                 <w:color w:val="000000"/>
               </w:rPr>
             </w:pPr>
-            <w:proofErr w:type="spellStart"/>
             <w:r>
               <w:rPr>
                 <w:rFonts w:ascii="Calibri" w:eastAsia="Times New Roman" w:hAnsi="Calibri" w:cs="Calibri"/>
@@ -9513,7 +9320,6 @@
               </w:rPr>
               <w:t>tbl_share_temp</w:t>
             </w:r>
-            <w:proofErr w:type="spellEnd"/>
           </w:p>
         </w:tc>
         <w:tc>
@@ -9584,7 +9390,6 @@
                 <w:color w:val="000000"/>
               </w:rPr>
             </w:pPr>
-            <w:proofErr w:type="spellStart"/>
             <w:r>
               <w:rPr>
                 <w:rFonts w:ascii="Calibri" w:eastAsia="Times New Roman" w:hAnsi="Calibri" w:cs="Calibri"/>
@@ -9592,7 +9397,6 @@
               </w:rPr>
               <w:t>tbl_sl_adj_factor</w:t>
             </w:r>
-            <w:proofErr w:type="spellEnd"/>
           </w:p>
         </w:tc>
         <w:tc>
@@ -9663,7 +9467,6 @@
                 <w:color w:val="000000"/>
               </w:rPr>
             </w:pPr>
-            <w:proofErr w:type="spellStart"/>
             <w:r>
               <w:rPr>
                 <w:rFonts w:ascii="Calibri" w:eastAsia="Times New Roman" w:hAnsi="Calibri" w:cs="Calibri"/>
@@ -9671,7 +9474,6 @@
               </w:rPr>
               <w:t>tbl_spin_stock_add</w:t>
             </w:r>
-            <w:proofErr w:type="spellEnd"/>
           </w:p>
         </w:tc>
         <w:tc>
@@ -9735,7 +9537,6 @@
                 <w:color w:val="000000"/>
               </w:rPr>
             </w:pPr>
-            <w:proofErr w:type="spellStart"/>
             <w:r>
               <w:rPr>
                 <w:rFonts w:ascii="Calibri" w:eastAsia="Times New Roman" w:hAnsi="Calibri" w:cs="Calibri"/>
@@ -9743,7 +9544,6 @@
               </w:rPr>
               <w:t>tbl_spin_stock_add_securities</w:t>
             </w:r>
-            <w:proofErr w:type="spellEnd"/>
           </w:p>
         </w:tc>
         <w:tc>
@@ -9807,7 +9607,6 @@
                 <w:color w:val="000000"/>
               </w:rPr>
             </w:pPr>
-            <w:proofErr w:type="spellStart"/>
             <w:r>
               <w:rPr>
                 <w:rFonts w:ascii="Calibri" w:eastAsia="Times New Roman" w:hAnsi="Calibri" w:cs="Calibri"/>
@@ -9815,7 +9614,6 @@
               </w:rPr>
               <w:t>tbl_spin_stock_add_securities_temp</w:t>
             </w:r>
-            <w:proofErr w:type="spellEnd"/>
           </w:p>
         </w:tc>
         <w:tc>
@@ -9879,7 +9677,6 @@
                 <w:color w:val="000000"/>
               </w:rPr>
             </w:pPr>
-            <w:proofErr w:type="spellStart"/>
             <w:r>
               <w:rPr>
                 <w:rFonts w:ascii="Calibri" w:eastAsia="Times New Roman" w:hAnsi="Calibri" w:cs="Calibri"/>
@@ -9887,7 +9684,6 @@
               </w:rPr>
               <w:t>tbl_system_progress</w:t>
             </w:r>
-            <w:proofErr w:type="spellEnd"/>
           </w:p>
         </w:tc>
         <w:tc>
@@ -9951,7 +9747,6 @@
                 <w:color w:val="000000"/>
               </w:rPr>
             </w:pPr>
-            <w:proofErr w:type="spellStart"/>
             <w:r>
               <w:rPr>
                 <w:rFonts w:ascii="Calibri" w:eastAsia="Times New Roman" w:hAnsi="Calibri" w:cs="Calibri"/>
@@ -9959,7 +9754,6 @@
               </w:rPr>
               <w:t>tbl_tempsecurities_replaced</w:t>
             </w:r>
-            <w:proofErr w:type="spellEnd"/>
           </w:p>
         </w:tc>
         <w:tc>
@@ -10023,7 +9817,6 @@
                 <w:color w:val="000000"/>
               </w:rPr>
             </w:pPr>
-            <w:proofErr w:type="spellStart"/>
             <w:r>
               <w:rPr>
                 <w:rFonts w:ascii="Calibri" w:eastAsia="Times New Roman" w:hAnsi="Calibri" w:cs="Calibri"/>
@@ -10031,7 +9824,6 @@
               </w:rPr>
               <w:t>tbl_update_request</w:t>
             </w:r>
-            <w:proofErr w:type="spellEnd"/>
           </w:p>
         </w:tc>
         <w:tc>
@@ -10095,7 +9887,6 @@
                 <w:color w:val="000000"/>
               </w:rPr>
             </w:pPr>
-            <w:proofErr w:type="spellStart"/>
             <w:r>
               <w:rPr>
                 <w:rFonts w:ascii="Calibri" w:eastAsia="Times New Roman" w:hAnsi="Calibri" w:cs="Calibri"/>
@@ -10103,7 +9894,6 @@
               </w:rPr>
               <w:t>tbl_update_request_comment</w:t>
             </w:r>
-            <w:proofErr w:type="spellEnd"/>
           </w:p>
         </w:tc>
         <w:tc>
@@ -10168,7 +9958,6 @@
                 <w:color w:val="000000"/>
               </w:rPr>
             </w:pPr>
-            <w:proofErr w:type="spellStart"/>
             <w:r>
               <w:rPr>
                 <w:rFonts w:ascii="Calibri" w:eastAsia="Times New Roman" w:hAnsi="Calibri" w:cs="Calibri"/>
@@ -10176,7 +9965,6 @@
               </w:rPr>
               <w:t>tbl_user_ca_adj_factor</w:t>
             </w:r>
-            <w:proofErr w:type="spellEnd"/>
           </w:p>
         </w:tc>
         <w:tc>
@@ -10240,7 +10028,6 @@
                 <w:color w:val="000000"/>
               </w:rPr>
             </w:pPr>
-            <w:proofErr w:type="spellStart"/>
             <w:r>
               <w:rPr>
                 <w:rFonts w:ascii="Calibri" w:eastAsia="Times New Roman" w:hAnsi="Calibri" w:cs="Calibri"/>
@@ -10248,7 +10035,6 @@
               </w:rPr>
               <w:t>tbl_user_types</w:t>
             </w:r>
-            <w:proofErr w:type="spellEnd"/>
           </w:p>
         </w:tc>
         <w:tc>
@@ -10312,7 +10098,6 @@
                 <w:color w:val="000000"/>
               </w:rPr>
             </w:pPr>
-            <w:proofErr w:type="spellStart"/>
             <w:r>
               <w:rPr>
                 <w:rFonts w:ascii="Calibri" w:eastAsia="Times New Roman" w:hAnsi="Calibri" w:cs="Calibri"/>
@@ -10320,7 +10105,6 @@
               </w:rPr>
               <w:t>tbl_weights</w:t>
             </w:r>
-            <w:proofErr w:type="spellEnd"/>
           </w:p>
         </w:tc>
         <w:tc>
@@ -10980,25 +10764,7 @@
           <w:sz w:val="20"/>
           <w:szCs w:val="20"/>
         </w:rPr>
-        <w:t>&lt;</w:t>
-      </w:r>
-      <w:proofErr w:type="spellStart"/>
-      <w:r>
-        <w:rPr>
-          <w:rFonts w:cstheme="minorHAnsi"/>
-          <w:sz w:val="20"/>
-          <w:szCs w:val="20"/>
-        </w:rPr>
-        <w:t>email_id</w:t>
-      </w:r>
-      <w:proofErr w:type="spellEnd"/>
-      <w:r>
-        <w:rPr>
-          <w:rFonts w:cstheme="minorHAnsi"/>
-          <w:sz w:val="20"/>
-          <w:szCs w:val="20"/>
-        </w:rPr>
-        <w:t>&gt;</w:t>
+        <w:t>&lt;email_id&gt;</w:t>
       </w:r>
     </w:p>
     <w:p>
@@ -11205,62 +10971,16 @@
           <w:sz w:val="20"/>
           <w:szCs w:val="20"/>
         </w:rPr>
-        <w:t>./files/</w:t>
-      </w:r>
-      <w:proofErr w:type="spellStart"/>
-      <w:r>
-        <w:rPr>
-          <w:rFonts w:cstheme="minorHAnsi"/>
-          <w:sz w:val="20"/>
-          <w:szCs w:val="20"/>
-        </w:rPr>
-        <w:t>d</w:t>
-      </w:r>
-      <w:r>
-        <w:rPr>
-          <w:rFonts w:cstheme="minorHAnsi"/>
-          <w:sz w:val="20"/>
-          <w:szCs w:val="20"/>
-        </w:rPr>
-        <w:t>b</w:t>
-      </w:r>
-      <w:proofErr w:type="spellEnd"/>
-      <w:r>
-        <w:rPr>
-          <w:rFonts w:cstheme="minorHAnsi"/>
-          <w:sz w:val="20"/>
-          <w:szCs w:val="20"/>
-        </w:rPr>
-        <w:t>-backup/</w:t>
-      </w:r>
-      <w:proofErr w:type="spellStart"/>
-      <w:r>
-        <w:rPr>
-          <w:rFonts w:cstheme="minorHAnsi"/>
-          <w:sz w:val="20"/>
-          <w:szCs w:val="20"/>
-        </w:rPr>
-        <w:t>admin_icai</w:t>
-      </w:r>
-      <w:proofErr w:type="spellEnd"/>
-      <w:r>
-        <w:rPr>
-          <w:rFonts w:cstheme="minorHAnsi"/>
-          <w:sz w:val="20"/>
-          <w:szCs w:val="20"/>
-        </w:rPr>
-        <w:t>&lt;date&gt;-&lt;time&gt;.</w:t>
-      </w:r>
-      <w:proofErr w:type="spellStart"/>
-      <w:r>
-        <w:rPr>
-          <w:rFonts w:cstheme="minorHAnsi"/>
-          <w:sz w:val="20"/>
-          <w:szCs w:val="20"/>
-        </w:rPr>
-        <w:t>sql</w:t>
-      </w:r>
-      <w:proofErr w:type="spellEnd"/>
+        <w:t>./files/d</w:t>
+      </w:r>
+      <w:r>
+        <w:rPr>
+          <w:rFonts w:cstheme="minorHAnsi"/>
+          <w:sz w:val="20"/>
+          <w:szCs w:val="20"/>
+        </w:rPr>
+        <w:t>b-backup/admin_icai&lt;date&gt;-&lt;time&gt;.sql</w:t>
+      </w:r>
     </w:p>
     <w:p>
       <w:pPr>
@@ -11417,25 +11137,7 @@
           <w:sz w:val="20"/>
           <w:szCs w:val="20"/>
         </w:rPr>
-        <w:t>in “</w:t>
-      </w:r>
-      <w:proofErr w:type="spellStart"/>
-      <w:r>
-        <w:rPr>
-          <w:rFonts w:cstheme="minorHAnsi"/>
-          <w:sz w:val="20"/>
-          <w:szCs w:val="20"/>
-        </w:rPr>
-        <w:t>tbl_curr_prices</w:t>
-      </w:r>
-      <w:proofErr w:type="spellEnd"/>
-      <w:r>
-        <w:rPr>
-          <w:rFonts w:cstheme="minorHAnsi"/>
-          <w:sz w:val="20"/>
-          <w:szCs w:val="20"/>
-        </w:rPr>
-        <w:t>”</w:t>
+        <w:t>in “tbl_curr_prices”</w:t>
       </w:r>
       <w:r>
         <w:rPr>
@@ -11467,15 +11169,7 @@
         <w:t xml:space="preserve">9. </w:t>
       </w:r>
       <w:r>
-        <w:t xml:space="preserve">Read </w:t>
-      </w:r>
-      <w:proofErr w:type="spellStart"/>
-      <w:r>
-        <w:t>libor</w:t>
-      </w:r>
-      <w:proofErr w:type="spellEnd"/>
-      <w:r>
-        <w:t xml:space="preserve"> rate file</w:t>
+        <w:t>Read libor rate file</w:t>
       </w:r>
       <w:r>
         <w:t>:</w:t>
@@ -11566,43 +11260,7 @@
           <w:sz w:val="20"/>
           <w:szCs w:val="20"/>
         </w:rPr>
-        <w:t xml:space="preserve">Load </w:t>
-      </w:r>
-      <w:proofErr w:type="spellStart"/>
-      <w:r>
-        <w:rPr>
-          <w:rFonts w:cstheme="minorHAnsi"/>
-          <w:sz w:val="20"/>
-          <w:szCs w:val="20"/>
-        </w:rPr>
-        <w:t>libor</w:t>
-      </w:r>
-      <w:proofErr w:type="spellEnd"/>
-      <w:r>
-        <w:rPr>
-          <w:rFonts w:cstheme="minorHAnsi"/>
-          <w:sz w:val="20"/>
-          <w:szCs w:val="20"/>
-        </w:rPr>
-        <w:t xml:space="preserve"> rate file data in “</w:t>
-      </w:r>
-      <w:proofErr w:type="spellStart"/>
-      <w:r>
-        <w:rPr>
-          <w:rFonts w:cstheme="minorHAnsi"/>
-          <w:sz w:val="20"/>
-          <w:szCs w:val="20"/>
-        </w:rPr>
-        <w:t>tbl_libor_prices</w:t>
-      </w:r>
-      <w:proofErr w:type="spellEnd"/>
-      <w:r>
-        <w:rPr>
-          <w:rFonts w:cstheme="minorHAnsi"/>
-          <w:sz w:val="20"/>
-          <w:szCs w:val="20"/>
-        </w:rPr>
-        <w:t>” table.</w:t>
+        <w:t>Load libor rate file data in “tbl_libor_prices” table.</w:t>
       </w:r>
     </w:p>
     <w:p>
@@ -11744,25 +11402,7 @@
           <w:sz w:val="20"/>
           <w:szCs w:val="20"/>
         </w:rPr>
-        <w:t>Load cash index file data in “</w:t>
-      </w:r>
-      <w:proofErr w:type="spellStart"/>
-      <w:r>
-        <w:rPr>
-          <w:rFonts w:cstheme="minorHAnsi"/>
-          <w:sz w:val="20"/>
-          <w:szCs w:val="20"/>
-        </w:rPr>
-        <w:t>tbl_cash_prices</w:t>
-      </w:r>
-      <w:proofErr w:type="spellEnd"/>
-      <w:r>
-        <w:rPr>
-          <w:rFonts w:cstheme="minorHAnsi"/>
-          <w:sz w:val="20"/>
-          <w:szCs w:val="20"/>
-        </w:rPr>
-        <w:t>” table.</w:t>
+        <w:t>Load cash index file data in “tbl_cash_prices” table.</w:t>
       </w:r>
     </w:p>
     <w:p>
@@ -11914,7 +11554,6 @@
         </w:rPr>
         <w:t>in “</w:t>
       </w:r>
-      <w:proofErr w:type="spellStart"/>
       <w:r>
         <w:rPr>
           <w:rFonts w:cstheme="minorHAnsi"/>
@@ -11923,7 +11562,6 @@
         </w:rPr>
         <w:t>tbl_prices_local_curr</w:t>
       </w:r>
-      <w:proofErr w:type="spellEnd"/>
       <w:r>
         <w:rPr>
           <w:rFonts w:cstheme="minorHAnsi"/>
@@ -12216,43 +11854,7 @@
           <w:sz w:val="20"/>
           <w:szCs w:val="20"/>
         </w:rPr>
-        <w:t xml:space="preserve"> with status=1, submitted=1, </w:t>
-      </w:r>
-      <w:proofErr w:type="spellStart"/>
-      <w:r>
-        <w:rPr>
-          <w:rFonts w:cstheme="minorHAnsi"/>
-          <w:sz w:val="20"/>
-          <w:szCs w:val="20"/>
-        </w:rPr>
-        <w:t>usersignoff</w:t>
-      </w:r>
-      <w:proofErr w:type="spellEnd"/>
-      <w:r>
-        <w:rPr>
-          <w:rFonts w:cstheme="minorHAnsi"/>
-          <w:sz w:val="20"/>
-          <w:szCs w:val="20"/>
-        </w:rPr>
-        <w:t xml:space="preserve">=1 and </w:t>
-      </w:r>
-      <w:proofErr w:type="spellStart"/>
-      <w:r>
-        <w:rPr>
-          <w:rFonts w:cstheme="minorHAnsi"/>
-          <w:sz w:val="20"/>
-          <w:szCs w:val="20"/>
-        </w:rPr>
-        <w:t>dbsignoff</w:t>
-      </w:r>
-      <w:proofErr w:type="spellEnd"/>
-      <w:r>
-        <w:rPr>
-          <w:rFonts w:cstheme="minorHAnsi"/>
-          <w:sz w:val="20"/>
-          <w:szCs w:val="20"/>
-        </w:rPr>
-        <w:t>=1</w:t>
+        <w:t xml:space="preserve"> with status=1, submitted=1, usersignoff=1 and dbsignoff=1</w:t>
       </w:r>
       <w:r>
         <w:rPr>
@@ -12440,43 +12042,7 @@
           <w:sz w:val="20"/>
           <w:szCs w:val="20"/>
         </w:rPr>
-        <w:t xml:space="preserve">mitted=1, </w:t>
-      </w:r>
-      <w:proofErr w:type="spellStart"/>
-      <w:r>
-        <w:rPr>
-          <w:rFonts w:cstheme="minorHAnsi"/>
-          <w:sz w:val="20"/>
-          <w:szCs w:val="20"/>
-        </w:rPr>
-        <w:t>usersignoff</w:t>
-      </w:r>
-      <w:proofErr w:type="spellEnd"/>
-      <w:r>
-        <w:rPr>
-          <w:rFonts w:cstheme="minorHAnsi"/>
-          <w:sz w:val="20"/>
-          <w:szCs w:val="20"/>
-        </w:rPr>
-        <w:t xml:space="preserve">=1 and </w:t>
-      </w:r>
-      <w:proofErr w:type="spellStart"/>
-      <w:r>
-        <w:rPr>
-          <w:rFonts w:cstheme="minorHAnsi"/>
-          <w:sz w:val="20"/>
-          <w:szCs w:val="20"/>
-        </w:rPr>
-        <w:t>dbsignoff</w:t>
-      </w:r>
-      <w:proofErr w:type="spellEnd"/>
-      <w:r>
-        <w:rPr>
-          <w:rFonts w:cstheme="minorHAnsi"/>
-          <w:sz w:val="20"/>
-          <w:szCs w:val="20"/>
-        </w:rPr>
-        <w:t>=1</w:t>
+        <w:t>mitted=1, usersignoff=1 and dbsignoff=1</w:t>
       </w:r>
       <w:r>
         <w:rPr>
@@ -14067,25 +13633,7 @@
           <w:sz w:val="20"/>
           <w:szCs w:val="20"/>
         </w:rPr>
-        <w:t xml:space="preserve">Send emails to </w:t>
-      </w:r>
-      <w:proofErr w:type="gramStart"/>
-      <w:r>
-        <w:rPr>
-          <w:rFonts w:cstheme="minorHAnsi"/>
-          <w:sz w:val="20"/>
-          <w:szCs w:val="20"/>
-        </w:rPr>
-        <w:t>users</w:t>
-      </w:r>
-      <w:proofErr w:type="gramEnd"/>
-      <w:r>
-        <w:rPr>
-          <w:rFonts w:cstheme="minorHAnsi"/>
-          <w:sz w:val="20"/>
-          <w:szCs w:val="20"/>
-        </w:rPr>
-        <w:t xml:space="preserve"> in-case of failure.</w:t>
+        <w:t>Send emails to users in-case of failure.</w:t>
       </w:r>
     </w:p>
     <w:p>
@@ -14391,18 +13939,8 @@
           <w:sz w:val="20"/>
           <w:szCs w:val="20"/>
         </w:rPr>
-        <w:t>./files/logs/</w:t>
-      </w:r>
-      <w:proofErr w:type="spellStart"/>
-      <w:r>
-        <w:rPr>
-          <w:rFonts w:cstheme="minorHAnsi"/>
-          <w:sz w:val="20"/>
-          <w:szCs w:val="20"/>
-        </w:rPr>
-        <w:t>ca</w:t>
-      </w:r>
-      <w:proofErr w:type="spellEnd"/>
+        <w:t>./files/logs/ca</w:t>
+      </w:r>
       <w:r>
         <w:rPr>
           <w:rFonts w:cstheme="minorHAnsi"/>
@@ -14461,25 +13999,7 @@
           <w:sz w:val="20"/>
           <w:szCs w:val="20"/>
         </w:rPr>
-        <w:t>&lt;</w:t>
-      </w:r>
-      <w:proofErr w:type="spellStart"/>
-      <w:r>
-        <w:rPr>
-          <w:rFonts w:cstheme="minorHAnsi"/>
-          <w:sz w:val="20"/>
-          <w:szCs w:val="20"/>
-        </w:rPr>
-        <w:t>email_id</w:t>
-      </w:r>
-      <w:proofErr w:type="spellEnd"/>
-      <w:r>
-        <w:rPr>
-          <w:rFonts w:cstheme="minorHAnsi"/>
-          <w:sz w:val="20"/>
-          <w:szCs w:val="20"/>
-        </w:rPr>
-        <w:t>&gt;</w:t>
+        <w:t>&lt;email_id&gt;</w:t>
       </w:r>
     </w:p>
     <w:p>
@@ -14615,25 +14135,7 @@
           <w:sz w:val="20"/>
           <w:szCs w:val="20"/>
         </w:rPr>
-        <w:t>Delete actions from “</w:t>
-      </w:r>
-      <w:proofErr w:type="spellStart"/>
-      <w:r>
-        <w:rPr>
-          <w:rFonts w:cstheme="minorHAnsi"/>
-          <w:sz w:val="20"/>
-          <w:szCs w:val="20"/>
-        </w:rPr>
-        <w:t>tbl_ca_plain_txt</w:t>
-      </w:r>
-      <w:proofErr w:type="spellEnd"/>
-      <w:r>
-        <w:rPr>
-          <w:rFonts w:cstheme="minorHAnsi"/>
-          <w:sz w:val="20"/>
-          <w:szCs w:val="20"/>
-        </w:rPr>
-        <w:t>”.</w:t>
+        <w:t>Delete actions from “tbl_ca_plain_txt”.</w:t>
       </w:r>
     </w:p>
     <w:p>
@@ -14793,7 +14295,6 @@
         </w:rPr>
         <w:t>raw corporate actions in “</w:t>
       </w:r>
-      <w:proofErr w:type="spellStart"/>
       <w:r>
         <w:rPr>
           <w:rFonts w:cstheme="minorHAnsi"/>
@@ -14802,7 +14303,6 @@
         </w:rPr>
         <w:t>tbl_ca_plain_txt</w:t>
       </w:r>
-      <w:proofErr w:type="spellEnd"/>
       <w:r>
         <w:rPr>
           <w:rFonts w:cstheme="minorHAnsi"/>
@@ -14826,114 +14326,32 @@
           <w:sz w:val="20"/>
           <w:szCs w:val="20"/>
         </w:rPr>
-        <w:t>9. Delete actions from “</w:t>
-      </w:r>
-      <w:proofErr w:type="spellStart"/>
-      <w:r>
-        <w:rPr>
-          <w:rFonts w:cstheme="minorHAnsi"/>
-          <w:sz w:val="20"/>
-          <w:szCs w:val="20"/>
-        </w:rPr>
-        <w:t>tbl_ca</w:t>
-      </w:r>
-      <w:proofErr w:type="spellEnd"/>
-      <w:r>
-        <w:rPr>
-          <w:rFonts w:cstheme="minorHAnsi"/>
-          <w:sz w:val="20"/>
-          <w:szCs w:val="20"/>
-        </w:rPr>
-        <w:t>” and “</w:t>
-      </w:r>
-      <w:proofErr w:type="spellStart"/>
-      <w:r>
-        <w:rPr>
-          <w:rFonts w:cstheme="minorHAnsi"/>
-          <w:sz w:val="20"/>
-          <w:szCs w:val="20"/>
-        </w:rPr>
-        <w:t>tbl_ca_values</w:t>
-      </w:r>
-      <w:proofErr w:type="spellEnd"/>
-      <w:r>
-        <w:rPr>
-          <w:rFonts w:cstheme="minorHAnsi"/>
-          <w:sz w:val="20"/>
-          <w:szCs w:val="20"/>
-        </w:rPr>
-        <w:t>”.</w:t>
-      </w:r>
-    </w:p>
-    <w:p>
-      <w:pPr>
-        <w:rPr>
-          <w:rFonts w:cstheme="minorHAnsi"/>
-          <w:sz w:val="20"/>
-          <w:szCs w:val="20"/>
-        </w:rPr>
-      </w:pPr>
-      <w:r>
-        <w:rPr>
-          <w:rFonts w:cstheme="minorHAnsi"/>
-          <w:sz w:val="20"/>
-          <w:szCs w:val="20"/>
-        </w:rPr>
-        <w:t>10. For each CA row in “</w:t>
-      </w:r>
-      <w:proofErr w:type="spellStart"/>
-      <w:r>
-        <w:rPr>
-          <w:rFonts w:cstheme="minorHAnsi"/>
-          <w:sz w:val="20"/>
-          <w:szCs w:val="20"/>
-        </w:rPr>
-        <w:t>tbl_ca_plain_txt</w:t>
-      </w:r>
-      <w:proofErr w:type="spellEnd"/>
-      <w:r>
-        <w:rPr>
-          <w:rFonts w:cstheme="minorHAnsi"/>
-          <w:sz w:val="20"/>
-          <w:szCs w:val="20"/>
-        </w:rPr>
-        <w:t>” fill corporate action in “</w:t>
-      </w:r>
-      <w:proofErr w:type="spellStart"/>
-      <w:r>
-        <w:rPr>
-          <w:rFonts w:cstheme="minorHAnsi"/>
-          <w:sz w:val="20"/>
-          <w:szCs w:val="20"/>
-        </w:rPr>
-        <w:t>tbl_ca</w:t>
-      </w:r>
-      <w:proofErr w:type="spellEnd"/>
-      <w:r>
-        <w:rPr>
-          <w:rFonts w:cstheme="minorHAnsi"/>
-          <w:sz w:val="20"/>
-          <w:szCs w:val="20"/>
-        </w:rPr>
-        <w:t>” and action fields in “</w:t>
-      </w:r>
-      <w:proofErr w:type="spellStart"/>
-      <w:r>
-        <w:rPr>
-          <w:rFonts w:cstheme="minorHAnsi"/>
-          <w:sz w:val="20"/>
-          <w:szCs w:val="20"/>
-        </w:rPr>
-        <w:t>tbl_ca_values</w:t>
-      </w:r>
-      <w:proofErr w:type="spellEnd"/>
-      <w:r>
-        <w:rPr>
-          <w:rFonts w:cstheme="minorHAnsi"/>
-          <w:sz w:val="20"/>
-          <w:szCs w:val="20"/>
-        </w:rPr>
-        <w:t>”.</w:t>
+        <w:t>9. Delete actions from “tbl_ca” and “</w:t>
+      </w:r>
+      <w:r>
+        <w:rPr>
+          <w:rFonts w:cstheme="minorHAnsi"/>
+          <w:sz w:val="20"/>
+          <w:szCs w:val="20"/>
+        </w:rPr>
+        <w:t>tbl_ca_values”.</w:t>
+      </w:r>
+    </w:p>
+    <w:p>
+      <w:pPr>
+        <w:rPr>
+          <w:rFonts w:cstheme="minorHAnsi"/>
+          <w:sz w:val="20"/>
+          <w:szCs w:val="20"/>
+        </w:rPr>
+      </w:pPr>
+      <w:r>
+        <w:rPr>
+          <w:rFonts w:cstheme="minorHAnsi"/>
+          <w:sz w:val="20"/>
+          <w:szCs w:val="20"/>
+        </w:rPr>
+        <w:t>10. For each CA row in “tbl_ca_plain_txt” fill corporate action in “tbl_ca” and action fields in “tbl_ca_values”.</w:t>
       </w:r>
     </w:p>
     <w:p>
@@ -14990,25 +14408,7 @@
           <w:sz w:val="20"/>
           <w:szCs w:val="20"/>
         </w:rPr>
-        <w:t xml:space="preserve">heck if security and dividend currencies mentioned in CA are same as what is configured in </w:t>
-      </w:r>
-      <w:proofErr w:type="spellStart"/>
-      <w:r>
-        <w:rPr>
-          <w:rFonts w:cstheme="minorHAnsi"/>
-          <w:sz w:val="20"/>
-          <w:szCs w:val="20"/>
-        </w:rPr>
-        <w:t>EoD</w:t>
-      </w:r>
-      <w:proofErr w:type="spellEnd"/>
-      <w:r>
-        <w:rPr>
-          <w:rFonts w:cstheme="minorHAnsi"/>
-          <w:sz w:val="20"/>
-          <w:szCs w:val="20"/>
-        </w:rPr>
-        <w:t xml:space="preserve"> system. If not, disable the index and send email to staff.</w:t>
+        <w:t>heck if security and dividend currencies mentioned in CA are same as what is configured in EoD system. If not, disable the index and send email to staff.</w:t>
       </w:r>
     </w:p>
     <w:p>
@@ -15049,25 +14449,7 @@
           <w:sz w:val="20"/>
           <w:szCs w:val="20"/>
         </w:rPr>
-        <w:t xml:space="preserve">, check if security and dividend currencies mentioned in CA are same as what is configured in </w:t>
-      </w:r>
-      <w:proofErr w:type="spellStart"/>
-      <w:r>
-        <w:rPr>
-          <w:rFonts w:cstheme="minorHAnsi"/>
-          <w:sz w:val="20"/>
-          <w:szCs w:val="20"/>
-        </w:rPr>
-        <w:t>EoD</w:t>
-      </w:r>
-      <w:proofErr w:type="spellEnd"/>
-      <w:r>
-        <w:rPr>
-          <w:rFonts w:cstheme="minorHAnsi"/>
-          <w:sz w:val="20"/>
-          <w:szCs w:val="20"/>
-        </w:rPr>
-        <w:t xml:space="preserve"> system. If not, disable the index and send email to staff.</w:t>
+        <w:t>, check if security and dividend currencies mentioned in CA are same as what is configured in EoD system. If not, disable the index and send email to staff.</w:t>
       </w:r>
     </w:p>
     <w:p>
@@ -15544,43 +14926,7 @@
           <w:sz w:val="20"/>
           <w:szCs w:val="20"/>
         </w:rPr>
-        <w:t xml:space="preserve">For each live index with status=1, submitted=1, </w:t>
-      </w:r>
-      <w:proofErr w:type="spellStart"/>
-      <w:r>
-        <w:rPr>
-          <w:rFonts w:cstheme="minorHAnsi"/>
-          <w:sz w:val="20"/>
-          <w:szCs w:val="20"/>
-        </w:rPr>
-        <w:t>usersignoff</w:t>
-      </w:r>
-      <w:proofErr w:type="spellEnd"/>
-      <w:r>
-        <w:rPr>
-          <w:rFonts w:cstheme="minorHAnsi"/>
-          <w:sz w:val="20"/>
-          <w:szCs w:val="20"/>
-        </w:rPr>
-        <w:t xml:space="preserve">=1 and </w:t>
-      </w:r>
-      <w:proofErr w:type="spellStart"/>
-      <w:r>
-        <w:rPr>
-          <w:rFonts w:cstheme="minorHAnsi"/>
-          <w:sz w:val="20"/>
-          <w:szCs w:val="20"/>
-        </w:rPr>
-        <w:t>dbsignoff</w:t>
-      </w:r>
-      <w:proofErr w:type="spellEnd"/>
-      <w:r>
-        <w:rPr>
-          <w:rFonts w:cstheme="minorHAnsi"/>
-          <w:sz w:val="20"/>
-          <w:szCs w:val="20"/>
-        </w:rPr>
-        <w:t>=1.</w:t>
+        <w:t>For each live index with status=1, submitted=1, usersignoff=1 and dbsignoff=1.</w:t>
       </w:r>
     </w:p>
     <w:p>
@@ -15712,74 +15058,42 @@
           <w:sz w:val="20"/>
           <w:szCs w:val="20"/>
         </w:rPr>
-        <w:t xml:space="preserve">19. </w:t>
-      </w:r>
-      <w:proofErr w:type="spellStart"/>
-      <w:r>
-        <w:rPr>
-          <w:rFonts w:cstheme="minorHAnsi"/>
-          <w:sz w:val="20"/>
-          <w:szCs w:val="20"/>
-        </w:rPr>
-        <w:t>Spinstockaddtemp</w:t>
-      </w:r>
-      <w:proofErr w:type="spellEnd"/>
-    </w:p>
-    <w:p>
-      <w:pPr>
-        <w:rPr>
-          <w:rFonts w:cstheme="minorHAnsi"/>
-          <w:sz w:val="20"/>
-          <w:szCs w:val="20"/>
-        </w:rPr>
-      </w:pPr>
-      <w:r>
-        <w:rPr>
-          <w:rFonts w:cstheme="minorHAnsi"/>
-          <w:sz w:val="20"/>
-          <w:szCs w:val="20"/>
-        </w:rPr>
-        <w:t xml:space="preserve">20. </w:t>
-      </w:r>
-      <w:proofErr w:type="spellStart"/>
-      <w:r>
-        <w:rPr>
-          <w:rFonts w:cstheme="minorHAnsi"/>
-          <w:sz w:val="20"/>
-          <w:szCs w:val="20"/>
-        </w:rPr>
-        <w:t>Spinstockadd</w:t>
-      </w:r>
-      <w:proofErr w:type="spellEnd"/>
-    </w:p>
-    <w:p>
-      <w:pPr>
-        <w:rPr>
-          <w:rFonts w:cstheme="minorHAnsi"/>
-          <w:sz w:val="20"/>
-          <w:szCs w:val="20"/>
-        </w:rPr>
-      </w:pPr>
-      <w:r>
-        <w:rPr>
-          <w:rFonts w:cstheme="minorHAnsi"/>
-          <w:sz w:val="20"/>
-          <w:szCs w:val="20"/>
-        </w:rPr>
-        <w:t xml:space="preserve">21. </w:t>
-      </w:r>
-      <w:proofErr w:type="spellStart"/>
-      <w:proofErr w:type="gramStart"/>
-      <w:r>
-        <w:rPr>
-          <w:rFonts w:cstheme="minorHAnsi"/>
-          <w:sz w:val="20"/>
-          <w:szCs w:val="20"/>
-        </w:rPr>
-        <w:t>calccadp</w:t>
-      </w:r>
-      <w:proofErr w:type="spellEnd"/>
-      <w:proofErr w:type="gramEnd"/>
+        <w:t>19. Spinstockaddtemp</w:t>
+      </w:r>
+    </w:p>
+    <w:p>
+      <w:pPr>
+        <w:rPr>
+          <w:rFonts w:cstheme="minorHAnsi"/>
+          <w:sz w:val="20"/>
+          <w:szCs w:val="20"/>
+        </w:rPr>
+      </w:pPr>
+      <w:r>
+        <w:rPr>
+          <w:rFonts w:cstheme="minorHAnsi"/>
+          <w:sz w:val="20"/>
+          <w:szCs w:val="20"/>
+        </w:rPr>
+        <w:t>20. Spinstockadd</w:t>
+      </w:r>
+    </w:p>
+    <w:p>
+      <w:pPr>
+        <w:rPr>
+          <w:rFonts w:cstheme="minorHAnsi"/>
+          <w:sz w:val="20"/>
+          <w:szCs w:val="20"/>
+        </w:rPr>
+      </w:pPr>
+      <w:r>
+        <w:rPr>
+          <w:rFonts w:cstheme="minorHAnsi"/>
+          <w:sz w:val="20"/>
+          <w:szCs w:val="20"/>
+        </w:rPr>
+        <w:t>21. calccadp</w:t>
+      </w:r>
     </w:p>
     <w:p>
       <w:pPr>
@@ -15803,20 +15117,8 @@
           <w:sz w:val="20"/>
           <w:szCs w:val="20"/>
         </w:rPr>
-        <w:t xml:space="preserve"> </w:t>
-      </w:r>
-      <w:proofErr w:type="spellStart"/>
-      <w:proofErr w:type="gramStart"/>
-      <w:r>
-        <w:rPr>
-          <w:rFonts w:cstheme="minorHAnsi"/>
-          <w:sz w:val="20"/>
-          <w:szCs w:val="20"/>
-        </w:rPr>
-        <w:t>calccadptemp</w:t>
-      </w:r>
-      <w:proofErr w:type="spellEnd"/>
-      <w:proofErr w:type="gramEnd"/>
+        <w:t xml:space="preserve"> calccadptemp</w:t>
+      </w:r>
     </w:p>
     <w:p>
       <w:pPr>
@@ -15834,8 +15136,6 @@
         </w:rPr>
         <w:t xml:space="preserve">23. </w:t>
       </w:r>
-      <w:proofErr w:type="spellStart"/>
-      <w:proofErr w:type="gramStart"/>
       <w:r>
         <w:rPr>
           <w:rFonts w:cstheme="minorHAnsi"/>
@@ -15844,8 +15144,6 @@
         </w:rPr>
         <w:t>calcrebalance</w:t>
       </w:r>
-      <w:proofErr w:type="spellEnd"/>
-      <w:proofErr w:type="gramEnd"/>
       <w:r>
         <w:rPr>
           <w:rFonts w:cstheme="minorHAnsi"/>
@@ -15915,41 +15213,15 @@
           <w:sz w:val="20"/>
           <w:szCs w:val="20"/>
         </w:rPr>
-        <w:t xml:space="preserve">Fetch list of all </w:t>
-      </w:r>
-      <w:r>
-        <w:rPr>
-          <w:rFonts w:cstheme="minorHAnsi"/>
-          <w:sz w:val="20"/>
-          <w:szCs w:val="20"/>
-        </w:rPr>
-        <w:t xml:space="preserve">live </w:t>
-      </w:r>
-      <w:r>
-        <w:rPr>
-          <w:rFonts w:cstheme="minorHAnsi"/>
-          <w:sz w:val="20"/>
-          <w:szCs w:val="20"/>
-        </w:rPr>
-        <w:t xml:space="preserve">indexes with </w:t>
-      </w:r>
-      <w:proofErr w:type="spellStart"/>
-      <w:r>
-        <w:rPr>
-          <w:rFonts w:cstheme="minorHAnsi"/>
-          <w:sz w:val="20"/>
-          <w:szCs w:val="20"/>
-        </w:rPr>
-        <w:t>ireturn</w:t>
-      </w:r>
-      <w:proofErr w:type="spellEnd"/>
-      <w:r>
-        <w:rPr>
-          <w:rFonts w:cstheme="minorHAnsi"/>
-          <w:sz w:val="20"/>
-          <w:szCs w:val="20"/>
-        </w:rPr>
-        <w:t>=2</w:t>
+        <w:t xml:space="preserve">Fetch list of all live indexes with </w:t>
+      </w:r>
+      <w:r>
+        <w:rPr>
+          <w:rFonts w:cstheme="minorHAnsi"/>
+          <w:sz w:val="20"/>
+          <w:szCs w:val="20"/>
+        </w:rPr>
+        <w:t>ireturn=2</w:t>
       </w:r>
       <w:r>
         <w:rPr>
@@ -16116,15 +15388,7 @@
           <w:sz w:val="20"/>
           <w:szCs w:val="20"/>
         </w:rPr>
-        <w:t>Fetch list of all upcoming</w:t>
-      </w:r>
-      <w:r>
-        <w:rPr>
-          <w:rFonts w:cstheme="minorHAnsi"/>
-          <w:sz w:val="20"/>
-          <w:szCs w:val="20"/>
-        </w:rPr>
-        <w:t xml:space="preserve"> indexes, with today as the live date, from upcoming cash index list.</w:t>
+        <w:t>Fetch list of all upcoming indexes, with today as the live date, from upcoming cash index list.</w:t>
       </w:r>
     </w:p>
     <w:p>
@@ -16401,25 +15665,7 @@
           <w:sz w:val="20"/>
           <w:szCs w:val="20"/>
         </w:rPr>
-        <w:t xml:space="preserve">Send emails to </w:t>
-      </w:r>
-      <w:proofErr w:type="gramStart"/>
-      <w:r>
-        <w:rPr>
-          <w:rFonts w:cstheme="minorHAnsi"/>
-          <w:sz w:val="20"/>
-          <w:szCs w:val="20"/>
-        </w:rPr>
-        <w:t>users</w:t>
-      </w:r>
-      <w:proofErr w:type="gramEnd"/>
-      <w:r>
-        <w:rPr>
-          <w:rFonts w:cstheme="minorHAnsi"/>
-          <w:sz w:val="20"/>
-          <w:szCs w:val="20"/>
-        </w:rPr>
-        <w:t xml:space="preserve"> in-case of failure.</w:t>
+        <w:t>Send emails to users in-case of failure.</w:t>
       </w:r>
     </w:p>
     <w:p>
@@ -16902,25 +16148,7 @@
           <w:sz w:val="20"/>
           <w:szCs w:val="20"/>
         </w:rPr>
-        <w:t>&lt;</w:t>
-      </w:r>
-      <w:proofErr w:type="spellStart"/>
-      <w:r>
-        <w:rPr>
-          <w:rFonts w:cstheme="minorHAnsi"/>
-          <w:sz w:val="20"/>
-          <w:szCs w:val="20"/>
-        </w:rPr>
-        <w:t>email_id</w:t>
-      </w:r>
-      <w:proofErr w:type="spellEnd"/>
-      <w:r>
-        <w:rPr>
-          <w:rFonts w:cstheme="minorHAnsi"/>
-          <w:sz w:val="20"/>
-          <w:szCs w:val="20"/>
-        </w:rPr>
-        <w:t>&gt;</w:t>
+        <w:t>&lt;email_id&gt;</w:t>
       </w:r>
     </w:p>
     <w:p>
@@ -16982,43 +16210,7 @@
           <w:sz w:val="20"/>
           <w:szCs w:val="20"/>
         </w:rPr>
-        <w:t xml:space="preserve">rate CSV files for live indexes with status=1, submitted=1, </w:t>
-      </w:r>
-      <w:proofErr w:type="spellStart"/>
-      <w:r>
-        <w:rPr>
-          <w:rFonts w:cstheme="minorHAnsi"/>
-          <w:sz w:val="20"/>
-          <w:szCs w:val="20"/>
-        </w:rPr>
-        <w:t>usersignoff</w:t>
-      </w:r>
-      <w:proofErr w:type="spellEnd"/>
-      <w:r>
-        <w:rPr>
-          <w:rFonts w:cstheme="minorHAnsi"/>
-          <w:sz w:val="20"/>
-          <w:szCs w:val="20"/>
-        </w:rPr>
-        <w:t xml:space="preserve">=1, </w:t>
-      </w:r>
-      <w:proofErr w:type="spellStart"/>
-      <w:r>
-        <w:rPr>
-          <w:rFonts w:cstheme="minorHAnsi"/>
-          <w:sz w:val="20"/>
-          <w:szCs w:val="20"/>
-        </w:rPr>
-        <w:t>dbsignoff</w:t>
-      </w:r>
-      <w:proofErr w:type="spellEnd"/>
-      <w:r>
-        <w:rPr>
-          <w:rFonts w:cstheme="minorHAnsi"/>
-          <w:sz w:val="20"/>
-          <w:szCs w:val="20"/>
-        </w:rPr>
-        <w:t>=1.</w:t>
+        <w:t>rate CSV files for live indexes with status=1, submitted=1, usersignoff=1, dbsignoff=1.</w:t>
       </w:r>
     </w:p>
     <w:p>
@@ -17338,43 +16530,7 @@
           <w:sz w:val="20"/>
           <w:szCs w:val="20"/>
         </w:rPr>
-        <w:t xml:space="preserve"> CSV files for upcoming indexes with status=1, submitted=1, </w:t>
-      </w:r>
-      <w:proofErr w:type="spellStart"/>
-      <w:r>
-        <w:rPr>
-          <w:rFonts w:cstheme="minorHAnsi"/>
-          <w:sz w:val="20"/>
-          <w:szCs w:val="20"/>
-        </w:rPr>
-        <w:t>usersignoff</w:t>
-      </w:r>
-      <w:proofErr w:type="spellEnd"/>
-      <w:r>
-        <w:rPr>
-          <w:rFonts w:cstheme="minorHAnsi"/>
-          <w:sz w:val="20"/>
-          <w:szCs w:val="20"/>
-        </w:rPr>
-        <w:t xml:space="preserve">=1, </w:t>
-      </w:r>
-      <w:proofErr w:type="spellStart"/>
-      <w:r>
-        <w:rPr>
-          <w:rFonts w:cstheme="minorHAnsi"/>
-          <w:sz w:val="20"/>
-          <w:szCs w:val="20"/>
-        </w:rPr>
-        <w:t>dbsignoff</w:t>
-      </w:r>
-      <w:proofErr w:type="spellEnd"/>
-      <w:r>
-        <w:rPr>
-          <w:rFonts w:cstheme="minorHAnsi"/>
-          <w:sz w:val="20"/>
-          <w:szCs w:val="20"/>
-        </w:rPr>
-        <w:t>=1.</w:t>
+        <w:t xml:space="preserve"> CSV files for upcoming indexes with status=1, submitted=1, usersignoff=1, dbsignoff=1.</w:t>
       </w:r>
     </w:p>
     <w:p>
@@ -17841,25 +16997,7 @@
           <w:sz w:val="20"/>
           <w:szCs w:val="20"/>
         </w:rPr>
-        <w:t xml:space="preserve"> to </w:t>
-      </w:r>
-      <w:proofErr w:type="gramStart"/>
-      <w:r>
-        <w:rPr>
-          <w:rFonts w:cstheme="minorHAnsi"/>
-          <w:sz w:val="20"/>
-          <w:szCs w:val="20"/>
-        </w:rPr>
-        <w:t>users</w:t>
-      </w:r>
-      <w:proofErr w:type="gramEnd"/>
-      <w:r>
-        <w:rPr>
-          <w:rFonts w:cstheme="minorHAnsi"/>
-          <w:sz w:val="20"/>
-          <w:szCs w:val="20"/>
-        </w:rPr>
-        <w:t xml:space="preserve"> in</w:t>
+        <w:t xml:space="preserve"> to users in</w:t>
       </w:r>
       <w:r>
         <w:rPr>
@@ -18170,43 +17308,7 @@
           <w:sz w:val="20"/>
           <w:szCs w:val="20"/>
         </w:rPr>
-        <w:t xml:space="preserve">Source code management – </w:t>
-      </w:r>
-      <w:proofErr w:type="spellStart"/>
-      <w:r>
-        <w:rPr>
-          <w:rFonts w:cstheme="minorHAnsi"/>
-          <w:sz w:val="20"/>
-          <w:szCs w:val="20"/>
-        </w:rPr>
-        <w:t>Git</w:t>
-      </w:r>
-      <w:proofErr w:type="spellEnd"/>
-      <w:r>
-        <w:rPr>
-          <w:rFonts w:cstheme="minorHAnsi"/>
-          <w:sz w:val="20"/>
-          <w:szCs w:val="20"/>
-        </w:rPr>
-        <w:t xml:space="preserve"> GUI (</w:t>
-      </w:r>
-      <w:proofErr w:type="spellStart"/>
-      <w:r>
-        <w:rPr>
-          <w:rFonts w:cstheme="minorHAnsi"/>
-          <w:sz w:val="20"/>
-          <w:szCs w:val="20"/>
-        </w:rPr>
-        <w:t>Opensource</w:t>
-      </w:r>
-      <w:proofErr w:type="spellEnd"/>
-      <w:r>
-        <w:rPr>
-          <w:rFonts w:cstheme="minorHAnsi"/>
-          <w:sz w:val="20"/>
-          <w:szCs w:val="20"/>
-        </w:rPr>
-        <w:t>)</w:t>
+        <w:t>Source code management – Git GUI (Opensource)</w:t>
       </w:r>
     </w:p>
     <w:p>
@@ -18228,25 +17330,7 @@
           <w:sz w:val="20"/>
           <w:szCs w:val="20"/>
         </w:rPr>
-        <w:t>Source code editor – Eclipse for PHP (</w:t>
-      </w:r>
-      <w:proofErr w:type="spellStart"/>
-      <w:r>
-        <w:rPr>
-          <w:rFonts w:cstheme="minorHAnsi"/>
-          <w:sz w:val="20"/>
-          <w:szCs w:val="20"/>
-        </w:rPr>
-        <w:t>Opensource</w:t>
-      </w:r>
-      <w:proofErr w:type="spellEnd"/>
-      <w:r>
-        <w:rPr>
-          <w:rFonts w:cstheme="minorHAnsi"/>
-          <w:sz w:val="20"/>
-          <w:szCs w:val="20"/>
-        </w:rPr>
-        <w:t>)</w:t>
+        <w:t>Source code editor – Eclipse for PHP (Opensource)</w:t>
       </w:r>
     </w:p>
     <w:p>
@@ -18268,25 +17352,7 @@
           <w:sz w:val="20"/>
           <w:szCs w:val="20"/>
         </w:rPr>
-        <w:t>Local hosting server and DB – WAMP (</w:t>
-      </w:r>
-      <w:proofErr w:type="spellStart"/>
-      <w:r>
-        <w:rPr>
-          <w:rFonts w:cstheme="minorHAnsi"/>
-          <w:sz w:val="20"/>
-          <w:szCs w:val="20"/>
-        </w:rPr>
-        <w:t>Opensource</w:t>
-      </w:r>
-      <w:proofErr w:type="spellEnd"/>
-      <w:r>
-        <w:rPr>
-          <w:rFonts w:cstheme="minorHAnsi"/>
-          <w:sz w:val="20"/>
-          <w:szCs w:val="20"/>
-        </w:rPr>
-        <w:t>)</w:t>
+        <w:t>Local hosting server and DB – WAMP (Opensource)</w:t>
       </w:r>
     </w:p>
     <w:p>
@@ -18373,25 +17439,7 @@
           <w:sz w:val="20"/>
           <w:szCs w:val="20"/>
         </w:rPr>
-        <w:t xml:space="preserve">Go to </w:t>
-      </w:r>
-      <w:proofErr w:type="spellStart"/>
-      <w:r>
-        <w:rPr>
-          <w:rFonts w:cstheme="minorHAnsi"/>
-          <w:sz w:val="20"/>
-          <w:szCs w:val="20"/>
-        </w:rPr>
-        <w:t>Myphp</w:t>
-      </w:r>
-      <w:proofErr w:type="spellEnd"/>
-      <w:r>
-        <w:rPr>
-          <w:rFonts w:cstheme="minorHAnsi"/>
-          <w:sz w:val="20"/>
-          <w:szCs w:val="20"/>
-        </w:rPr>
-        <w:t xml:space="preserve"> admin of WAMP and create a new user with username “admin_icai2” and password “Reset1105@@”.</w:t>
+        <w:t>Go to Myphp admin of WAMP and create a new user with username “admin_icai2” and password “Reset1105@@”.</w:t>
       </w:r>
     </w:p>
     <w:p>
@@ -18435,25 +17483,7 @@
           <w:sz w:val="20"/>
           <w:szCs w:val="20"/>
         </w:rPr>
-        <w:t xml:space="preserve">Import live DB (in </w:t>
-      </w:r>
-      <w:proofErr w:type="spellStart"/>
-      <w:r>
-        <w:rPr>
-          <w:rFonts w:cstheme="minorHAnsi"/>
-          <w:sz w:val="20"/>
-          <w:szCs w:val="20"/>
-        </w:rPr>
-        <w:t>gzip</w:t>
-      </w:r>
-      <w:proofErr w:type="spellEnd"/>
-      <w:r>
-        <w:rPr>
-          <w:rFonts w:cstheme="minorHAnsi"/>
-          <w:sz w:val="20"/>
-          <w:szCs w:val="20"/>
-        </w:rPr>
-        <w:t xml:space="preserve"> format) in the above created DB.</w:t>
+        <w:t>Import live DB (in gzip format) in the above created DB.</w:t>
       </w:r>
     </w:p>
     <w:p>
@@ -18497,43 +17527,7 @@
           <w:sz w:val="20"/>
           <w:szCs w:val="20"/>
         </w:rPr>
-        <w:t xml:space="preserve">Download the source code from </w:t>
-      </w:r>
-      <w:proofErr w:type="spellStart"/>
-      <w:r>
-        <w:rPr>
-          <w:rFonts w:cstheme="minorHAnsi"/>
-          <w:sz w:val="20"/>
-          <w:szCs w:val="20"/>
-        </w:rPr>
-        <w:t>Github</w:t>
-      </w:r>
-      <w:proofErr w:type="spellEnd"/>
-      <w:r>
-        <w:rPr>
-          <w:rFonts w:cstheme="minorHAnsi"/>
-          <w:sz w:val="20"/>
-          <w:szCs w:val="20"/>
-        </w:rPr>
-        <w:t xml:space="preserve"> using </w:t>
-      </w:r>
-      <w:proofErr w:type="spellStart"/>
-      <w:r>
-        <w:rPr>
-          <w:rFonts w:cstheme="minorHAnsi"/>
-          <w:sz w:val="20"/>
-          <w:szCs w:val="20"/>
-        </w:rPr>
-        <w:t>Git</w:t>
-      </w:r>
-      <w:proofErr w:type="spellEnd"/>
-      <w:r>
-        <w:rPr>
-          <w:rFonts w:cstheme="minorHAnsi"/>
-          <w:sz w:val="20"/>
-          <w:szCs w:val="20"/>
-        </w:rPr>
-        <w:t xml:space="preserve"> GUI.</w:t>
+        <w:t>Download the source code from Github using Git GUI.</w:t>
       </w:r>
     </w:p>
     <w:p>
@@ -18565,23 +17559,13 @@
         </w:rPr>
         <w:t>/</w:t>
       </w:r>
-      <w:proofErr w:type="spellStart"/>
-      <w:r>
-        <w:rPr>
-          <w:rFonts w:cstheme="minorHAnsi"/>
-          <w:sz w:val="20"/>
-          <w:szCs w:val="20"/>
-        </w:rPr>
-        <w:t>wamp</w:t>
-      </w:r>
-      <w:proofErr w:type="spellEnd"/>
-      <w:r>
-        <w:rPr>
-          <w:rFonts w:cstheme="minorHAnsi"/>
-          <w:sz w:val="20"/>
-          <w:szCs w:val="20"/>
-        </w:rPr>
-        <w:t>/www/”</w:t>
+      <w:r>
+        <w:rPr>
+          <w:rFonts w:cstheme="minorHAnsi"/>
+          <w:sz w:val="20"/>
+          <w:szCs w:val="20"/>
+        </w:rPr>
+        <w:t>wamp/www/”</w:t>
       </w:r>
     </w:p>
     <w:p>
@@ -18597,77 +17581,13 @@
           <w:szCs w:val="20"/>
         </w:rPr>
       </w:pPr>
-      <w:proofErr w:type="spellStart"/>
-      <w:r>
-        <w:rPr>
-          <w:rFonts w:cstheme="minorHAnsi"/>
-          <w:sz w:val="20"/>
-          <w:szCs w:val="20"/>
-        </w:rPr>
-        <w:t>EoD</w:t>
-      </w:r>
-      <w:proofErr w:type="spellEnd"/>
-      <w:r>
-        <w:rPr>
-          <w:rFonts w:cstheme="minorHAnsi"/>
-          <w:sz w:val="20"/>
-          <w:szCs w:val="20"/>
-        </w:rPr>
-        <w:t xml:space="preserve"> now can be accessed in browser by typing following URL – “</w:t>
-      </w:r>
-      <w:proofErr w:type="spellStart"/>
-      <w:r>
-        <w:rPr>
-          <w:rFonts w:cstheme="minorHAnsi"/>
-          <w:sz w:val="20"/>
-          <w:szCs w:val="20"/>
-        </w:rPr>
-        <w:t>localhost</w:t>
-      </w:r>
-      <w:proofErr w:type="spellEnd"/>
-      <w:r>
-        <w:rPr>
-          <w:rFonts w:cstheme="minorHAnsi"/>
-          <w:sz w:val="20"/>
-          <w:szCs w:val="20"/>
-        </w:rPr>
-        <w:t>/</w:t>
-      </w:r>
-      <w:proofErr w:type="spellStart"/>
-      <w:r>
-        <w:rPr>
-          <w:rFonts w:cstheme="minorHAnsi"/>
-          <w:sz w:val="20"/>
-          <w:szCs w:val="20"/>
-        </w:rPr>
-        <w:t>eod</w:t>
-      </w:r>
-      <w:proofErr w:type="spellEnd"/>
-      <w:r>
-        <w:rPr>
-          <w:rFonts w:cstheme="minorHAnsi"/>
-          <w:sz w:val="20"/>
-          <w:szCs w:val="20"/>
-        </w:rPr>
-        <w:t>/icai2/</w:t>
-      </w:r>
-      <w:proofErr w:type="spellStart"/>
-      <w:r>
-        <w:rPr>
-          <w:rFonts w:cstheme="minorHAnsi"/>
-          <w:sz w:val="20"/>
-          <w:szCs w:val="20"/>
-        </w:rPr>
-        <w:t>index.php</w:t>
-      </w:r>
-      <w:proofErr w:type="spellEnd"/>
-      <w:r>
-        <w:rPr>
-          <w:rFonts w:cstheme="minorHAnsi"/>
-          <w:sz w:val="20"/>
-          <w:szCs w:val="20"/>
-        </w:rPr>
-        <w:t>”.</w:t>
+      <w:r>
+        <w:rPr>
+          <w:rFonts w:cstheme="minorHAnsi"/>
+          <w:sz w:val="20"/>
+          <w:szCs w:val="20"/>
+        </w:rPr>
+        <w:t>EoD now can be accessed in browser by typing following URL – “localhost/eod/icai2/index.php”.</w:t>
       </w:r>
     </w:p>
     <w:p>
@@ -18755,16 +17675,7 @@
           <w:sz w:val="20"/>
           <w:szCs w:val="20"/>
         </w:rPr>
-        <w:t>Link source code, from C</w:t>
-      </w:r>
-      <w:proofErr w:type="gramStart"/>
-      <w:r>
-        <w:rPr>
-          <w:rFonts w:cstheme="minorHAnsi"/>
-          <w:sz w:val="20"/>
-          <w:szCs w:val="20"/>
-        </w:rPr>
-        <w:t>:</w:t>
+        <w:t>Link source code, from C:</w:t>
       </w:r>
       <w:r>
         <w:rPr>
@@ -18774,7 +17685,6 @@
         </w:rPr>
         <w:t>/</w:t>
       </w:r>
-      <w:proofErr w:type="gramEnd"/>
       <w:r>
         <w:rPr>
           <w:rFonts w:cstheme="minorHAnsi"/>
@@ -18915,8 +17825,6 @@
           <w:u w:val="single"/>
         </w:rPr>
       </w:pPr>
-      <w:bookmarkStart w:id="0" w:name="_GoBack"/>
-      <w:bookmarkEnd w:id="0"/>
       <w:r>
         <w:rPr>
           <w:rFonts w:cstheme="minorHAnsi"/>
@@ -25863,6 +24771,552 @@
 </w:styles>
 </file>
 
+<file path=word/glossary/document.xml><?xml version="1.0" encoding="utf-8"?>
+<w:glossaryDocument xmlns:wpc="http://schemas.microsoft.com/office/word/2010/wordprocessingCanvas" xmlns:mc="http://schemas.openxmlformats.org/markup-compatibility/2006" xmlns:o="urn:schemas-microsoft-com:office:office" xmlns:r="http://schemas.openxmlformats.org/officeDocument/2006/relationships" xmlns:m="http://schemas.openxmlformats.org/officeDocument/2006/math" xmlns:v="urn:schemas-microsoft-com:vml" xmlns:wp14="http://schemas.microsoft.com/office/word/2010/wordprocessingDrawing" xmlns:wp="http://schemas.openxmlformats.org/drawingml/2006/wordprocessingDrawing" xmlns:w10="urn:schemas-microsoft-com:office:word" xmlns:w="http://schemas.openxmlformats.org/wordprocessingml/2006/main" xmlns:w14="http://schemas.microsoft.com/office/word/2010/wordml" xmlns:w15="http://schemas.microsoft.com/office/word/2012/wordml" xmlns:wpg="http://schemas.microsoft.com/office/word/2010/wordprocessingGroup" xmlns:wpi="http://schemas.microsoft.com/office/word/2010/wordprocessingInk" xmlns:wne="http://schemas.microsoft.com/office/word/2006/wordml" xmlns:wps="http://schemas.microsoft.com/office/word/2010/wordprocessingShape" mc:Ignorable="w14 w15 wp14"/>
+</file>
+
+<file path=word/glossary/fontTable.xml><?xml version="1.0" encoding="utf-8"?>
+<w:fonts xmlns:mc="http://schemas.openxmlformats.org/markup-compatibility/2006" xmlns:r="http://schemas.openxmlformats.org/officeDocument/2006/relationships" xmlns:w="http://schemas.openxmlformats.org/wordprocessingml/2006/main" xmlns:w14="http://schemas.microsoft.com/office/word/2010/wordml" xmlns:w15="http://schemas.microsoft.com/office/word/2012/wordml" mc:Ignorable="w14 w15">
+  <w:font w:name="Symbol">
+    <w:panose1 w:val="05050102010706020507"/>
+    <w:charset w:val="02"/>
+    <w:family w:val="roman"/>
+    <w:pitch w:val="variable"/>
+    <w:sig w:usb0="00000000" w:usb1="10000000" w:usb2="00000000" w:usb3="00000000" w:csb0="80000000" w:csb1="00000000"/>
+  </w:font>
+  <w:font w:name="Times New Roman">
+    <w:panose1 w:val="02020603050405020304"/>
+    <w:charset w:val="00"/>
+    <w:family w:val="roman"/>
+    <w:pitch w:val="variable"/>
+    <w:sig w:usb0="E0002AFF" w:usb1="C0007841" w:usb2="00000009" w:usb3="00000000" w:csb0="000001FF" w:csb1="00000000"/>
+  </w:font>
+  <w:font w:name="Courier New">
+    <w:panose1 w:val="02070309020205020404"/>
+    <w:charset w:val="00"/>
+    <w:family w:val="modern"/>
+    <w:pitch w:val="fixed"/>
+    <w:sig w:usb0="E0002AFF" w:usb1="C0007843" w:usb2="00000009" w:usb3="00000000" w:csb0="000001FF" w:csb1="00000000"/>
+  </w:font>
+  <w:font w:name="Wingdings">
+    <w:panose1 w:val="05000000000000000000"/>
+    <w:charset w:val="02"/>
+    <w:family w:val="auto"/>
+    <w:pitch w:val="variable"/>
+    <w:sig w:usb0="00000000" w:usb1="10000000" w:usb2="00000000" w:usb3="00000000" w:csb0="80000000" w:csb1="00000000"/>
+  </w:font>
+  <w:font w:name="Calibri">
+    <w:panose1 w:val="020F0502020204030204"/>
+    <w:charset w:val="00"/>
+    <w:family w:val="swiss"/>
+    <w:pitch w:val="variable"/>
+    <w:sig w:usb0="E10002FF" w:usb1="4000ACFF" w:usb2="00000009" w:usb3="00000000" w:csb0="0000019F" w:csb1="00000000"/>
+  </w:font>
+  <w:font w:name="Tahoma">
+    <w:panose1 w:val="020B0604030504040204"/>
+    <w:charset w:val="00"/>
+    <w:family w:val="swiss"/>
+    <w:pitch w:val="variable"/>
+    <w:sig w:usb0="E1002EFF" w:usb1="C000605B" w:usb2="00000029" w:usb3="00000000" w:csb0="000101FF" w:csb1="00000000"/>
+  </w:font>
+  <w:font w:name="Cambria">
+    <w:panose1 w:val="02040503050406030204"/>
+    <w:charset w:val="00"/>
+    <w:family w:val="roman"/>
+    <w:pitch w:val="variable"/>
+    <w:sig w:usb0="E00002FF" w:usb1="400004FF" w:usb2="00000000" w:usb3="00000000" w:csb0="0000019F" w:csb1="00000000"/>
+  </w:font>
+  <w:font w:name="Consolas">
+    <w:panose1 w:val="020B0609020204030204"/>
+    <w:charset w:val="00"/>
+    <w:family w:val="modern"/>
+    <w:pitch w:val="fixed"/>
+    <w:sig w:usb0="E10002FF" w:usb1="4000FCFF" w:usb2="00000009" w:usb3="00000000" w:csb0="0000019F" w:csb1="00000000"/>
+  </w:font>
+  <w:font w:name="Calibri Light">
+    <w:panose1 w:val="020F0302020204030204"/>
+    <w:charset w:val="00"/>
+    <w:family w:val="swiss"/>
+    <w:pitch w:val="variable"/>
+    <w:sig w:usb0="A00002EF" w:usb1="4000207B" w:usb2="00000000" w:usb3="00000000" w:csb0="0000019F" w:csb1="00000000"/>
+  </w:font>
+</w:fonts>
+</file>
+
+<file path=word/glossary/settings.xml><?xml version="1.0" encoding="utf-8"?>
+<w:settings xmlns:mc="http://schemas.openxmlformats.org/markup-compatibility/2006" xmlns:o="urn:schemas-microsoft-com:office:office" xmlns:r="http://schemas.openxmlformats.org/officeDocument/2006/relationships" xmlns:m="http://schemas.openxmlformats.org/officeDocument/2006/math" xmlns:v="urn:schemas-microsoft-com:vml" xmlns:w10="urn:schemas-microsoft-com:office:word" xmlns:w="http://schemas.openxmlformats.org/wordprocessingml/2006/main" xmlns:w14="http://schemas.microsoft.com/office/word/2010/wordml" xmlns:w15="http://schemas.microsoft.com/office/word/2012/wordml" xmlns:sl="http://schemas.openxmlformats.org/schemaLibrary/2006/main" mc:Ignorable="w14 w15">
+  <w:view w:val="normal"/>
+  <w:defaultTabStop w:val="720"/>
+  <w:characterSpacingControl w:val="doNotCompress"/>
+  <w:compat>
+    <w:useFELayout/>
+    <w:compatSetting w:name="compatibilityMode" w:uri="http://schemas.microsoft.com/office/word" w:val="15"/>
+    <w:compatSetting w:name="overrideTableStyleFontSizeAndJustification" w:uri="http://schemas.microsoft.com/office/word" w:val="1"/>
+    <w:compatSetting w:name="enableOpenTypeFeatures" w:uri="http://schemas.microsoft.com/office/word" w:val="1"/>
+    <w:compatSetting w:name="doNotFlipMirrorIndents" w:uri="http://schemas.microsoft.com/office/word" w:val="1"/>
+    <w:compatSetting w:name="differentiateMultirowTableHeaders" w:uri="http://schemas.microsoft.com/office/word" w:val="1"/>
+  </w:compat>
+  <w:rsids>
+    <w:rsidRoot w:val="00462AA9"/>
+    <w:rsid w:val="001B3F74"/>
+    <w:rsid w:val="00462AA9"/>
+  </w:rsids>
+  <m:mathPr>
+    <m:mathFont m:val="Cambria Math"/>
+    <m:brkBin m:val="before"/>
+    <m:brkBinSub m:val="--"/>
+    <m:smallFrac m:val="0"/>
+    <m:dispDef/>
+    <m:lMargin m:val="0"/>
+    <m:rMargin m:val="0"/>
+    <m:defJc m:val="centerGroup"/>
+    <m:wrapIndent m:val="1440"/>
+    <m:intLim m:val="subSup"/>
+    <m:naryLim m:val="undOvr"/>
+  </m:mathPr>
+  <w:themeFontLang w:val="en-US"/>
+  <w:clrSchemeMapping w:bg1="light1" w:t1="dark1" w:bg2="light2" w:t2="dark2" w:accent1="accent1" w:accent2="accent2" w:accent3="accent3" w:accent4="accent4" w:accent5="accent5" w:accent6="accent6" w:hyperlink="hyperlink" w:followedHyperlink="followedHyperlink"/>
+  <w:decimalSymbol w:val="."/>
+  <w:listSeparator w:val=","/>
+  <w15:chartTrackingRefBased/>
+</w:settings>
+</file>
+
+<file path=word/glossary/styles.xml><?xml version="1.0" encoding="utf-8"?>
+<w:styles xmlns:mc="http://schemas.openxmlformats.org/markup-compatibility/2006" xmlns:r="http://schemas.openxmlformats.org/officeDocument/2006/relationships" xmlns:w="http://schemas.openxmlformats.org/wordprocessingml/2006/main" xmlns:w14="http://schemas.microsoft.com/office/word/2010/wordml" xmlns:w15="http://schemas.microsoft.com/office/word/2012/wordml" mc:Ignorable="w14 w15">
+  <w:docDefaults>
+    <w:rPrDefault>
+      <w:rPr>
+        <w:rFonts w:asciiTheme="minorHAnsi" w:eastAsiaTheme="minorEastAsia" w:hAnsiTheme="minorHAnsi" w:cstheme="minorBidi"/>
+        <w:sz w:val="22"/>
+        <w:szCs w:val="22"/>
+        <w:lang w:val="en-US" w:eastAsia="en-US" w:bidi="ar-SA"/>
+      </w:rPr>
+    </w:rPrDefault>
+    <w:pPrDefault>
+      <w:pPr>
+        <w:spacing w:after="160" w:line="259" w:lineRule="auto"/>
+      </w:pPr>
+    </w:pPrDefault>
+  </w:docDefaults>
+  <w:latentStyles w:defLockedState="0" w:defUIPriority="99" w:defSemiHidden="0" w:defUnhideWhenUsed="0" w:defQFormat="0" w:count="371">
+    <w:lsdException w:name="Normal" w:uiPriority="0" w:qFormat="1"/>
+    <w:lsdException w:name="heading 1" w:uiPriority="9" w:qFormat="1"/>
+    <w:lsdException w:name="heading 2" w:semiHidden="1" w:uiPriority="9" w:unhideWhenUsed="1" w:qFormat="1"/>
+    <w:lsdException w:name="heading 3" w:semiHidden="1" w:uiPriority="9" w:unhideWhenUsed="1" w:qFormat="1"/>
+    <w:lsdException w:name="heading 4" w:semiHidden="1" w:uiPriority="9" w:unhideWhenUsed="1" w:qFormat="1"/>
+    <w:lsdException w:name="heading 5" w:semiHidden="1" w:uiPriority="9" w:unhideWhenUsed="1" w:qFormat="1"/>
+    <w:lsdException w:name="heading 6" w:semiHidden="1" w:uiPriority="9" w:unhideWhenUsed="1" w:qFormat="1"/>
+    <w:lsdException w:name="heading 7" w:semiHidden="1" w:uiPriority="9" w:unhideWhenUsed="1" w:qFormat="1"/>
+    <w:lsdException w:name="heading 8" w:semiHidden="1" w:uiPriority="9" w:unhideWhenUsed="1" w:qFormat="1"/>
+    <w:lsdException w:name="heading 9" w:semiHidden="1" w:uiPriority="9" w:unhideWhenUsed="1" w:qFormat="1"/>
+    <w:lsdException w:name="index 1" w:semiHidden="1" w:unhideWhenUsed="1"/>
+    <w:lsdException w:name="index 2" w:semiHidden="1" w:unhideWhenUsed="1"/>
+    <w:lsdException w:name="index 3" w:semiHidden="1" w:unhideWhenUsed="1"/>
+    <w:lsdException w:name="index 4" w:semiHidden="1" w:unhideWhenUsed="1"/>
+    <w:lsdException w:name="index 5" w:semiHidden="1" w:unhideWhenUsed="1"/>
+    <w:lsdException w:name="index 6" w:semiHidden="1" w:unhideWhenUsed="1"/>
+    <w:lsdException w:name="index 7" w:semiHidden="1" w:unhideWhenUsed="1"/>
+    <w:lsdException w:name="index 8" w:semiHidden="1" w:unhideWhenUsed="1"/>
+    <w:lsdException w:name="index 9" w:semiHidden="1" w:unhideWhenUsed="1"/>
+    <w:lsdException w:name="toc 1" w:semiHidden="1" w:uiPriority="39" w:unhideWhenUsed="1"/>
+    <w:lsdException w:name="toc 2" w:semiHidden="1" w:uiPriority="39" w:unhideWhenUsed="1"/>
+    <w:lsdException w:name="toc 3" w:semiHidden="1" w:uiPriority="39" w:unhideWhenUsed="1"/>
+    <w:lsdException w:name="toc 4" w:semiHidden="1" w:uiPriority="39" w:unhideWhenUsed="1"/>
+    <w:lsdException w:name="toc 5" w:semiHidden="1" w:uiPriority="39" w:unhideWhenUsed="1"/>
+    <w:lsdException w:name="toc 6" w:semiHidden="1" w:uiPriority="39" w:unhideWhenUsed="1"/>
+    <w:lsdException w:name="toc 7" w:semiHidden="1" w:uiPriority="39" w:unhideWhenUsed="1"/>
+    <w:lsdException w:name="toc 8" w:semiHidden="1" w:uiPriority="39" w:unhideWhenUsed="1"/>
+    <w:lsdException w:name="toc 9" w:semiHidden="1" w:uiPriority="39" w:unhideWhenUsed="1"/>
+    <w:lsdException w:name="Normal Indent" w:semiHidden="1" w:unhideWhenUsed="1"/>
+    <w:lsdException w:name="footnote text" w:semiHidden="1" w:unhideWhenUsed="1"/>
+    <w:lsdException w:name="annotation text" w:semiHidden="1" w:unhideWhenUsed="1"/>
+    <w:lsdException w:name="header" w:semiHidden="1" w:unhideWhenUsed="1"/>
+    <w:lsdException w:name="footer" w:semiHidden="1" w:unhideWhenUsed="1"/>
+    <w:lsdException w:name="index heading" w:semiHidden="1" w:unhideWhenUsed="1"/>
+    <w:lsdException w:name="caption" w:semiHidden="1" w:uiPriority="35" w:unhideWhenUsed="1" w:qFormat="1"/>
+    <w:lsdException w:name="table of figures" w:semiHidden="1" w:unhideWhenUsed="1"/>
+    <w:lsdException w:name="envelope address" w:semiHidden="1" w:unhideWhenUsed="1"/>
+    <w:lsdException w:name="envelope return" w:semiHidden="1" w:unhideWhenUsed="1"/>
+    <w:lsdException w:name="footnote reference" w:semiHidden="1" w:unhideWhenUsed="1"/>
+    <w:lsdException w:name="annotation reference" w:semiHidden="1" w:unhideWhenUsed="1"/>
+    <w:lsdException w:name="line number" w:semiHidden="1" w:unhideWhenUsed="1"/>
+    <w:lsdException w:name="page number" w:semiHidden="1" w:unhideWhenUsed="1"/>
+    <w:lsdException w:name="endnote reference" w:semiHidden="1" w:unhideWhenUsed="1"/>
+    <w:lsdException w:name="endnote text" w:semiHidden="1" w:unhideWhenUsed="1"/>
+    <w:lsdException w:name="table of authorities" w:semiHidden="1" w:unhideWhenUsed="1"/>
+    <w:lsdException w:name="macro" w:semiHidden="1" w:unhideWhenUsed="1"/>
+    <w:lsdException w:name="toa heading" w:semiHidden="1" w:unhideWhenUsed="1"/>
+    <w:lsdException w:name="List" w:semiHidden="1" w:unhideWhenUsed="1"/>
+    <w:lsdException w:name="List Bullet" w:semiHidden="1" w:unhideWhenUsed="1"/>
+    <w:lsdException w:name="List Number" w:semiHidden="1" w:unhideWhenUsed="1"/>
+    <w:lsdException w:name="List 2" w:semiHidden="1" w:unhideWhenUsed="1"/>
+    <w:lsdException w:name="List 3" w:semiHidden="1" w:unhideWhenUsed="1"/>
+    <w:lsdException w:name="List 4" w:semiHidden="1" w:unhideWhenUsed="1"/>
+    <w:lsdException w:name="List 5" w:semiHidden="1" w:unhideWhenUsed="1"/>
+    <w:lsdException w:name="List Bullet 2" w:semiHidden="1" w:unhideWhenUsed="1"/>
+    <w:lsdException w:name="List Bullet 3" w:semiHidden="1" w:unhideWhenUsed="1"/>
+    <w:lsdException w:name="List Bullet 4" w:semiHidden="1" w:unhideWhenUsed="1"/>
+    <w:lsdException w:name="List Bullet 5" w:semiHidden="1" w:unhideWhenUsed="1"/>
+    <w:lsdException w:name="List Number 2" w:semiHidden="1" w:unhideWhenUsed="1"/>
+    <w:lsdException w:name="List Number 3" w:semiHidden="1" w:unhideWhenUsed="1"/>
+    <w:lsdException w:name="List Number 4" w:semiHidden="1" w:unhideWhenUsed="1"/>
+    <w:lsdException w:name="List Number 5" w:semiHidden="1" w:unhideWhenUsed="1"/>
+    <w:lsdException w:name="Title" w:uiPriority="10" w:qFormat="1"/>
+    <w:lsdException w:name="Closing" w:semiHidden="1" w:unhideWhenUsed="1"/>
+    <w:lsdException w:name="Signature" w:semiHidden="1" w:unhideWhenUsed="1"/>
+    <w:lsdException w:name="Default Paragraph Font" w:semiHidden="1" w:uiPriority="1" w:unhideWhenUsed="1"/>
+    <w:lsdException w:name="Body Text" w:semiHidden="1" w:unhideWhenUsed="1"/>
+    <w:lsdException w:name="Body Text Indent" w:semiHidden="1" w:unhideWhenUsed="1"/>
+    <w:lsdException w:name="List Continue" w:semiHidden="1" w:unhideWhenUsed="1"/>
+    <w:lsdException w:name="List Continue 2" w:semiHidden="1" w:unhideWhenUsed="1"/>
+    <w:lsdException w:name="List Continue 3" w:semiHidden="1" w:unhideWhenUsed="1"/>
+    <w:lsdException w:name="List Continue 4" w:semiHidden="1" w:unhideWhenUsed="1"/>
+    <w:lsdException w:name="List Continue 5" w:semiHidden="1" w:unhideWhenUsed="1"/>
+    <w:lsdException w:name="Message Header" w:semiHidden="1" w:unhideWhenUsed="1"/>
+    <w:lsdException w:name="Subtitle" w:uiPriority="11" w:qFormat="1"/>
+    <w:lsdException w:name="Salutation" w:semiHidden="1" w:unhideWhenUsed="1"/>
+    <w:lsdException w:name="Date" w:semiHidden="1" w:unhideWhenUsed="1"/>
+    <w:lsdException w:name="Body Text First Indent" w:semiHidden="1" w:unhideWhenUsed="1"/>
+    <w:lsdException w:name="Body Text First Indent 2" w:semiHidden="1" w:unhideWhenUsed="1"/>
+    <w:lsdException w:name="Note Heading" w:semiHidden="1" w:unhideWhenUsed="1"/>
+    <w:lsdException w:name="Body Text 2" w:semiHidden="1" w:unhideWhenUsed="1"/>
+    <w:lsdException w:name="Body Text 3" w:semiHidden="1" w:unhideWhenUsed="1"/>
+    <w:lsdException w:name="Body Text Indent 2" w:semiHidden="1" w:unhideWhenUsed="1"/>
+    <w:lsdException w:name="Body Text Indent 3" w:semiHidden="1" w:unhideWhenUsed="1"/>
+    <w:lsdException w:name="Block Text" w:semiHidden="1" w:unhideWhenUsed="1"/>
+    <w:lsdException w:name="Hyperlink" w:semiHidden="1" w:unhideWhenUsed="1"/>
+    <w:lsdException w:name="FollowedHyperlink" w:semiHidden="1" w:unhideWhenUsed="1"/>
+    <w:lsdException w:name="Strong" w:uiPriority="22" w:qFormat="1"/>
+    <w:lsdException w:name="Emphasis" w:uiPriority="20" w:qFormat="1"/>
+    <w:lsdException w:name="Document Map" w:semiHidden="1" w:unhideWhenUsed="1"/>
+    <w:lsdException w:name="Plain Text" w:semiHidden="1" w:unhideWhenUsed="1"/>
+    <w:lsdException w:name="E-mail Signature" w:semiHidden="1" w:unhideWhenUsed="1"/>
+    <w:lsdException w:name="HTML Top of Form" w:semiHidden="1" w:unhideWhenUsed="1"/>
+    <w:lsdException w:name="HTML Bottom of Form" w:semiHidden="1" w:unhideWhenUsed="1"/>
+    <w:lsdException w:name="Normal (Web)" w:semiHidden="1" w:unhideWhenUsed="1"/>
+    <w:lsdException w:name="HTML Acronym" w:semiHidden="1" w:unhideWhenUsed="1"/>
+    <w:lsdException w:name="HTML Address" w:semiHidden="1" w:unhideWhenUsed="1"/>
+    <w:lsdException w:name="HTML Cite" w:semiHidden="1" w:unhideWhenUsed="1"/>
+    <w:lsdException w:name="HTML Code" w:semiHidden="1" w:unhideWhenUsed="1"/>
+    <w:lsdException w:name="HTML Definition" w:semiHidden="1" w:unhideWhenUsed="1"/>
+    <w:lsdException w:name="HTML Keyboard" w:semiHidden="1" w:unhideWhenUsed="1"/>
+    <w:lsdException w:name="HTML Preformatted" w:semiHidden="1" w:unhideWhenUsed="1"/>
+    <w:lsdException w:name="HTML Sample" w:semiHidden="1" w:unhideWhenUsed="1"/>
+    <w:lsdException w:name="HTML Typewriter" w:semiHidden="1" w:unhideWhenUsed="1"/>
+    <w:lsdException w:name="HTML Variable" w:semiHidden="1" w:unhideWhenUsed="1"/>
+    <w:lsdException w:name="Normal Table" w:semiHidden="1" w:unhideWhenUsed="1"/>
+    <w:lsdException w:name="annotation subject" w:semiHidden="1" w:unhideWhenUsed="1"/>
+    <w:lsdException w:name="No List" w:semiHidden="1" w:unhideWhenUsed="1"/>
+    <w:lsdException w:name="Outline List 1" w:semiHidden="1" w:unhideWhenUsed="1"/>
+    <w:lsdException w:name="Outline List 2" w:semiHidden="1" w:unhideWhenUsed="1"/>
+    <w:lsdException w:name="Outline List 3" w:semiHidden="1" w:unhideWhenUsed="1"/>
+    <w:lsdException w:name="Table Simple 1" w:semiHidden="1" w:unhideWhenUsed="1"/>
+    <w:lsdException w:name="Table Simple 2" w:semiHidden="1" w:unhideWhenUsed="1"/>
+    <w:lsdException w:name="Table Simple 3" w:semiHidden="1" w:unhideWhenUsed="1"/>
+    <w:lsdException w:name="Table Classic 1" w:semiHidden="1" w:unhideWhenUsed="1"/>
+    <w:lsdException w:name="Table Classic 2" w:semiHidden="1" w:unhideWhenUsed="1"/>
+    <w:lsdException w:name="Table Classic 3" w:semiHidden="1" w:unhideWhenUsed="1"/>
+    <w:lsdException w:name="Table Classic 4" w:semiHidden="1" w:unhideWhenUsed="1"/>
+    <w:lsdException w:name="Table Colorful 1" w:semiHidden="1" w:unhideWhenUsed="1"/>
+    <w:lsdException w:name="Table Colorful 2" w:semiHidden="1" w:unhideWhenUsed="1"/>
+    <w:lsdException w:name="Table Colorful 3" w:semiHidden="1" w:unhideWhenUsed="1"/>
+    <w:lsdException w:name="Table Columns 1" w:semiHidden="1" w:unhideWhenUsed="1"/>
+    <w:lsdException w:name="Table Columns 2" w:semiHidden="1" w:unhideWhenUsed="1"/>
+    <w:lsdException w:name="Table Columns 3" w:semiHidden="1" w:unhideWhenUsed="1"/>
+    <w:lsdException w:name="Table Columns 4" w:semiHidden="1" w:unhideWhenUsed="1"/>
+    <w:lsdException w:name="Table Columns 5" w:semiHidden="1" w:unhideWhenUsed="1"/>
+    <w:lsdException w:name="Table Grid 1" w:semiHidden="1" w:unhideWhenUsed="1"/>
+    <w:lsdException w:name="Table Grid 2" w:semiHidden="1" w:unhideWhenUsed="1"/>
+    <w:lsdException w:name="Table Grid 3" w:semiHidden="1" w:unhideWhenUsed="1"/>
+    <w:lsdException w:name="Table Grid 4" w:semiHidden="1" w:unhideWhenUsed="1"/>
+    <w:lsdException w:name="Table Grid 5" w:semiHidden="1" w:unhideWhenUsed="1"/>
+    <w:lsdException w:name="Table Grid 6" w:semiHidden="1" w:unhideWhenUsed="1"/>
+    <w:lsdException w:name="Table Grid 7" w:semiHidden="1" w:unhideWhenUsed="1"/>
+    <w:lsdException w:name="Table Grid 8" w:semiHidden="1" w:unhideWhenUsed="1"/>
+    <w:lsdException w:name="Table List 1" w:semiHidden="1" w:unhideWhenUsed="1"/>
+    <w:lsdException w:name="Table List 2" w:semiHidden="1" w:unhideWhenUsed="1"/>
+    <w:lsdException w:name="Table List 3" w:semiHidden="1" w:unhideWhenUsed="1"/>
+    <w:lsdException w:name="Table List 4" w:semiHidden="1" w:unhideWhenUsed="1"/>
+    <w:lsdException w:name="Table List 5" w:semiHidden="1" w:unhideWhenUsed="1"/>
+    <w:lsdException w:name="Table List 6" w:semiHidden="1" w:unhideWhenUsed="1"/>
+    <w:lsdException w:name="Table List 7" w:semiHidden="1" w:unhideWhenUsed="1"/>
+    <w:lsdException w:name="Table List 8" w:semiHidden="1" w:unhideWhenUsed="1"/>
+    <w:lsdException w:name="Table 3D effects 1" w:semiHidden="1" w:unhideWhenUsed="1"/>
+    <w:lsdException w:name="Table 3D effects 2" w:semiHidden="1" w:unhideWhenUsed="1"/>
+    <w:lsdException w:name="Table 3D effects 3" w:semiHidden="1" w:unhideWhenUsed="1"/>
+    <w:lsdException w:name="Table Contemporary" w:semiHidden="1" w:unhideWhenUsed="1"/>
+    <w:lsdException w:name="Table Elegant" w:semiHidden="1" w:unhideWhenUsed="1"/>
+    <w:lsdException w:name="Table Professional" w:semiHidden="1" w:unhideWhenUsed="1"/>
+    <w:lsdException w:name="Table Subtle 1" w:semiHidden="1" w:unhideWhenUsed="1"/>
+    <w:lsdException w:name="Table Subtle 2" w:semiHidden="1" w:unhideWhenUsed="1"/>
+    <w:lsdException w:name="Table Web 1" w:semiHidden="1" w:unhideWhenUsed="1"/>
+    <w:lsdException w:name="Table Web 2" w:semiHidden="1" w:unhideWhenUsed="1"/>
+    <w:lsdException w:name="Table Web 3" w:semiHidden="1" w:unhideWhenUsed="1"/>
+    <w:lsdException w:name="Balloon Text" w:semiHidden="1" w:unhideWhenUsed="1"/>
+    <w:lsdException w:name="Table Grid" w:uiPriority="39"/>
+    <w:lsdException w:name="Table Theme" w:semiHidden="1" w:unhideWhenUsed="1"/>
+    <w:lsdException w:name="Placeholder Text" w:semiHidden="1"/>
+    <w:lsdException w:name="No Spacing" w:uiPriority="1" w:qFormat="1"/>
+    <w:lsdException w:name="Light Shading" w:uiPriority="60"/>
+    <w:lsdException w:name="Light List" w:uiPriority="61"/>
+    <w:lsdException w:name="Light Grid" w:uiPriority="62"/>
+    <w:lsdException w:name="Medium Shading 1" w:uiPriority="63"/>
+    <w:lsdException w:name="Medium Shading 2" w:uiPriority="64"/>
+    <w:lsdException w:name="Medium List 1" w:uiPriority="65"/>
+    <w:lsdException w:name="Medium List 2" w:uiPriority="66"/>
+    <w:lsdException w:name="Medium Grid 1" w:uiPriority="67"/>
+    <w:lsdException w:name="Medium Grid 2" w:uiPriority="68"/>
+    <w:lsdException w:name="Medium Grid 3" w:uiPriority="69"/>
+    <w:lsdException w:name="Dark List" w:uiPriority="70"/>
+    <w:lsdException w:name="Colorful Shading" w:uiPriority="71"/>
+    <w:lsdException w:name="Colorful List" w:uiPriority="72"/>
+    <w:lsdException w:name="Colorful Grid" w:uiPriority="73"/>
+    <w:lsdException w:name="Light Shading Accent 1" w:uiPriority="60"/>
+    <w:lsdException w:name="Light List Accent 1" w:uiPriority="61"/>
+    <w:lsdException w:name="Light Grid Accent 1" w:uiPriority="62"/>
+    <w:lsdException w:name="Medium Shading 1 Accent 1" w:uiPriority="63"/>
+    <w:lsdException w:name="Medium Shading 2 Accent 1" w:uiPriority="64"/>
+    <w:lsdException w:name="Medium List 1 Accent 1" w:uiPriority="65"/>
+    <w:lsdException w:name="Revision" w:semiHidden="1"/>
+    <w:lsdException w:name="List Paragraph" w:uiPriority="34" w:qFormat="1"/>
+    <w:lsdException w:name="Quote" w:uiPriority="29" w:qFormat="1"/>
+    <w:lsdException w:name="Intense Quote" w:uiPriority="30" w:qFormat="1"/>
+    <w:lsdException w:name="Medium List 2 Accent 1" w:uiPriority="66"/>
+    <w:lsdException w:name="Medium Grid 1 Accent 1" w:uiPriority="67"/>
+    <w:lsdException w:name="Medium Grid 2 Accent 1" w:uiPriority="68"/>
+    <w:lsdException w:name="Medium Grid 3 Accent 1" w:uiPriority="69"/>
+    <w:lsdException w:name="Dark List Accent 1" w:uiPriority="70"/>
+    <w:lsdException w:name="Colorful Shading Accent 1" w:uiPriority="71"/>
+    <w:lsdException w:name="Colorful List Accent 1" w:uiPriority="72"/>
+    <w:lsdException w:name="Colorful Grid Accent 1" w:uiPriority="73"/>
+    <w:lsdException w:name="Light Shading Accent 2" w:uiPriority="60"/>
+    <w:lsdException w:name="Light List Accent 2" w:uiPriority="61"/>
+    <w:lsdException w:name="Light Grid Accent 2" w:uiPriority="62"/>
+    <w:lsdException w:name="Medium Shading 1 Accent 2" w:uiPriority="63"/>
+    <w:lsdException w:name="Medium Shading 2 Accent 2" w:uiPriority="64"/>
+    <w:lsdException w:name="Medium List 1 Accent 2" w:uiPriority="65"/>
+    <w:lsdException w:name="Medium List 2 Accent 2" w:uiPriority="66"/>
+    <w:lsdException w:name="Medium Grid 1 Accent 2" w:uiPriority="67"/>
+    <w:lsdException w:name="Medium Grid 2 Accent 2" w:uiPriority="68"/>
+    <w:lsdException w:name="Medium Grid 3 Accent 2" w:uiPriority="69"/>
+    <w:lsdException w:name="Dark List Accent 2" w:uiPriority="70"/>
+    <w:lsdException w:name="Colorful Shading Accent 2" w:uiPriority="71"/>
+    <w:lsdException w:name="Colorful List Accent 2" w:uiPriority="72"/>
+    <w:lsdException w:name="Colorful Grid Accent 2" w:uiPriority="73"/>
+    <w:lsdException w:name="Light Shading Accent 3" w:uiPriority="60"/>
+    <w:lsdException w:name="Light List Accent 3" w:uiPriority="61"/>
+    <w:lsdException w:name="Light Grid Accent 3" w:uiPriority="62"/>
+    <w:lsdException w:name="Medium Shading 1 Accent 3" w:uiPriority="63"/>
+    <w:lsdException w:name="Medium Shading 2 Accent 3" w:uiPriority="64"/>
+    <w:lsdException w:name="Medium List 1 Accent 3" w:uiPriority="65"/>
+    <w:lsdException w:name="Medium List 2 Accent 3" w:uiPriority="66"/>
+    <w:lsdException w:name="Medium Grid 1 Accent 3" w:uiPriority="67"/>
+    <w:lsdException w:name="Medium Grid 2 Accent 3" w:uiPriority="68"/>
+    <w:lsdException w:name="Medium Grid 3 Accent 3" w:uiPriority="69"/>
+    <w:lsdException w:name="Dark List Accent 3" w:uiPriority="70"/>
+    <w:lsdException w:name="Colorful Shading Accent 3" w:uiPriority="71"/>
+    <w:lsdException w:name="Colorful List Accent 3" w:uiPriority="72"/>
+    <w:lsdException w:name="Colorful Grid Accent 3" w:uiPriority="73"/>
+    <w:lsdException w:name="Light Shading Accent 4" w:uiPriority="60"/>
+    <w:lsdException w:name="Light List Accent 4" w:uiPriority="61"/>
+    <w:lsdException w:name="Light Grid Accent 4" w:uiPriority="62"/>
+    <w:lsdException w:name="Medium Shading 1 Accent 4" w:uiPriority="63"/>
+    <w:lsdException w:name="Medium Shading 2 Accent 4" w:uiPriority="64"/>
+    <w:lsdException w:name="Medium List 1 Accent 4" w:uiPriority="65"/>
+    <w:lsdException w:name="Medium List 2 Accent 4" w:uiPriority="66"/>
+    <w:lsdException w:name="Medium Grid 1 Accent 4" w:uiPriority="67"/>
+    <w:lsdException w:name="Medium Grid 2 Accent 4" w:uiPriority="68"/>
+    <w:lsdException w:name="Medium Grid 3 Accent 4" w:uiPriority="69"/>
+    <w:lsdException w:name="Dark List Accent 4" w:uiPriority="70"/>
+    <w:lsdException w:name="Colorful Shading Accent 4" w:uiPriority="71"/>
+    <w:lsdException w:name="Colorful List Accent 4" w:uiPriority="72"/>
+    <w:lsdException w:name="Colorful Grid Accent 4" w:uiPriority="73"/>
+    <w:lsdException w:name="Light Shading Accent 5" w:uiPriority="60"/>
+    <w:lsdException w:name="Light List Accent 5" w:uiPriority="61"/>
+    <w:lsdException w:name="Light Grid Accent 5" w:uiPriority="62"/>
+    <w:lsdException w:name="Medium Shading 1 Accent 5" w:uiPriority="63"/>
+    <w:lsdException w:name="Medium Shading 2 Accent 5" w:uiPriority="64"/>
+    <w:lsdException w:name="Medium List 1 Accent 5" w:uiPriority="65"/>
+    <w:lsdException w:name="Medium List 2 Accent 5" w:uiPriority="66"/>
+    <w:lsdException w:name="Medium Grid 1 Accent 5" w:uiPriority="67"/>
+    <w:lsdException w:name="Medium Grid 2 Accent 5" w:uiPriority="68"/>
+    <w:lsdException w:name="Medium Grid 3 Accent 5" w:uiPriority="69"/>
+    <w:lsdException w:name="Dark List Accent 5" w:uiPriority="70"/>
+    <w:lsdException w:name="Colorful Shading Accent 5" w:uiPriority="71"/>
+    <w:lsdException w:name="Colorful List Accent 5" w:uiPriority="72"/>
+    <w:lsdException w:name="Colorful Grid Accent 5" w:uiPriority="73"/>
+    <w:lsdException w:name="Light Shading Accent 6" w:uiPriority="60"/>
+    <w:lsdException w:name="Light List Accent 6" w:uiPriority="61"/>
+    <w:lsdException w:name="Light Grid Accent 6" w:uiPriority="62"/>
+    <w:lsdException w:name="Medium Shading 1 Accent 6" w:uiPriority="63"/>
+    <w:lsdException w:name="Medium Shading 2 Accent 6" w:uiPriority="64"/>
+    <w:lsdException w:name="Medium List 1 Accent 6" w:uiPriority="65"/>
+    <w:lsdException w:name="Medium List 2 Accent 6" w:uiPriority="66"/>
+    <w:lsdException w:name="Medium Grid 1 Accent 6" w:uiPriority="67"/>
+    <w:lsdException w:name="Medium Grid 2 Accent 6" w:uiPriority="68"/>
+    <w:lsdException w:name="Medium Grid 3 Accent 6" w:uiPriority="69"/>
+    <w:lsdException w:name="Dark List Accent 6" w:uiPriority="70"/>
+    <w:lsdException w:name="Colorful Shading Accent 6" w:uiPriority="71"/>
+    <w:lsdException w:name="Colorful List Accent 6" w:uiPriority="72"/>
+    <w:lsdException w:name="Colorful Grid Accent 6" w:uiPriority="73"/>
+    <w:lsdException w:name="Subtle Emphasis" w:uiPriority="19" w:qFormat="1"/>
+    <w:lsdException w:name="Intense Emphasis" w:uiPriority="21" w:qFormat="1"/>
+    <w:lsdException w:name="Subtle Reference" w:uiPriority="31" w:qFormat="1"/>
+    <w:lsdException w:name="Intense Reference" w:uiPriority="32" w:qFormat="1"/>
+    <w:lsdException w:name="Book Title" w:uiPriority="33" w:qFormat="1"/>
+    <w:lsdException w:name="Bibliography" w:semiHidden="1" w:uiPriority="37" w:unhideWhenUsed="1"/>
+    <w:lsdException w:name="TOC Heading" w:semiHidden="1" w:uiPriority="39" w:unhideWhenUsed="1" w:qFormat="1"/>
+    <w:lsdException w:name="Plain Table 1" w:uiPriority="41"/>
+    <w:lsdException w:name="Plain Table 2" w:uiPriority="42"/>
+    <w:lsdException w:name="Plain Table 3" w:uiPriority="43"/>
+    <w:lsdException w:name="Plain Table 4" w:uiPriority="44"/>
+    <w:lsdException w:name="Plain Table 5" w:uiPriority="45"/>
+    <w:lsdException w:name="Grid Table Light" w:uiPriority="40"/>
+    <w:lsdException w:name="Grid Table 1 Light" w:uiPriority="46"/>
+    <w:lsdException w:name="Grid Table 2" w:uiPriority="47"/>
+    <w:lsdException w:name="Grid Table 3" w:uiPriority="48"/>
+    <w:lsdException w:name="Grid Table 4" w:uiPriority="49"/>
+    <w:lsdException w:name="Grid Table 5 Dark" w:uiPriority="50"/>
+    <w:lsdException w:name="Grid Table 6 Colorful" w:uiPriority="51"/>
+    <w:lsdException w:name="Grid Table 7 Colorful" w:uiPriority="52"/>
+    <w:lsdException w:name="Grid Table 1 Light Accent 1" w:uiPriority="46"/>
+    <w:lsdException w:name="Grid Table 2 Accent 1" w:uiPriority="47"/>
+    <w:lsdException w:name="Grid Table 3 Accent 1" w:uiPriority="48"/>
+    <w:lsdException w:name="Grid Table 4 Accent 1" w:uiPriority="49"/>
+    <w:lsdException w:name="Grid Table 5 Dark Accent 1" w:uiPriority="50"/>
+    <w:lsdException w:name="Grid Table 6 Colorful Accent 1" w:uiPriority="51"/>
+    <w:lsdException w:name="Grid Table 7 Colorful Accent 1" w:uiPriority="52"/>
+    <w:lsdException w:name="Grid Table 1 Light Accent 2" w:uiPriority="46"/>
+    <w:lsdException w:name="Grid Table 2 Accent 2" w:uiPriority="47"/>
+    <w:lsdException w:name="Grid Table 3 Accent 2" w:uiPriority="48"/>
+    <w:lsdException w:name="Grid Table 4 Accent 2" w:uiPriority="49"/>
+    <w:lsdException w:name="Grid Table 5 Dark Accent 2" w:uiPriority="50"/>
+    <w:lsdException w:name="Grid Table 6 Colorful Accent 2" w:uiPriority="51"/>
+    <w:lsdException w:name="Grid Table 7 Colorful Accent 2" w:uiPriority="52"/>
+    <w:lsdException w:name="Grid Table 1 Light Accent 3" w:uiPriority="46"/>
+    <w:lsdException w:name="Grid Table 2 Accent 3" w:uiPriority="47"/>
+    <w:lsdException w:name="Grid Table 3 Accent 3" w:uiPriority="48"/>
+    <w:lsdException w:name="Grid Table 4 Accent 3" w:uiPriority="49"/>
+    <w:lsdException w:name="Grid Table 5 Dark Accent 3" w:uiPriority="50"/>
+    <w:lsdException w:name="Grid Table 6 Colorful Accent 3" w:uiPriority="51"/>
+    <w:lsdException w:name="Grid Table 7 Colorful Accent 3" w:uiPriority="52"/>
+    <w:lsdException w:name="Grid Table 1 Light Accent 4" w:uiPriority="46"/>
+    <w:lsdException w:name="Grid Table 2 Accent 4" w:uiPriority="47"/>
+    <w:lsdException w:name="Grid Table 3 Accent 4" w:uiPriority="48"/>
+    <w:lsdException w:name="Grid Table 4 Accent 4" w:uiPriority="49"/>
+    <w:lsdException w:name="Grid Table 5 Dark Accent 4" w:uiPriority="50"/>
+    <w:lsdException w:name="Grid Table 6 Colorful Accent 4" w:uiPriority="51"/>
+    <w:lsdException w:name="Grid Table 7 Colorful Accent 4" w:uiPriority="52"/>
+    <w:lsdException w:name="Grid Table 1 Light Accent 5" w:uiPriority="46"/>
+    <w:lsdException w:name="Grid Table 2 Accent 5" w:uiPriority="47"/>
+    <w:lsdException w:name="Grid Table 3 Accent 5" w:uiPriority="48"/>
+    <w:lsdException w:name="Grid Table 4 Accent 5" w:uiPriority="49"/>
+    <w:lsdException w:name="Grid Table 5 Dark Accent 5" w:uiPriority="50"/>
+    <w:lsdException w:name="Grid Table 6 Colorful Accent 5" w:uiPriority="51"/>
+    <w:lsdException w:name="Grid Table 7 Colorful Accent 5" w:uiPriority="52"/>
+    <w:lsdException w:name="Grid Table 1 Light Accent 6" w:uiPriority="46"/>
+    <w:lsdException w:name="Grid Table 2 Accent 6" w:uiPriority="47"/>
+    <w:lsdException w:name="Grid Table 3 Accent 6" w:uiPriority="48"/>
+    <w:lsdException w:name="Grid Table 4 Accent 6" w:uiPriority="49"/>
+    <w:lsdException w:name="Grid Table 5 Dark Accent 6" w:uiPriority="50"/>
+    <w:lsdException w:name="Grid Table 6 Colorful Accent 6" w:uiPriority="51"/>
+    <w:lsdException w:name="Grid Table 7 Colorful Accent 6" w:uiPriority="52"/>
+    <w:lsdException w:name="List Table 1 Light" w:uiPriority="46"/>
+    <w:lsdException w:name="List Table 2" w:uiPriority="47"/>
+    <w:lsdException w:name="List Table 3" w:uiPriority="48"/>
+    <w:lsdException w:name="List Table 4" w:uiPriority="49"/>
+    <w:lsdException w:name="List Table 5 Dark" w:uiPriority="50"/>
+    <w:lsdException w:name="List Table 6 Colorful" w:uiPriority="51"/>
+    <w:lsdException w:name="List Table 7 Colorful" w:uiPriority="52"/>
+    <w:lsdException w:name="List Table 1 Light Accent 1" w:uiPriority="46"/>
+    <w:lsdException w:name="List Table 2 Accent 1" w:uiPriority="47"/>
+    <w:lsdException w:name="List Table 3 Accent 1" w:uiPriority="48"/>
+    <w:lsdException w:name="List Table 4 Accent 1" w:uiPriority="49"/>
+    <w:lsdException w:name="List Table 5 Dark Accent 1" w:uiPriority="50"/>
+    <w:lsdException w:name="List Table 6 Colorful Accent 1" w:uiPriority="51"/>
+    <w:lsdException w:name="List Table 7 Colorful Accent 1" w:uiPriority="52"/>
+    <w:lsdException w:name="List Table 1 Light Accent 2" w:uiPriority="46"/>
+    <w:lsdException w:name="List Table 2 Accent 2" w:uiPriority="47"/>
+    <w:lsdException w:name="List Table 3 Accent 2" w:uiPriority="48"/>
+    <w:lsdException w:name="List Table 4 Accent 2" w:uiPriority="49"/>
+    <w:lsdException w:name="List Table 5 Dark Accent 2" w:uiPriority="50"/>
+    <w:lsdException w:name="List Table 6 Colorful Accent 2" w:uiPriority="51"/>
+    <w:lsdException w:name="List Table 7 Colorful Accent 2" w:uiPriority="52"/>
+    <w:lsdException w:name="List Table 1 Light Accent 3" w:uiPriority="46"/>
+    <w:lsdException w:name="List Table 2 Accent 3" w:uiPriority="47"/>
+    <w:lsdException w:name="List Table 3 Accent 3" w:uiPriority="48"/>
+    <w:lsdException w:name="List Table 4 Accent 3" w:uiPriority="49"/>
+    <w:lsdException w:name="List Table 5 Dark Accent 3" w:uiPriority="50"/>
+    <w:lsdException w:name="List Table 6 Colorful Accent 3" w:uiPriority="51"/>
+    <w:lsdException w:name="List Table 7 Colorful Accent 3" w:uiPriority="52"/>
+    <w:lsdException w:name="List Table 1 Light Accent 4" w:uiPriority="46"/>
+    <w:lsdException w:name="List Table 2 Accent 4" w:uiPriority="47"/>
+    <w:lsdException w:name="List Table 3 Accent 4" w:uiPriority="48"/>
+    <w:lsdException w:name="List Table 4 Accent 4" w:uiPriority="49"/>
+    <w:lsdException w:name="List Table 5 Dark Accent 4" w:uiPriority="50"/>
+    <w:lsdException w:name="List Table 6 Colorful Accent 4" w:uiPriority="51"/>
+    <w:lsdException w:name="List Table 7 Colorful Accent 4" w:uiPriority="52"/>
+    <w:lsdException w:name="List Table 1 Light Accent 5" w:uiPriority="46"/>
+    <w:lsdException w:name="List Table 2 Accent 5" w:uiPriority="47"/>
+    <w:lsdException w:name="List Table 3 Accent 5" w:uiPriority="48"/>
+    <w:lsdException w:name="List Table 4 Accent 5" w:uiPriority="49"/>
+    <w:lsdException w:name="List Table 5 Dark Accent 5" w:uiPriority="50"/>
+    <w:lsdException w:name="List Table 6 Colorful Accent 5" w:uiPriority="51"/>
+    <w:lsdException w:name="List Table 7 Colorful Accent 5" w:uiPriority="52"/>
+    <w:lsdException w:name="List Table 1 Light Accent 6" w:uiPriority="46"/>
+    <w:lsdException w:name="List Table 2 Accent 6" w:uiPriority="47"/>
+    <w:lsdException w:name="List Table 3 Accent 6" w:uiPriority="48"/>
+    <w:lsdException w:name="List Table 4 Accent 6" w:uiPriority="49"/>
+    <w:lsdException w:name="List Table 5 Dark Accent 6" w:uiPriority="50"/>
+    <w:lsdException w:name="List Table 6 Colorful Accent 6" w:uiPriority="51"/>
+    <w:lsdException w:name="List Table 7 Colorful Accent 6" w:uiPriority="52"/>
+  </w:latentStyles>
+  <w:style w:type="paragraph" w:default="1" w:styleId="Normal">
+    <w:name w:val="Normal"/>
+    <w:qFormat/>
+  </w:style>
+  <w:style w:type="character" w:default="1" w:styleId="DefaultParagraphFont">
+    <w:name w:val="Default Paragraph Font"/>
+    <w:uiPriority w:val="1"/>
+    <w:semiHidden/>
+    <w:unhideWhenUsed/>
+  </w:style>
+  <w:style w:type="table" w:default="1" w:styleId="TableNormal">
+    <w:name w:val="Normal Table"/>
+    <w:uiPriority w:val="99"/>
+    <w:semiHidden/>
+    <w:unhideWhenUsed/>
+    <w:tblPr>
+      <w:tblInd w:w="0" w:type="dxa"/>
+      <w:tblCellMar>
+        <w:top w:w="0" w:type="dxa"/>
+        <w:left w:w="108" w:type="dxa"/>
+        <w:bottom w:w="0" w:type="dxa"/>
+        <w:right w:w="108" w:type="dxa"/>
+      </w:tblCellMar>
+    </w:tblPr>
+  </w:style>
+  <w:style w:type="numbering" w:default="1" w:styleId="NoList">
+    <w:name w:val="No List"/>
+    <w:uiPriority w:val="99"/>
+    <w:semiHidden/>
+    <w:unhideWhenUsed/>
+  </w:style>
+  <w:style w:type="paragraph" w:customStyle="1" w:styleId="F2285B0DF5F74BB3AA3309028020039A">
+    <w:name w:val="F2285B0DF5F74BB3AA3309028020039A"/>
+    <w:rsid w:val="00462AA9"/>
+  </w:style>
+</w:styles>
+</file>
+
+<file path=word/glossary/webSettings.xml><?xml version="1.0" encoding="utf-8"?>
+<w:webSettings xmlns:mc="http://schemas.openxmlformats.org/markup-compatibility/2006" xmlns:r="http://schemas.openxmlformats.org/officeDocument/2006/relationships" xmlns:w="http://schemas.openxmlformats.org/wordprocessingml/2006/main" xmlns:w14="http://schemas.microsoft.com/office/word/2010/wordml" xmlns:w15="http://schemas.microsoft.com/office/word/2012/wordml" mc:Ignorable="w14 w15">
+  <w:optimizeForBrowser/>
+  <w:allowPNG/>
+</w:webSettings>
+</file>
+
 <file path=word/theme/theme1.xml><?xml version="1.0" encoding="utf-8"?>
 <a:theme xmlns:a="http://schemas.openxmlformats.org/drawingml/2006/main" name="Office Theme">
   <a:themeElements>
@@ -26153,7 +25607,7 @@
 </file>
 
 <file path=customXml/itemProps1.xml><?xml version="1.0" encoding="utf-8"?>
-<ds:datastoreItem xmlns:ds="http://schemas.openxmlformats.org/officeDocument/2006/customXml" ds:itemID="{EAC08890-D9C7-4F32-A893-B8834A60964F}">
+<ds:datastoreItem xmlns:ds="http://schemas.openxmlformats.org/officeDocument/2006/customXml" ds:itemID="{8052D6A9-A9CB-41EB-98C8-25A4182146C6}">
   <ds:schemaRefs>
     <ds:schemaRef ds:uri="http://schemas.openxmlformats.org/officeDocument/2006/bibliography"/>
   </ds:schemaRefs>

</xml_diff>

<commit_message>
DEBUG cleanup. Now we need to set DEBUG at 2 places and it picks everything automatically.
</commit_message>
<xml_diff>
--- a/manuals/Eod-manual.docx
+++ b/manuals/Eod-manual.docx
@@ -10,8 +10,6 @@
           <w:color w:val="FF0000"/>
         </w:rPr>
       </w:pPr>
-      <w:bookmarkStart w:id="0" w:name="_GoBack"/>
-      <w:bookmarkEnd w:id="0"/>
       <w:r>
         <w:rPr>
           <w:rFonts w:cstheme="minorHAnsi"/>
@@ -92,6 +90,7 @@
           <w:szCs w:val="56"/>
         </w:rPr>
       </w:pPr>
+      <w:proofErr w:type="spellStart"/>
       <w:r>
         <w:rPr>
           <w:rFonts w:cstheme="minorHAnsi"/>
@@ -100,12 +99,10 @@
           <w:sz w:val="56"/>
           <w:szCs w:val="56"/>
         </w:rPr>
-        <w:t>Indxx Capital</w:t>
-      </w:r>
-    </w:p>
-    <w:p>
-      <w:pPr>
-        <w:jc w:val="center"/>
+        <w:t>Indxx</w:t>
+      </w:r>
+      <w:proofErr w:type="spellEnd"/>
+      <w:r>
         <w:rPr>
           <w:rFonts w:cstheme="minorHAnsi"/>
           <w:b/>
@@ -113,8 +110,12 @@
           <w:sz w:val="56"/>
           <w:szCs w:val="56"/>
         </w:rPr>
-      </w:pPr>
-      <w:r>
+        <w:t xml:space="preserve"> Capital</w:t>
+      </w:r>
+    </w:p>
+    <w:p>
+      <w:pPr>
+        <w:jc w:val="center"/>
         <w:rPr>
           <w:rFonts w:cstheme="minorHAnsi"/>
           <w:b/>
@@ -122,8 +123,41 @@
           <w:sz w:val="56"/>
           <w:szCs w:val="56"/>
         </w:rPr>
-        <w:t>Eod index calculation  process</w:t>
-      </w:r>
+      </w:pPr>
+      <w:proofErr w:type="spellStart"/>
+      <w:r>
+        <w:rPr>
+          <w:rFonts w:cstheme="minorHAnsi"/>
+          <w:b/>
+          <w:color w:val="548DD4" w:themeColor="text2" w:themeTint="99"/>
+          <w:sz w:val="56"/>
+          <w:szCs w:val="56"/>
+        </w:rPr>
+        <w:t>Eod</w:t>
+      </w:r>
+      <w:proofErr w:type="spellEnd"/>
+      <w:r>
+        <w:rPr>
+          <w:rFonts w:cstheme="minorHAnsi"/>
+          <w:b/>
+          <w:color w:val="548DD4" w:themeColor="text2" w:themeTint="99"/>
+          <w:sz w:val="56"/>
+          <w:szCs w:val="56"/>
+        </w:rPr>
+        <w:t xml:space="preserve"> index </w:t>
+      </w:r>
+      <w:proofErr w:type="gramStart"/>
+      <w:r>
+        <w:rPr>
+          <w:rFonts w:cstheme="minorHAnsi"/>
+          <w:b/>
+          <w:color w:val="548DD4" w:themeColor="text2" w:themeTint="99"/>
+          <w:sz w:val="56"/>
+          <w:szCs w:val="56"/>
+        </w:rPr>
+        <w:t>calculation  process</w:t>
+      </w:r>
+      <w:proofErr w:type="gramEnd"/>
     </w:p>
     <w:p>
       <w:pPr>
@@ -266,6 +300,7 @@
                 <w:b/>
               </w:rPr>
             </w:pPr>
+            <w:proofErr w:type="spellStart"/>
             <w:r>
               <w:rPr>
                 <w:rFonts w:cstheme="minorHAnsi"/>
@@ -273,6 +308,7 @@
               </w:rPr>
               <w:t>S.No</w:t>
             </w:r>
+            <w:proofErr w:type="spellEnd"/>
           </w:p>
         </w:tc>
         <w:tc>
@@ -838,7 +874,21 @@
         <w:rPr>
           <w:rFonts w:cstheme="minorHAnsi"/>
         </w:rPr>
-        <w:t>How to trigger EoD processes</w:t>
+        <w:t xml:space="preserve">How to trigger </w:t>
+      </w:r>
+      <w:proofErr w:type="spellStart"/>
+      <w:r>
+        <w:rPr>
+          <w:rFonts w:cstheme="minorHAnsi"/>
+        </w:rPr>
+        <w:t>EoD</w:t>
+      </w:r>
+      <w:proofErr w:type="spellEnd"/>
+      <w:r>
+        <w:rPr>
+          <w:rFonts w:cstheme="minorHAnsi"/>
+        </w:rPr>
+        <w:t xml:space="preserve"> processes</w:t>
       </w:r>
     </w:p>
     <w:p>
@@ -988,7 +1038,21 @@
         <w:rPr>
           <w:rFonts w:cstheme="minorHAnsi"/>
         </w:rPr>
-        <w:t>Appendix 3 – Test cases (TBD by Indxx team)</w:t>
+        <w:t xml:space="preserve">Appendix 3 – Test cases (TBD by </w:t>
+      </w:r>
+      <w:proofErr w:type="spellStart"/>
+      <w:r>
+        <w:rPr>
+          <w:rFonts w:cstheme="minorHAnsi"/>
+        </w:rPr>
+        <w:t>Indxx</w:t>
+      </w:r>
+      <w:proofErr w:type="spellEnd"/>
+      <w:r>
+        <w:rPr>
+          <w:rFonts w:cstheme="minorHAnsi"/>
+        </w:rPr>
+        <w:t xml:space="preserve"> team)</w:t>
       </w:r>
     </w:p>
     <w:p>
@@ -1258,12 +1322,21 @@
           <w:color w:val="000000"/>
         </w:rPr>
       </w:pPr>
+      <w:proofErr w:type="spellStart"/>
       <w:r>
         <w:rPr>
           <w:rFonts w:ascii="Calibri" w:eastAsia="Times New Roman" w:hAnsi="Calibri" w:cs="Calibri"/>
           <w:color w:val="000000"/>
         </w:rPr>
-        <w:t>closing_process_logs_&lt;date&gt;_&lt;time&gt;</w:t>
+        <w:t>closing_process_logs</w:t>
+      </w:r>
+      <w:proofErr w:type="spellEnd"/>
+      <w:r>
+        <w:rPr>
+          <w:rFonts w:ascii="Calibri" w:eastAsia="Times New Roman" w:hAnsi="Calibri" w:cs="Calibri"/>
+          <w:color w:val="000000"/>
+        </w:rPr>
+        <w:t>_&lt;date&gt;_&lt;time&gt;</w:t>
       </w:r>
     </w:p>
     <w:p>
@@ -1280,11 +1353,19 @@
           <w:szCs w:val="28"/>
         </w:rPr>
       </w:pPr>
+      <w:proofErr w:type="spellStart"/>
       <w:r>
         <w:rPr>
           <w:rFonts w:ascii="Calibri" w:eastAsia="Times New Roman" w:hAnsi="Calibri" w:cs="Calibri"/>
         </w:rPr>
-        <w:t>ca_process_logs_&lt;date&gt;_&lt;time&gt;</w:t>
+        <w:t>ca_process_logs</w:t>
+      </w:r>
+      <w:proofErr w:type="spellEnd"/>
+      <w:r>
+        <w:rPr>
+          <w:rFonts w:ascii="Calibri" w:eastAsia="Times New Roman" w:hAnsi="Calibri" w:cs="Calibri"/>
+        </w:rPr>
+        <w:t>_&lt;date&gt;_&lt;time&gt;</w:t>
       </w:r>
     </w:p>
     <w:p>
@@ -1301,11 +1382,19 @@
           <w:szCs w:val="28"/>
         </w:rPr>
       </w:pPr>
+      <w:proofErr w:type="spellStart"/>
       <w:r>
         <w:rPr>
           <w:rFonts w:ascii="Calibri" w:eastAsia="Times New Roman" w:hAnsi="Calibri" w:cs="Calibri"/>
         </w:rPr>
-        <w:t>opening_process_logs_&lt;date&gt;_&lt;time&gt;</w:t>
+        <w:t>opening_process_logs</w:t>
+      </w:r>
+      <w:proofErr w:type="spellEnd"/>
+      <w:r>
+        <w:rPr>
+          <w:rFonts w:ascii="Calibri" w:eastAsia="Times New Roman" w:hAnsi="Calibri" w:cs="Calibri"/>
+        </w:rPr>
+        <w:t>_&lt;date&gt;_&lt;time&gt;</w:t>
       </w:r>
     </w:p>
     <w:p>
@@ -1539,8 +1628,9 @@
           <w:u w:val="single"/>
         </w:rPr>
         <w:lastRenderedPageBreak/>
-        <w:t xml:space="preserve">How to trigger EoD calculation </w:t>
-      </w:r>
+        <w:t xml:space="preserve">How to trigger </w:t>
+      </w:r>
+      <w:proofErr w:type="spellStart"/>
       <w:r>
         <w:rPr>
           <w:rFonts w:cstheme="minorHAnsi"/>
@@ -1550,6 +1640,29 @@
           <w:szCs w:val="28"/>
           <w:u w:val="single"/>
         </w:rPr>
+        <w:t>EoD</w:t>
+      </w:r>
+      <w:proofErr w:type="spellEnd"/>
+      <w:r>
+        <w:rPr>
+          <w:rFonts w:cstheme="minorHAnsi"/>
+          <w:b/>
+          <w:color w:val="548DD4" w:themeColor="text2" w:themeTint="99"/>
+          <w:sz w:val="28"/>
+          <w:szCs w:val="28"/>
+          <w:u w:val="single"/>
+        </w:rPr>
+        <w:t xml:space="preserve"> calculation </w:t>
+      </w:r>
+      <w:r>
+        <w:rPr>
+          <w:rFonts w:cstheme="minorHAnsi"/>
+          <w:b/>
+          <w:color w:val="548DD4" w:themeColor="text2" w:themeTint="99"/>
+          <w:sz w:val="28"/>
+          <w:szCs w:val="28"/>
+          <w:u w:val="single"/>
+        </w:rPr>
         <w:t>processes</w:t>
       </w:r>
     </w:p>
@@ -1565,7 +1678,23 @@
           <w:rFonts w:ascii="Calibri" w:eastAsia="Times New Roman" w:hAnsi="Calibri" w:cs="Calibri"/>
           <w:color w:val="000000"/>
         </w:rPr>
-        <w:t>Open the web browser (chrome/firefox) and enter the following URLs for various processes:</w:t>
+        <w:t>Open the web browser (chrome/</w:t>
+      </w:r>
+      <w:proofErr w:type="spellStart"/>
+      <w:r>
+        <w:rPr>
+          <w:rFonts w:ascii="Calibri" w:eastAsia="Times New Roman" w:hAnsi="Calibri" w:cs="Calibri"/>
+          <w:color w:val="000000"/>
+        </w:rPr>
+        <w:t>firefox</w:t>
+      </w:r>
+      <w:proofErr w:type="spellEnd"/>
+      <w:r>
+        <w:rPr>
+          <w:rFonts w:ascii="Calibri" w:eastAsia="Times New Roman" w:hAnsi="Calibri" w:cs="Calibri"/>
+          <w:color w:val="000000"/>
+        </w:rPr>
+        <w:t>) and enter the following URLs for various processes:</w:t>
       </w:r>
     </w:p>
     <w:p>
@@ -1603,7 +1732,7 @@
             <w:rStyle w:val="Hyperlink"/>
             <w:rFonts w:ascii="Calibri" w:eastAsia="Times New Roman" w:hAnsi="Calibri" w:cs="Calibri"/>
           </w:rPr>
-          <w:t>http://localhost/eod/multicurrency2/read_input_ca.php?DEBUG=1&amp;date=&lt;yyyy-mm-dd&gt;</w:t>
+          <w:t>http://localhost/eod/multicurrency2/read_input_ca.php?date=&lt;yyyy-mm-dd&gt;</w:t>
         </w:r>
       </w:hyperlink>
     </w:p>
@@ -1642,7 +1771,7 @@
             <w:rStyle w:val="Hyperlink"/>
             <w:rFonts w:ascii="Calibri" w:eastAsia="Times New Roman" w:hAnsi="Calibri" w:cs="Calibri"/>
           </w:rPr>
-          <w:t>http://localhost/eod/multicurrency2/read_input_files.php?DEBUG=1&amp;date=&lt;yyyy-mm-dd&gt;</w:t>
+          <w:t>http://localhost/eod/multicurrency2/read_input_files.php?date=&lt;yyyy-mm-dd&gt;</w:t>
         </w:r>
       </w:hyperlink>
     </w:p>
@@ -1681,7 +1810,7 @@
             <w:rStyle w:val="Hyperlink"/>
             <w:rFonts w:ascii="Calibri" w:eastAsia="Times New Roman" w:hAnsi="Calibri" w:cs="Calibri"/>
           </w:rPr>
-          <w:t>http://localhost/eod/icai2/index.php?module=calcindxxopening&amp;DEBUG=1&amp;date=&lt;yyyy-mm-dd&gt;</w:t>
+          <w:t>http://localhost/eod/icai2/index.php?module=calcindxxopening&amp;date=&lt;yyyy-mm-dd&gt;</w:t>
         </w:r>
       </w:hyperlink>
     </w:p>
@@ -1933,12 +2062,21 @@
                 <w:color w:val="000000"/>
               </w:rPr>
             </w:pPr>
-            <w:r>
-              <w:rPr>
-                <w:rFonts w:ascii="Calibri" w:eastAsia="Times New Roman" w:hAnsi="Calibri" w:cs="Calibri"/>
-                <w:color w:val="000000"/>
-              </w:rPr>
-              <w:t>S.No.</w:t>
+            <w:proofErr w:type="spellStart"/>
+            <w:r>
+              <w:rPr>
+                <w:rFonts w:ascii="Calibri" w:eastAsia="Times New Roman" w:hAnsi="Calibri" w:cs="Calibri"/>
+                <w:color w:val="000000"/>
+              </w:rPr>
+              <w:t>S.No</w:t>
+            </w:r>
+            <w:proofErr w:type="spellEnd"/>
+            <w:r>
+              <w:rPr>
+                <w:rFonts w:ascii="Calibri" w:eastAsia="Times New Roman" w:hAnsi="Calibri" w:cs="Calibri"/>
+                <w:color w:val="000000"/>
+              </w:rPr>
+              <w:t>.</w:t>
             </w:r>
           </w:p>
         </w:tc>
@@ -2033,12 +2171,14 @@
                 <w:rFonts w:ascii="Calibri" w:eastAsia="Times New Roman" w:hAnsi="Calibri" w:cs="Calibri"/>
               </w:rPr>
             </w:pPr>
+            <w:proofErr w:type="spellStart"/>
             <w:r>
               <w:rPr>
                 <w:rFonts w:ascii="Calibri" w:eastAsia="Times New Roman" w:hAnsi="Calibri" w:cs="Calibri"/>
               </w:rPr>
               <w:t>tbl_adj_benchmark_index</w:t>
             </w:r>
+            <w:proofErr w:type="spellEnd"/>
           </w:p>
         </w:tc>
         <w:tc>
@@ -2101,12 +2241,14 @@
                 <w:rFonts w:ascii="Calibri" w:eastAsia="Times New Roman" w:hAnsi="Calibri" w:cs="Calibri"/>
               </w:rPr>
             </w:pPr>
+            <w:proofErr w:type="spellStart"/>
             <w:r>
               <w:rPr>
                 <w:rFonts w:ascii="Calibri" w:eastAsia="Times New Roman" w:hAnsi="Calibri" w:cs="Calibri"/>
               </w:rPr>
               <w:t>tbl_admin</w:t>
             </w:r>
+            <w:proofErr w:type="spellEnd"/>
           </w:p>
         </w:tc>
         <w:tc>
@@ -2169,12 +2311,14 @@
                 <w:rFonts w:ascii="Calibri" w:eastAsia="Times New Roman" w:hAnsi="Calibri" w:cs="Calibri"/>
               </w:rPr>
             </w:pPr>
+            <w:proofErr w:type="spellStart"/>
             <w:r>
               <w:rPr>
                 <w:rFonts w:ascii="Calibri" w:eastAsia="Times New Roman" w:hAnsi="Calibri" w:cs="Calibri"/>
               </w:rPr>
               <w:t>tbl_assign_index</w:t>
             </w:r>
+            <w:proofErr w:type="spellEnd"/>
           </w:p>
         </w:tc>
         <w:tc>
@@ -2237,12 +2381,14 @@
                 <w:rFonts w:ascii="Calibri" w:eastAsia="Times New Roman" w:hAnsi="Calibri" w:cs="Calibri"/>
               </w:rPr>
             </w:pPr>
+            <w:proofErr w:type="spellStart"/>
             <w:r>
               <w:rPr>
                 <w:rFonts w:ascii="Calibri" w:eastAsia="Times New Roman" w:hAnsi="Calibri" w:cs="Calibri"/>
               </w:rPr>
               <w:t>tbl_assign_index_temp</w:t>
             </w:r>
+            <w:proofErr w:type="spellEnd"/>
           </w:p>
         </w:tc>
         <w:tc>
@@ -2373,12 +2519,14 @@
                 <w:rFonts w:ascii="Calibri" w:eastAsia="Times New Roman" w:hAnsi="Calibri" w:cs="Calibri"/>
               </w:rPr>
             </w:pPr>
+            <w:proofErr w:type="spellStart"/>
             <w:r>
               <w:rPr>
                 <w:rFonts w:ascii="Calibri" w:eastAsia="Times New Roman" w:hAnsi="Calibri" w:cs="Calibri"/>
               </w:rPr>
               <w:t>tbl_benchmark_index</w:t>
             </w:r>
+            <w:proofErr w:type="spellEnd"/>
           </w:p>
         </w:tc>
         <w:tc>
@@ -2441,12 +2589,14 @@
                 <w:rFonts w:ascii="Calibri" w:eastAsia="Times New Roman" w:hAnsi="Calibri" w:cs="Calibri"/>
               </w:rPr>
             </w:pPr>
+            <w:proofErr w:type="spellStart"/>
             <w:r>
               <w:rPr>
                 <w:rFonts w:ascii="Calibri" w:eastAsia="Times New Roman" w:hAnsi="Calibri" w:cs="Calibri"/>
               </w:rPr>
               <w:t>tbl_ca</w:t>
             </w:r>
+            <w:proofErr w:type="spellEnd"/>
           </w:p>
         </w:tc>
         <w:tc>
@@ -2516,12 +2666,14 @@
                 <w:rFonts w:ascii="Calibri" w:eastAsia="Times New Roman" w:hAnsi="Calibri" w:cs="Calibri"/>
               </w:rPr>
             </w:pPr>
+            <w:proofErr w:type="spellStart"/>
             <w:r>
               <w:rPr>
                 <w:rFonts w:ascii="Calibri" w:eastAsia="Times New Roman" w:hAnsi="Calibri" w:cs="Calibri"/>
               </w:rPr>
               <w:t>tbl_calendarzone</w:t>
             </w:r>
+            <w:proofErr w:type="spellEnd"/>
           </w:p>
         </w:tc>
         <w:tc>
@@ -2584,12 +2736,14 @@
                 <w:rFonts w:ascii="Calibri" w:eastAsia="Times New Roman" w:hAnsi="Calibri" w:cs="Calibri"/>
               </w:rPr>
             </w:pPr>
+            <w:proofErr w:type="spellStart"/>
             <w:r>
               <w:rPr>
                 <w:rFonts w:ascii="Calibri" w:eastAsia="Times New Roman" w:hAnsi="Calibri" w:cs="Calibri"/>
               </w:rPr>
               <w:t>tbl_cash_index</w:t>
             </w:r>
+            <w:proofErr w:type="spellEnd"/>
           </w:p>
         </w:tc>
         <w:tc>
@@ -2659,12 +2813,14 @@
                 <w:rFonts w:ascii="Calibri" w:eastAsia="Times New Roman" w:hAnsi="Calibri" w:cs="Calibri"/>
               </w:rPr>
             </w:pPr>
+            <w:proofErr w:type="spellStart"/>
             <w:r>
               <w:rPr>
                 <w:rFonts w:ascii="Calibri" w:eastAsia="Times New Roman" w:hAnsi="Calibri" w:cs="Calibri"/>
               </w:rPr>
               <w:t>tbl_cash_index_temp</w:t>
             </w:r>
+            <w:proofErr w:type="spellEnd"/>
           </w:p>
         </w:tc>
         <w:tc>
@@ -2734,12 +2890,14 @@
                 <w:rFonts w:ascii="Calibri" w:eastAsia="Times New Roman" w:hAnsi="Calibri" w:cs="Calibri"/>
               </w:rPr>
             </w:pPr>
+            <w:proofErr w:type="spellStart"/>
             <w:r>
               <w:rPr>
                 <w:rFonts w:ascii="Calibri" w:eastAsia="Times New Roman" w:hAnsi="Calibri" w:cs="Calibri"/>
               </w:rPr>
               <w:t>tbl_cash_indxx_value</w:t>
             </w:r>
+            <w:proofErr w:type="spellEnd"/>
           </w:p>
         </w:tc>
         <w:tc>
@@ -2809,12 +2967,14 @@
                 <w:rFonts w:ascii="Calibri" w:eastAsia="Times New Roman" w:hAnsi="Calibri" w:cs="Calibri"/>
               </w:rPr>
             </w:pPr>
+            <w:proofErr w:type="spellStart"/>
             <w:r>
               <w:rPr>
                 <w:rFonts w:ascii="Calibri" w:eastAsia="Times New Roman" w:hAnsi="Calibri" w:cs="Calibri"/>
               </w:rPr>
               <w:t>tbl_cash_indxx_value_temp</w:t>
             </w:r>
+            <w:proofErr w:type="spellEnd"/>
           </w:p>
         </w:tc>
         <w:tc>
@@ -2885,6 +3045,7 @@
                 <w:bCs/>
               </w:rPr>
             </w:pPr>
+            <w:proofErr w:type="spellStart"/>
             <w:r>
               <w:rPr>
                 <w:rFonts w:ascii="Calibri" w:eastAsia="Times New Roman" w:hAnsi="Calibri" w:cs="Calibri"/>
@@ -2892,6 +3053,7 @@
               </w:rPr>
               <w:t>tbl_cash_prices</w:t>
             </w:r>
+            <w:proofErr w:type="spellEnd"/>
           </w:p>
         </w:tc>
         <w:tc>
@@ -2961,12 +3123,14 @@
                 <w:rFonts w:ascii="Calibri" w:eastAsia="Times New Roman" w:hAnsi="Calibri" w:cs="Calibri"/>
               </w:rPr>
             </w:pPr>
+            <w:proofErr w:type="spellStart"/>
             <w:r>
               <w:rPr>
                 <w:rFonts w:ascii="Calibri" w:eastAsia="Times New Roman" w:hAnsi="Calibri" w:cs="Calibri"/>
               </w:rPr>
               <w:t>tbl_ca_action_events</w:t>
             </w:r>
+            <w:proofErr w:type="spellEnd"/>
           </w:p>
         </w:tc>
         <w:tc>
@@ -3029,12 +3193,14 @@
                 <w:rFonts w:ascii="Calibri" w:eastAsia="Times New Roman" w:hAnsi="Calibri" w:cs="Calibri"/>
               </w:rPr>
             </w:pPr>
+            <w:proofErr w:type="spellStart"/>
             <w:r>
               <w:rPr>
                 <w:rFonts w:ascii="Calibri" w:eastAsia="Times New Roman" w:hAnsi="Calibri" w:cs="Calibri"/>
               </w:rPr>
               <w:t>tbl_ca_action_event_type</w:t>
             </w:r>
+            <w:proofErr w:type="spellEnd"/>
           </w:p>
         </w:tc>
         <w:tc>
@@ -3097,12 +3263,14 @@
                 <w:rFonts w:ascii="Calibri" w:eastAsia="Times New Roman" w:hAnsi="Calibri" w:cs="Calibri"/>
               </w:rPr>
             </w:pPr>
+            <w:proofErr w:type="spellStart"/>
             <w:r>
               <w:rPr>
                 <w:rFonts w:ascii="Calibri" w:eastAsia="Times New Roman" w:hAnsi="Calibri" w:cs="Calibri"/>
               </w:rPr>
               <w:t>tbl_ca_action_fields</w:t>
             </w:r>
+            <w:proofErr w:type="spellEnd"/>
           </w:p>
         </w:tc>
         <w:tc>
@@ -3172,12 +3340,14 @@
                 <w:rFonts w:ascii="Calibri" w:eastAsia="Times New Roman" w:hAnsi="Calibri" w:cs="Calibri"/>
               </w:rPr>
             </w:pPr>
+            <w:proofErr w:type="spellStart"/>
             <w:r>
               <w:rPr>
                 <w:rFonts w:ascii="Calibri" w:eastAsia="Times New Roman" w:hAnsi="Calibri" w:cs="Calibri"/>
               </w:rPr>
               <w:t>tbl_ca_action_fields_values</w:t>
             </w:r>
+            <w:proofErr w:type="spellEnd"/>
           </w:p>
         </w:tc>
         <w:tc>
@@ -3240,12 +3410,14 @@
                 <w:rFonts w:ascii="Calibri" w:eastAsia="Times New Roman" w:hAnsi="Calibri" w:cs="Calibri"/>
               </w:rPr>
             </w:pPr>
+            <w:proofErr w:type="spellStart"/>
             <w:r>
               <w:rPr>
                 <w:rFonts w:ascii="Calibri" w:eastAsia="Times New Roman" w:hAnsi="Calibri" w:cs="Calibri"/>
               </w:rPr>
               <w:t>tbl_ca_admin_approve</w:t>
             </w:r>
+            <w:proofErr w:type="spellEnd"/>
           </w:p>
         </w:tc>
         <w:tc>
@@ -3308,12 +3480,14 @@
                 <w:rFonts w:ascii="Calibri" w:eastAsia="Times New Roman" w:hAnsi="Calibri" w:cs="Calibri"/>
               </w:rPr>
             </w:pPr>
+            <w:proofErr w:type="spellStart"/>
             <w:r>
               <w:rPr>
                 <w:rFonts w:ascii="Calibri" w:eastAsia="Times New Roman" w:hAnsi="Calibri" w:cs="Calibri"/>
               </w:rPr>
               <w:t>tbl_ca_admin_approve_temp</w:t>
             </w:r>
+            <w:proofErr w:type="spellEnd"/>
           </w:p>
         </w:tc>
         <w:tc>
@@ -3376,12 +3550,14 @@
                 <w:rFonts w:ascii="Calibri" w:eastAsia="Times New Roman" w:hAnsi="Calibri" w:cs="Calibri"/>
               </w:rPr>
             </w:pPr>
+            <w:proofErr w:type="spellStart"/>
             <w:r>
               <w:rPr>
                 <w:rFonts w:ascii="Calibri" w:eastAsia="Times New Roman" w:hAnsi="Calibri" w:cs="Calibri"/>
               </w:rPr>
               <w:t>tbl_ca_admin_notified</w:t>
             </w:r>
+            <w:proofErr w:type="spellEnd"/>
           </w:p>
         </w:tc>
         <w:tc>
@@ -3444,12 +3620,14 @@
                 <w:rFonts w:ascii="Calibri" w:eastAsia="Times New Roman" w:hAnsi="Calibri" w:cs="Calibri"/>
               </w:rPr>
             </w:pPr>
+            <w:proofErr w:type="spellStart"/>
             <w:r>
               <w:rPr>
                 <w:rFonts w:ascii="Calibri" w:eastAsia="Times New Roman" w:hAnsi="Calibri" w:cs="Calibri"/>
               </w:rPr>
               <w:t>tbl_ca_category</w:t>
             </w:r>
+            <w:proofErr w:type="spellEnd"/>
           </w:p>
         </w:tc>
         <w:tc>
@@ -3519,12 +3697,14 @@
                 <w:rFonts w:ascii="Calibri" w:eastAsia="Times New Roman" w:hAnsi="Calibri" w:cs="Calibri"/>
               </w:rPr>
             </w:pPr>
+            <w:proofErr w:type="spellStart"/>
             <w:r>
               <w:rPr>
                 <w:rFonts w:ascii="Calibri" w:eastAsia="Times New Roman" w:hAnsi="Calibri" w:cs="Calibri"/>
               </w:rPr>
               <w:t>tbl_ca_client</w:t>
             </w:r>
+            <w:proofErr w:type="spellEnd"/>
           </w:p>
         </w:tc>
         <w:tc>
@@ -3545,7 +3725,23 @@
                 <w:rFonts w:ascii="Calibri" w:eastAsia="Times New Roman" w:hAnsi="Calibri" w:cs="Calibri"/>
                 <w:color w:val="000000"/>
               </w:rPr>
-              <w:t>List of clients for EoD indexes.</w:t>
+              <w:t xml:space="preserve">List of clients for </w:t>
+            </w:r>
+            <w:proofErr w:type="spellStart"/>
+            <w:r>
+              <w:rPr>
+                <w:rFonts w:ascii="Calibri" w:eastAsia="Times New Roman" w:hAnsi="Calibri" w:cs="Calibri"/>
+                <w:color w:val="000000"/>
+              </w:rPr>
+              <w:t>EoD</w:t>
+            </w:r>
+            <w:proofErr w:type="spellEnd"/>
+            <w:r>
+              <w:rPr>
+                <w:rFonts w:ascii="Calibri" w:eastAsia="Times New Roman" w:hAnsi="Calibri" w:cs="Calibri"/>
+                <w:color w:val="000000"/>
+              </w:rPr>
+              <w:t xml:space="preserve"> indexes.</w:t>
             </w:r>
           </w:p>
         </w:tc>
@@ -3594,12 +3790,14 @@
                 <w:rFonts w:ascii="Calibri" w:eastAsia="Times New Roman" w:hAnsi="Calibri" w:cs="Calibri"/>
               </w:rPr>
             </w:pPr>
+            <w:proofErr w:type="spellStart"/>
             <w:r>
               <w:rPr>
                 <w:rFonts w:ascii="Calibri" w:eastAsia="Times New Roman" w:hAnsi="Calibri" w:cs="Calibri"/>
               </w:rPr>
               <w:t>tbl_ca_client_notified</w:t>
             </w:r>
+            <w:proofErr w:type="spellEnd"/>
           </w:p>
         </w:tc>
         <w:tc>
@@ -3662,12 +3860,14 @@
                 <w:rFonts w:ascii="Calibri" w:eastAsia="Times New Roman" w:hAnsi="Calibri" w:cs="Calibri"/>
               </w:rPr>
             </w:pPr>
+            <w:proofErr w:type="spellStart"/>
             <w:r>
               <w:rPr>
                 <w:rFonts w:ascii="Calibri" w:eastAsia="Times New Roman" w:hAnsi="Calibri" w:cs="Calibri"/>
               </w:rPr>
               <w:t>tbl_ca_dissapprove</w:t>
             </w:r>
+            <w:proofErr w:type="spellEnd"/>
           </w:p>
         </w:tc>
         <w:tc>
@@ -3730,12 +3930,14 @@
                 <w:rFonts w:ascii="Calibri" w:eastAsia="Times New Roman" w:hAnsi="Calibri" w:cs="Calibri"/>
               </w:rPr>
             </w:pPr>
+            <w:proofErr w:type="spellStart"/>
             <w:r>
               <w:rPr>
                 <w:rFonts w:ascii="Calibri" w:eastAsia="Times New Roman" w:hAnsi="Calibri" w:cs="Calibri"/>
               </w:rPr>
               <w:t>tbl_ca_inactive_req</w:t>
             </w:r>
+            <w:proofErr w:type="spellEnd"/>
           </w:p>
         </w:tc>
         <w:tc>
@@ -3798,12 +4000,14 @@
                 <w:rFonts w:ascii="Calibri" w:eastAsia="Times New Roman" w:hAnsi="Calibri" w:cs="Calibri"/>
               </w:rPr>
             </w:pPr>
+            <w:proofErr w:type="spellStart"/>
             <w:r>
               <w:rPr>
                 <w:rFonts w:ascii="Calibri" w:eastAsia="Times New Roman" w:hAnsi="Calibri" w:cs="Calibri"/>
               </w:rPr>
               <w:t>tbl_ca_indxx</w:t>
             </w:r>
+            <w:proofErr w:type="spellEnd"/>
           </w:p>
         </w:tc>
         <w:tc>
@@ -3866,12 +4070,14 @@
                 <w:rFonts w:ascii="Calibri" w:eastAsia="Times New Roman" w:hAnsi="Calibri" w:cs="Calibri"/>
               </w:rPr>
             </w:pPr>
+            <w:proofErr w:type="spellStart"/>
             <w:r>
               <w:rPr>
                 <w:rFonts w:ascii="Calibri" w:eastAsia="Times New Roman" w:hAnsi="Calibri" w:cs="Calibri"/>
               </w:rPr>
               <w:t>tbl_ca_plain_txt</w:t>
             </w:r>
+            <w:proofErr w:type="spellEnd"/>
           </w:p>
         </w:tc>
         <w:tc>
@@ -3934,12 +4140,14 @@
                 <w:rFonts w:ascii="Calibri" w:eastAsia="Times New Roman" w:hAnsi="Calibri" w:cs="Calibri"/>
               </w:rPr>
             </w:pPr>
+            <w:proofErr w:type="spellStart"/>
             <w:r>
               <w:rPr>
                 <w:rFonts w:ascii="Calibri" w:eastAsia="Times New Roman" w:hAnsi="Calibri" w:cs="Calibri"/>
               </w:rPr>
               <w:t>tbl_ca_subcategory</w:t>
             </w:r>
+            <w:proofErr w:type="spellEnd"/>
           </w:p>
         </w:tc>
         <w:tc>
@@ -4009,12 +4217,14 @@
                 <w:rFonts w:ascii="Calibri" w:eastAsia="Times New Roman" w:hAnsi="Calibri" w:cs="Calibri"/>
               </w:rPr>
             </w:pPr>
+            <w:proofErr w:type="spellStart"/>
             <w:r>
               <w:rPr>
                 <w:rFonts w:ascii="Calibri" w:eastAsia="Times New Roman" w:hAnsi="Calibri" w:cs="Calibri"/>
               </w:rPr>
               <w:t>tbl_ca_todo</w:t>
             </w:r>
+            <w:proofErr w:type="spellEnd"/>
           </w:p>
         </w:tc>
         <w:tc>
@@ -4077,12 +4287,14 @@
                 <w:rFonts w:ascii="Calibri" w:eastAsia="Times New Roman" w:hAnsi="Calibri" w:cs="Calibri"/>
               </w:rPr>
             </w:pPr>
+            <w:proofErr w:type="spellStart"/>
             <w:r>
               <w:rPr>
                 <w:rFonts w:ascii="Calibri" w:eastAsia="Times New Roman" w:hAnsi="Calibri" w:cs="Calibri"/>
               </w:rPr>
               <w:t>tbl_ca_user</w:t>
             </w:r>
+            <w:proofErr w:type="spellEnd"/>
           </w:p>
         </w:tc>
         <w:tc>
@@ -4145,12 +4357,14 @@
                 <w:rFonts w:ascii="Calibri" w:eastAsia="Times New Roman" w:hAnsi="Calibri" w:cs="Calibri"/>
               </w:rPr>
             </w:pPr>
+            <w:proofErr w:type="spellStart"/>
             <w:r>
               <w:rPr>
                 <w:rFonts w:ascii="Calibri" w:eastAsia="Times New Roman" w:hAnsi="Calibri" w:cs="Calibri"/>
               </w:rPr>
               <w:t>tbl_ca_user_login_time</w:t>
             </w:r>
+            <w:proofErr w:type="spellEnd"/>
           </w:p>
         </w:tc>
         <w:tc>
@@ -4213,12 +4427,14 @@
                 <w:rFonts w:ascii="Calibri" w:eastAsia="Times New Roman" w:hAnsi="Calibri" w:cs="Calibri"/>
               </w:rPr>
             </w:pPr>
+            <w:proofErr w:type="spellStart"/>
             <w:r>
               <w:rPr>
                 <w:rFonts w:ascii="Calibri" w:eastAsia="Times New Roman" w:hAnsi="Calibri" w:cs="Calibri"/>
               </w:rPr>
               <w:t>tbl_ca_values</w:t>
             </w:r>
+            <w:proofErr w:type="spellEnd"/>
           </w:p>
         </w:tc>
         <w:tc>
@@ -4281,12 +4497,14 @@
                 <w:rFonts w:ascii="Calibri" w:eastAsia="Times New Roman" w:hAnsi="Calibri" w:cs="Calibri"/>
               </w:rPr>
             </w:pPr>
+            <w:proofErr w:type="spellStart"/>
             <w:r>
               <w:rPr>
                 <w:rFonts w:ascii="Calibri" w:eastAsia="Times New Roman" w:hAnsi="Calibri" w:cs="Calibri"/>
               </w:rPr>
               <w:t>tbl_ca_values_user</w:t>
             </w:r>
+            <w:proofErr w:type="spellEnd"/>
           </w:p>
         </w:tc>
         <w:tc>
@@ -4349,12 +4567,14 @@
                 <w:rFonts w:ascii="Calibri" w:eastAsia="Times New Roman" w:hAnsi="Calibri" w:cs="Calibri"/>
               </w:rPr>
             </w:pPr>
+            <w:proofErr w:type="spellStart"/>
             <w:r>
               <w:rPr>
                 <w:rFonts w:ascii="Calibri" w:eastAsia="Times New Roman" w:hAnsi="Calibri" w:cs="Calibri"/>
               </w:rPr>
               <w:t>tbl_ca_values_user_edited</w:t>
             </w:r>
+            <w:proofErr w:type="spellEnd"/>
           </w:p>
         </w:tc>
         <w:tc>
@@ -4417,12 +4637,14 @@
                 <w:rFonts w:ascii="Calibri" w:eastAsia="Times New Roman" w:hAnsi="Calibri" w:cs="Calibri"/>
               </w:rPr>
             </w:pPr>
+            <w:proofErr w:type="spellStart"/>
             <w:r>
               <w:rPr>
                 <w:rFonts w:ascii="Calibri" w:eastAsia="Times New Roman" w:hAnsi="Calibri" w:cs="Calibri"/>
               </w:rPr>
               <w:t>tbl_ca_values_user_edited_temp</w:t>
             </w:r>
+            <w:proofErr w:type="spellEnd"/>
           </w:p>
         </w:tc>
         <w:tc>
@@ -4485,12 +4707,14 @@
                 <w:rFonts w:ascii="Calibri" w:eastAsia="Times New Roman" w:hAnsi="Calibri" w:cs="Calibri"/>
               </w:rPr>
             </w:pPr>
+            <w:proofErr w:type="spellStart"/>
             <w:r>
               <w:rPr>
                 <w:rFonts w:ascii="Calibri" w:eastAsia="Times New Roman" w:hAnsi="Calibri" w:cs="Calibri"/>
               </w:rPr>
               <w:t>tbl_client_index</w:t>
             </w:r>
+            <w:proofErr w:type="spellEnd"/>
           </w:p>
         </w:tc>
         <w:tc>
@@ -4553,12 +4777,14 @@
                 <w:rFonts w:ascii="Calibri" w:eastAsia="Times New Roman" w:hAnsi="Calibri" w:cs="Calibri"/>
               </w:rPr>
             </w:pPr>
+            <w:proofErr w:type="spellStart"/>
             <w:r>
               <w:rPr>
                 <w:rFonts w:ascii="Calibri" w:eastAsia="Times New Roman" w:hAnsi="Calibri" w:cs="Calibri"/>
               </w:rPr>
               <w:t>tbl_commodity_final_price</w:t>
             </w:r>
+            <w:proofErr w:type="spellEnd"/>
           </w:p>
         </w:tc>
         <w:tc>
@@ -4622,12 +4848,14 @@
                 <w:rFonts w:ascii="Calibri" w:eastAsia="Times New Roman" w:hAnsi="Calibri" w:cs="Calibri"/>
               </w:rPr>
             </w:pPr>
+            <w:proofErr w:type="spellStart"/>
             <w:r>
               <w:rPr>
                 <w:rFonts w:ascii="Calibri" w:eastAsia="Times New Roman" w:hAnsi="Calibri" w:cs="Calibri"/>
               </w:rPr>
               <w:t>tbl_commodity_final_price_temp</w:t>
             </w:r>
+            <w:proofErr w:type="spellEnd"/>
           </w:p>
         </w:tc>
         <w:tc>
@@ -4690,12 +4918,14 @@
                 <w:rFonts w:ascii="Calibri" w:eastAsia="Times New Roman" w:hAnsi="Calibri" w:cs="Calibri"/>
               </w:rPr>
             </w:pPr>
+            <w:proofErr w:type="spellStart"/>
             <w:r>
               <w:rPr>
                 <w:rFonts w:ascii="Calibri" w:eastAsia="Times New Roman" w:hAnsi="Calibri" w:cs="Calibri"/>
               </w:rPr>
               <w:t>tbl_commodity_index_temp_values</w:t>
             </w:r>
+            <w:proofErr w:type="spellEnd"/>
           </w:p>
         </w:tc>
         <w:tc>
@@ -4758,12 +4988,14 @@
                 <w:rFonts w:ascii="Calibri" w:eastAsia="Times New Roman" w:hAnsi="Calibri" w:cs="Calibri"/>
               </w:rPr>
             </w:pPr>
+            <w:proofErr w:type="spellStart"/>
             <w:r>
               <w:rPr>
                 <w:rFonts w:ascii="Calibri" w:eastAsia="Times New Roman" w:hAnsi="Calibri" w:cs="Calibri"/>
               </w:rPr>
               <w:t>tbl_commodity_index_values</w:t>
             </w:r>
+            <w:proofErr w:type="spellEnd"/>
           </w:p>
         </w:tc>
         <w:tc>
@@ -4826,12 +5058,14 @@
                 <w:rFonts w:ascii="Calibri" w:eastAsia="Times New Roman" w:hAnsi="Calibri" w:cs="Calibri"/>
               </w:rPr>
             </w:pPr>
+            <w:proofErr w:type="spellStart"/>
             <w:r>
               <w:rPr>
                 <w:rFonts w:ascii="Calibri" w:eastAsia="Times New Roman" w:hAnsi="Calibri" w:cs="Calibri"/>
               </w:rPr>
               <w:t>tbl_commodity_index_values_temp</w:t>
             </w:r>
+            <w:proofErr w:type="spellEnd"/>
           </w:p>
         </w:tc>
         <w:tc>
@@ -4894,12 +5128,14 @@
                 <w:rFonts w:ascii="Calibri" w:eastAsia="Times New Roman" w:hAnsi="Calibri" w:cs="Calibri"/>
               </w:rPr>
             </w:pPr>
+            <w:proofErr w:type="spellStart"/>
             <w:r>
               <w:rPr>
                 <w:rFonts w:ascii="Calibri" w:eastAsia="Times New Roman" w:hAnsi="Calibri" w:cs="Calibri"/>
               </w:rPr>
               <w:t>tbl_commodity_indxx</w:t>
             </w:r>
+            <w:proofErr w:type="spellEnd"/>
           </w:p>
         </w:tc>
         <w:tc>
@@ -4962,12 +5198,14 @@
                 <w:rFonts w:ascii="Calibri" w:eastAsia="Times New Roman" w:hAnsi="Calibri" w:cs="Calibri"/>
               </w:rPr>
             </w:pPr>
+            <w:proofErr w:type="spellStart"/>
             <w:r>
               <w:rPr>
                 <w:rFonts w:ascii="Calibri" w:eastAsia="Times New Roman" w:hAnsi="Calibri" w:cs="Calibri"/>
               </w:rPr>
               <w:t>tbl_commodity_indxx_temp</w:t>
             </w:r>
+            <w:proofErr w:type="spellEnd"/>
           </w:p>
         </w:tc>
         <w:tc>
@@ -5030,12 +5268,14 @@
                 <w:rFonts w:ascii="Calibri" w:eastAsia="Times New Roman" w:hAnsi="Calibri" w:cs="Calibri"/>
               </w:rPr>
             </w:pPr>
+            <w:proofErr w:type="spellStart"/>
             <w:r>
               <w:rPr>
                 <w:rFonts w:ascii="Calibri" w:eastAsia="Times New Roman" w:hAnsi="Calibri" w:cs="Calibri"/>
               </w:rPr>
               <w:t>tbl_commodity_indxx_ticker</w:t>
             </w:r>
+            <w:proofErr w:type="spellEnd"/>
           </w:p>
         </w:tc>
         <w:tc>
@@ -5098,12 +5338,14 @@
                 <w:rFonts w:ascii="Calibri" w:eastAsia="Times New Roman" w:hAnsi="Calibri" w:cs="Calibri"/>
               </w:rPr>
             </w:pPr>
+            <w:proofErr w:type="spellStart"/>
             <w:r>
               <w:rPr>
                 <w:rFonts w:ascii="Calibri" w:eastAsia="Times New Roman" w:hAnsi="Calibri" w:cs="Calibri"/>
               </w:rPr>
               <w:t>tbl_commodity_indxx_ticker_temp</w:t>
             </w:r>
+            <w:proofErr w:type="spellEnd"/>
           </w:p>
         </w:tc>
         <w:tc>
@@ -5166,12 +5408,14 @@
                 <w:rFonts w:ascii="Calibri" w:eastAsia="Times New Roman" w:hAnsi="Calibri" w:cs="Calibri"/>
               </w:rPr>
             </w:pPr>
+            <w:proofErr w:type="spellStart"/>
             <w:r>
               <w:rPr>
                 <w:rFonts w:ascii="Calibri" w:eastAsia="Times New Roman" w:hAnsi="Calibri" w:cs="Calibri"/>
               </w:rPr>
               <w:t>tbl_commodity_price</w:t>
             </w:r>
+            <w:proofErr w:type="spellEnd"/>
           </w:p>
         </w:tc>
         <w:tc>
@@ -5234,12 +5478,14 @@
                 <w:rFonts w:ascii="Calibri" w:eastAsia="Times New Roman" w:hAnsi="Calibri" w:cs="Calibri"/>
               </w:rPr>
             </w:pPr>
+            <w:proofErr w:type="spellStart"/>
             <w:r>
               <w:rPr>
                 <w:rFonts w:ascii="Calibri" w:eastAsia="Times New Roman" w:hAnsi="Calibri" w:cs="Calibri"/>
               </w:rPr>
               <w:t>tbl_commodity_ticker</w:t>
             </w:r>
+            <w:proofErr w:type="spellEnd"/>
           </w:p>
         </w:tc>
         <w:tc>
@@ -5302,12 +5548,14 @@
                 <w:rFonts w:ascii="Calibri" w:eastAsia="Times New Roman" w:hAnsi="Calibri" w:cs="Calibri"/>
               </w:rPr>
             </w:pPr>
+            <w:proofErr w:type="spellStart"/>
             <w:r>
               <w:rPr>
                 <w:rFonts w:ascii="Calibri" w:eastAsia="Times New Roman" w:hAnsi="Calibri" w:cs="Calibri"/>
               </w:rPr>
               <w:t>tbl_csi_adj_factor</w:t>
             </w:r>
+            <w:proofErr w:type="spellEnd"/>
           </w:p>
         </w:tc>
         <w:tc>
@@ -5377,12 +5625,14 @@
                 <w:rFonts w:ascii="Calibri" w:eastAsia="Times New Roman" w:hAnsi="Calibri" w:cs="Calibri"/>
               </w:rPr>
             </w:pPr>
+            <w:proofErr w:type="spellStart"/>
             <w:r>
               <w:rPr>
                 <w:rFonts w:ascii="Calibri" w:eastAsia="Times New Roman" w:hAnsi="Calibri" w:cs="Calibri"/>
               </w:rPr>
               <w:t>tbl_currency</w:t>
             </w:r>
+            <w:proofErr w:type="spellEnd"/>
           </w:p>
         </w:tc>
         <w:tc>
@@ -5446,6 +5696,7 @@
                 <w:bCs/>
               </w:rPr>
             </w:pPr>
+            <w:proofErr w:type="spellStart"/>
             <w:r>
               <w:rPr>
                 <w:rFonts w:ascii="Calibri" w:eastAsia="Times New Roman" w:hAnsi="Calibri" w:cs="Calibri"/>
@@ -5453,6 +5704,7 @@
               </w:rPr>
               <w:t>tbl_curr_prices</w:t>
             </w:r>
+            <w:proofErr w:type="spellEnd"/>
           </w:p>
         </w:tc>
         <w:tc>
@@ -5522,12 +5774,14 @@
                 <w:rFonts w:ascii="Calibri" w:eastAsia="Times New Roman" w:hAnsi="Calibri" w:cs="Calibri"/>
               </w:rPr>
             </w:pPr>
+            <w:proofErr w:type="spellStart"/>
             <w:r>
               <w:rPr>
                 <w:rFonts w:ascii="Calibri" w:eastAsia="Times New Roman" w:hAnsi="Calibri" w:cs="Calibri"/>
               </w:rPr>
               <w:t>tbl_database_users</w:t>
             </w:r>
+            <w:proofErr w:type="spellEnd"/>
           </w:p>
         </w:tc>
         <w:tc>
@@ -5590,12 +5844,14 @@
                 <w:rFonts w:ascii="Calibri" w:eastAsia="Times New Roman" w:hAnsi="Calibri" w:cs="Calibri"/>
               </w:rPr>
             </w:pPr>
+            <w:proofErr w:type="spellStart"/>
             <w:r>
               <w:rPr>
                 <w:rFonts w:ascii="Calibri" w:eastAsia="Times New Roman" w:hAnsi="Calibri" w:cs="Calibri"/>
               </w:rPr>
               <w:t>tbl_db_user_login_time</w:t>
             </w:r>
+            <w:proofErr w:type="spellEnd"/>
           </w:p>
         </w:tc>
         <w:tc>
@@ -5658,12 +5914,14 @@
                 <w:rFonts w:ascii="Calibri" w:eastAsia="Times New Roman" w:hAnsi="Calibri" w:cs="Calibri"/>
               </w:rPr>
             </w:pPr>
+            <w:proofErr w:type="spellStart"/>
             <w:r>
               <w:rPr>
                 <w:rFonts w:ascii="Calibri" w:eastAsia="Times New Roman" w:hAnsi="Calibri" w:cs="Calibri"/>
               </w:rPr>
               <w:t>tbl_delist_runnindex_req</w:t>
             </w:r>
+            <w:proofErr w:type="spellEnd"/>
           </w:p>
         </w:tc>
         <w:tc>
@@ -5733,12 +5991,14 @@
                 <w:rFonts w:ascii="Calibri" w:eastAsia="Times New Roman" w:hAnsi="Calibri" w:cs="Calibri"/>
               </w:rPr>
             </w:pPr>
+            <w:proofErr w:type="spellStart"/>
             <w:r>
               <w:rPr>
                 <w:rFonts w:ascii="Calibri" w:eastAsia="Times New Roman" w:hAnsi="Calibri" w:cs="Calibri"/>
               </w:rPr>
               <w:t>tbl_delist_runnsecurity</w:t>
             </w:r>
+            <w:proofErr w:type="spellEnd"/>
           </w:p>
         </w:tc>
         <w:tc>
@@ -5808,12 +6068,14 @@
                 <w:rFonts w:ascii="Calibri" w:eastAsia="Times New Roman" w:hAnsi="Calibri" w:cs="Calibri"/>
               </w:rPr>
             </w:pPr>
+            <w:proofErr w:type="spellStart"/>
             <w:r>
               <w:rPr>
                 <w:rFonts w:ascii="Calibri" w:eastAsia="Times New Roman" w:hAnsi="Calibri" w:cs="Calibri"/>
               </w:rPr>
               <w:t>tbl_delist_tempindex_req</w:t>
             </w:r>
+            <w:proofErr w:type="spellEnd"/>
           </w:p>
         </w:tc>
         <w:tc>
@@ -5883,12 +6145,14 @@
                 <w:rFonts w:ascii="Calibri" w:eastAsia="Times New Roman" w:hAnsi="Calibri" w:cs="Calibri"/>
               </w:rPr>
             </w:pPr>
+            <w:proofErr w:type="spellStart"/>
             <w:r>
               <w:rPr>
                 <w:rFonts w:ascii="Calibri" w:eastAsia="Times New Roman" w:hAnsi="Calibri" w:cs="Calibri"/>
               </w:rPr>
               <w:t>tbl_delist_tempsecurity</w:t>
             </w:r>
+            <w:proofErr w:type="spellEnd"/>
           </w:p>
         </w:tc>
         <w:tc>
@@ -5958,12 +6222,14 @@
                 <w:rFonts w:ascii="Calibri" w:eastAsia="Times New Roman" w:hAnsi="Calibri" w:cs="Calibri"/>
               </w:rPr>
             </w:pPr>
+            <w:proofErr w:type="spellStart"/>
             <w:r>
               <w:rPr>
                 <w:rFonts w:ascii="Calibri" w:eastAsia="Times New Roman" w:hAnsi="Calibri" w:cs="Calibri"/>
               </w:rPr>
               <w:t>tbl_dividend_ph</w:t>
             </w:r>
+            <w:proofErr w:type="spellEnd"/>
           </w:p>
         </w:tc>
         <w:tc>
@@ -6026,12 +6292,14 @@
                 <w:rFonts w:ascii="Calibri" w:eastAsia="Times New Roman" w:hAnsi="Calibri" w:cs="Calibri"/>
               </w:rPr>
             </w:pPr>
+            <w:proofErr w:type="spellStart"/>
             <w:r>
               <w:rPr>
                 <w:rFonts w:ascii="Calibri" w:eastAsia="Times New Roman" w:hAnsi="Calibri" w:cs="Calibri"/>
               </w:rPr>
               <w:t>tbl_dividend_ph_req</w:t>
             </w:r>
+            <w:proofErr w:type="spellEnd"/>
           </w:p>
         </w:tc>
         <w:tc>
@@ -6094,12 +6362,14 @@
                 <w:rFonts w:ascii="Calibri" w:eastAsia="Times New Roman" w:hAnsi="Calibri" w:cs="Calibri"/>
               </w:rPr>
             </w:pPr>
+            <w:proofErr w:type="spellStart"/>
             <w:r>
               <w:rPr>
                 <w:rFonts w:ascii="Calibri" w:eastAsia="Times New Roman" w:hAnsi="Calibri" w:cs="Calibri"/>
               </w:rPr>
               <w:t>tbl_dividend_ph_req_temp</w:t>
             </w:r>
+            <w:proofErr w:type="spellEnd"/>
           </w:p>
         </w:tc>
         <w:tc>
@@ -6162,12 +6432,14 @@
                 <w:rFonts w:ascii="Calibri" w:eastAsia="Times New Roman" w:hAnsi="Calibri" w:cs="Calibri"/>
               </w:rPr>
             </w:pPr>
+            <w:proofErr w:type="spellStart"/>
             <w:r>
               <w:rPr>
                 <w:rFonts w:ascii="Calibri" w:eastAsia="Times New Roman" w:hAnsi="Calibri" w:cs="Calibri"/>
               </w:rPr>
               <w:t>tbl_dividend_ph_temp</w:t>
             </w:r>
+            <w:proofErr w:type="spellEnd"/>
           </w:p>
         </w:tc>
         <w:tc>
@@ -6231,6 +6503,7 @@
                 <w:bCs/>
               </w:rPr>
             </w:pPr>
+            <w:proofErr w:type="spellStart"/>
             <w:r>
               <w:rPr>
                 <w:rFonts w:ascii="Calibri" w:eastAsia="Times New Roman" w:hAnsi="Calibri" w:cs="Calibri"/>
@@ -6238,6 +6511,7 @@
               </w:rPr>
               <w:t>tbl_final_price</w:t>
             </w:r>
+            <w:proofErr w:type="spellEnd"/>
           </w:p>
         </w:tc>
         <w:tc>
@@ -6308,6 +6582,7 @@
                 <w:bCs/>
               </w:rPr>
             </w:pPr>
+            <w:proofErr w:type="spellStart"/>
             <w:r>
               <w:rPr>
                 <w:rFonts w:ascii="Calibri" w:eastAsia="Times New Roman" w:hAnsi="Calibri" w:cs="Calibri"/>
@@ -6315,6 +6590,7 @@
               </w:rPr>
               <w:t>tbl_final_price_temp</w:t>
             </w:r>
+            <w:proofErr w:type="spellEnd"/>
           </w:p>
         </w:tc>
         <w:tc>
@@ -6384,12 +6660,14 @@
                 <w:rFonts w:ascii="Calibri" w:eastAsia="Times New Roman" w:hAnsi="Calibri" w:cs="Calibri"/>
               </w:rPr>
             </w:pPr>
+            <w:proofErr w:type="spellStart"/>
             <w:r>
               <w:rPr>
                 <w:rFonts w:ascii="Calibri" w:eastAsia="Times New Roman" w:hAnsi="Calibri" w:cs="Calibri"/>
               </w:rPr>
               <w:t>tbl_holidays</w:t>
             </w:r>
+            <w:proofErr w:type="spellEnd"/>
           </w:p>
         </w:tc>
         <w:tc>
@@ -6480,12 +6758,14 @@
                 <w:rFonts w:ascii="Calibri" w:eastAsia="Times New Roman" w:hAnsi="Calibri" w:cs="Calibri"/>
               </w:rPr>
             </w:pPr>
+            <w:proofErr w:type="spellStart"/>
             <w:r>
               <w:rPr>
                 <w:rFonts w:ascii="Calibri" w:eastAsia="Times New Roman" w:hAnsi="Calibri" w:cs="Calibri"/>
               </w:rPr>
               <w:t>tbl_ignore_index</w:t>
             </w:r>
+            <w:proofErr w:type="spellEnd"/>
           </w:p>
         </w:tc>
         <w:tc>
@@ -6555,12 +6835,14 @@
                 <w:rFonts w:ascii="Calibri" w:eastAsia="Times New Roman" w:hAnsi="Calibri" w:cs="Calibri"/>
               </w:rPr>
             </w:pPr>
+            <w:proofErr w:type="spellStart"/>
             <w:r>
               <w:rPr>
                 <w:rFonts w:ascii="Calibri" w:eastAsia="Times New Roman" w:hAnsi="Calibri" w:cs="Calibri"/>
               </w:rPr>
               <w:t>tbl_ignore_index_temp</w:t>
             </w:r>
+            <w:proofErr w:type="spellEnd"/>
           </w:p>
         </w:tc>
         <w:tc>
@@ -6630,12 +6912,14 @@
                 <w:rFonts w:ascii="Calibri" w:eastAsia="Times New Roman" w:hAnsi="Calibri" w:cs="Calibri"/>
               </w:rPr>
             </w:pPr>
+            <w:proofErr w:type="spellStart"/>
             <w:r>
               <w:rPr>
                 <w:rFonts w:ascii="Calibri" w:eastAsia="Times New Roman" w:hAnsi="Calibri" w:cs="Calibri"/>
               </w:rPr>
               <w:t>tbl_index_description</w:t>
             </w:r>
+            <w:proofErr w:type="spellEnd"/>
           </w:p>
         </w:tc>
         <w:tc>
@@ -6698,12 +6982,14 @@
                 <w:rFonts w:ascii="Calibri" w:eastAsia="Times New Roman" w:hAnsi="Calibri" w:cs="Calibri"/>
               </w:rPr>
             </w:pPr>
+            <w:proofErr w:type="spellStart"/>
             <w:r>
               <w:rPr>
                 <w:rFonts w:ascii="Calibri" w:eastAsia="Times New Roman" w:hAnsi="Calibri" w:cs="Calibri"/>
               </w:rPr>
               <w:t>tbl_index_types</w:t>
             </w:r>
+            <w:proofErr w:type="spellEnd"/>
           </w:p>
         </w:tc>
         <w:tc>
@@ -6767,6 +7053,7 @@
                 <w:bCs/>
               </w:rPr>
             </w:pPr>
+            <w:proofErr w:type="spellStart"/>
             <w:r>
               <w:rPr>
                 <w:rFonts w:ascii="Calibri" w:eastAsia="Times New Roman" w:hAnsi="Calibri" w:cs="Calibri"/>
@@ -6774,6 +7061,7 @@
               </w:rPr>
               <w:t>tbl_indxx</w:t>
             </w:r>
+            <w:proofErr w:type="spellEnd"/>
           </w:p>
         </w:tc>
         <w:tc>
@@ -6843,12 +7131,14 @@
                 <w:rFonts w:ascii="Calibri" w:eastAsia="Times New Roman" w:hAnsi="Calibri" w:cs="Calibri"/>
               </w:rPr>
             </w:pPr>
+            <w:proofErr w:type="spellStart"/>
             <w:r>
               <w:rPr>
                 <w:rFonts w:ascii="Calibri" w:eastAsia="Times New Roman" w:hAnsi="Calibri" w:cs="Calibri"/>
               </w:rPr>
               <w:t>tbl_indxx_cs</w:t>
             </w:r>
+            <w:proofErr w:type="spellEnd"/>
           </w:p>
         </w:tc>
         <w:tc>
@@ -6932,12 +7222,14 @@
                 <w:rFonts w:ascii="Calibri" w:eastAsia="Times New Roman" w:hAnsi="Calibri" w:cs="Calibri"/>
               </w:rPr>
             </w:pPr>
+            <w:proofErr w:type="spellStart"/>
             <w:r>
               <w:rPr>
                 <w:rFonts w:ascii="Calibri" w:eastAsia="Times New Roman" w:hAnsi="Calibri" w:cs="Calibri"/>
               </w:rPr>
               <w:t>tbl_indxx_cs_value</w:t>
             </w:r>
+            <w:proofErr w:type="spellEnd"/>
           </w:p>
         </w:tc>
         <w:tc>
@@ -7002,12 +7294,14 @@
                 <w:rFonts w:ascii="Calibri" w:eastAsia="Times New Roman" w:hAnsi="Calibri" w:cs="Calibri"/>
               </w:rPr>
             </w:pPr>
+            <w:proofErr w:type="spellStart"/>
             <w:r>
               <w:rPr>
                 <w:rFonts w:ascii="Calibri" w:eastAsia="Times New Roman" w:hAnsi="Calibri" w:cs="Calibri"/>
               </w:rPr>
               <w:t>tbl_indxx_log</w:t>
             </w:r>
+            <w:proofErr w:type="spellEnd"/>
           </w:p>
         </w:tc>
         <w:tc>
@@ -7077,12 +7371,14 @@
                 <w:rFonts w:ascii="Calibri" w:eastAsia="Times New Roman" w:hAnsi="Calibri" w:cs="Calibri"/>
               </w:rPr>
             </w:pPr>
+            <w:proofErr w:type="spellStart"/>
             <w:r>
               <w:rPr>
                 <w:rFonts w:ascii="Calibri" w:eastAsia="Times New Roman" w:hAnsi="Calibri" w:cs="Calibri"/>
               </w:rPr>
               <w:t>tbl_indxx_lsc</w:t>
             </w:r>
+            <w:proofErr w:type="spellEnd"/>
           </w:p>
         </w:tc>
         <w:tc>
@@ -7152,12 +7448,14 @@
                 <w:rFonts w:ascii="Calibri" w:eastAsia="Times New Roman" w:hAnsi="Calibri" w:cs="Calibri"/>
               </w:rPr>
             </w:pPr>
+            <w:proofErr w:type="spellStart"/>
             <w:r>
               <w:rPr>
                 <w:rFonts w:ascii="Calibri" w:eastAsia="Times New Roman" w:hAnsi="Calibri" w:cs="Calibri"/>
               </w:rPr>
               <w:t>tbl_indxx_lsc_value</w:t>
             </w:r>
+            <w:proofErr w:type="spellEnd"/>
           </w:p>
         </w:tc>
         <w:tc>
@@ -7228,12 +7526,14 @@
                 <w:rFonts w:ascii="Calibri" w:eastAsia="Times New Roman" w:hAnsi="Calibri" w:cs="Calibri"/>
               </w:rPr>
             </w:pPr>
+            <w:proofErr w:type="spellStart"/>
             <w:r>
               <w:rPr>
                 <w:rFonts w:ascii="Calibri" w:eastAsia="Times New Roman" w:hAnsi="Calibri" w:cs="Calibri"/>
               </w:rPr>
               <w:t>tbl_indxx_sl</w:t>
             </w:r>
+            <w:proofErr w:type="spellEnd"/>
           </w:p>
         </w:tc>
         <w:tc>
@@ -7303,12 +7603,14 @@
                 <w:rFonts w:ascii="Calibri" w:eastAsia="Times New Roman" w:hAnsi="Calibri" w:cs="Calibri"/>
               </w:rPr>
             </w:pPr>
+            <w:proofErr w:type="spellStart"/>
             <w:r>
               <w:rPr>
                 <w:rFonts w:ascii="Calibri" w:eastAsia="Times New Roman" w:hAnsi="Calibri" w:cs="Calibri"/>
               </w:rPr>
               <w:t>tbl_indxx_sl_value</w:t>
             </w:r>
+            <w:proofErr w:type="spellEnd"/>
           </w:p>
         </w:tc>
         <w:tc>
@@ -7379,6 +7681,7 @@
                 <w:bCs/>
               </w:rPr>
             </w:pPr>
+            <w:proofErr w:type="spellStart"/>
             <w:r>
               <w:rPr>
                 <w:rFonts w:ascii="Calibri" w:eastAsia="Times New Roman" w:hAnsi="Calibri" w:cs="Calibri"/>
@@ -7386,6 +7689,7 @@
               </w:rPr>
               <w:t>tbl_indxx_temp</w:t>
             </w:r>
+            <w:proofErr w:type="spellEnd"/>
           </w:p>
         </w:tc>
         <w:tc>
@@ -7523,12 +7827,14 @@
                 <w:rFonts w:ascii="Calibri" w:eastAsia="Times New Roman" w:hAnsi="Calibri" w:cs="Calibri"/>
               </w:rPr>
             </w:pPr>
+            <w:proofErr w:type="spellStart"/>
             <w:r>
               <w:rPr>
                 <w:rFonts w:ascii="Calibri" w:eastAsia="Times New Roman" w:hAnsi="Calibri" w:cs="Calibri"/>
               </w:rPr>
               <w:t>tbl_indxx_temp_log</w:t>
             </w:r>
+            <w:proofErr w:type="spellEnd"/>
           </w:p>
         </w:tc>
         <w:tc>
@@ -7599,6 +7905,7 @@
                 <w:bCs/>
               </w:rPr>
             </w:pPr>
+            <w:proofErr w:type="spellStart"/>
             <w:r>
               <w:rPr>
                 <w:rFonts w:ascii="Calibri" w:eastAsia="Times New Roman" w:hAnsi="Calibri" w:cs="Calibri"/>
@@ -7606,6 +7913,7 @@
               </w:rPr>
               <w:t>tbl_indxx_ticker</w:t>
             </w:r>
+            <w:proofErr w:type="spellEnd"/>
           </w:p>
         </w:tc>
         <w:tc>
@@ -7676,6 +7984,7 @@
                 <w:bCs/>
               </w:rPr>
             </w:pPr>
+            <w:proofErr w:type="spellStart"/>
             <w:r>
               <w:rPr>
                 <w:rFonts w:ascii="Calibri" w:eastAsia="Times New Roman" w:hAnsi="Calibri" w:cs="Calibri"/>
@@ -7683,6 +7992,7 @@
               </w:rPr>
               <w:t>tbl_indxx_ticker_temp</w:t>
             </w:r>
+            <w:proofErr w:type="spellEnd"/>
           </w:p>
         </w:tc>
         <w:tc>
@@ -7820,12 +8130,14 @@
                 <w:rFonts w:ascii="Calibri" w:eastAsia="Times New Roman" w:hAnsi="Calibri" w:cs="Calibri"/>
               </w:rPr>
             </w:pPr>
+            <w:proofErr w:type="spellStart"/>
             <w:r>
               <w:rPr>
                 <w:rFonts w:ascii="Calibri" w:eastAsia="Times New Roman" w:hAnsi="Calibri" w:cs="Calibri"/>
               </w:rPr>
               <w:t>tbl_indxx_value</w:t>
             </w:r>
+            <w:proofErr w:type="spellEnd"/>
           </w:p>
         </w:tc>
         <w:tc>
@@ -7895,12 +8207,14 @@
                 <w:rFonts w:ascii="Calibri" w:eastAsia="Times New Roman" w:hAnsi="Calibri" w:cs="Calibri"/>
               </w:rPr>
             </w:pPr>
+            <w:proofErr w:type="spellStart"/>
             <w:r>
               <w:rPr>
                 <w:rFonts w:ascii="Calibri" w:eastAsia="Times New Roman" w:hAnsi="Calibri" w:cs="Calibri"/>
               </w:rPr>
               <w:t>tbl_indxx_value_open</w:t>
             </w:r>
+            <w:proofErr w:type="spellEnd"/>
           </w:p>
         </w:tc>
         <w:tc>
@@ -7970,12 +8284,14 @@
                 <w:rFonts w:ascii="Calibri" w:eastAsia="Times New Roman" w:hAnsi="Calibri" w:cs="Calibri"/>
               </w:rPr>
             </w:pPr>
+            <w:proofErr w:type="spellStart"/>
             <w:r>
               <w:rPr>
                 <w:rFonts w:ascii="Calibri" w:eastAsia="Times New Roman" w:hAnsi="Calibri" w:cs="Calibri"/>
               </w:rPr>
               <w:t>tbl_indxx_value_open_temp</w:t>
             </w:r>
+            <w:proofErr w:type="spellEnd"/>
           </w:p>
         </w:tc>
         <w:tc>
@@ -8045,12 +8361,14 @@
                 <w:rFonts w:ascii="Calibri" w:eastAsia="Times New Roman" w:hAnsi="Calibri" w:cs="Calibri"/>
               </w:rPr>
             </w:pPr>
+            <w:proofErr w:type="spellStart"/>
             <w:r>
               <w:rPr>
                 <w:rFonts w:ascii="Calibri" w:eastAsia="Times New Roman" w:hAnsi="Calibri" w:cs="Calibri"/>
               </w:rPr>
               <w:t>tbl_indxx_value_temp</w:t>
             </w:r>
+            <w:proofErr w:type="spellEnd"/>
           </w:p>
         </w:tc>
         <w:tc>
@@ -8120,12 +8438,14 @@
                 <w:rFonts w:ascii="Calibri" w:eastAsia="Times New Roman" w:hAnsi="Calibri" w:cs="Calibri"/>
               </w:rPr>
             </w:pPr>
+            <w:proofErr w:type="spellStart"/>
             <w:r>
               <w:rPr>
                 <w:rFonts w:ascii="Calibri" w:eastAsia="Times New Roman" w:hAnsi="Calibri" w:cs="Calibri"/>
               </w:rPr>
               <w:t>tbl_issue_request</w:t>
             </w:r>
+            <w:proofErr w:type="spellEnd"/>
           </w:p>
         </w:tc>
         <w:tc>
@@ -8188,12 +8508,14 @@
                 <w:rFonts w:ascii="Calibri" w:eastAsia="Times New Roman" w:hAnsi="Calibri" w:cs="Calibri"/>
               </w:rPr>
             </w:pPr>
+            <w:proofErr w:type="spellStart"/>
             <w:r>
               <w:rPr>
                 <w:rFonts w:ascii="Calibri" w:eastAsia="Times New Roman" w:hAnsi="Calibri" w:cs="Calibri"/>
               </w:rPr>
               <w:t>tbl_issue_request_comment</w:t>
             </w:r>
+            <w:proofErr w:type="spellEnd"/>
           </w:p>
         </w:tc>
         <w:tc>
@@ -8256,12 +8578,14 @@
                 <w:rFonts w:ascii="Calibri" w:eastAsia="Times New Roman" w:hAnsi="Calibri" w:cs="Calibri"/>
               </w:rPr>
             </w:pPr>
+            <w:proofErr w:type="spellStart"/>
             <w:r>
               <w:rPr>
                 <w:rFonts w:ascii="Calibri" w:eastAsia="Times New Roman" w:hAnsi="Calibri" w:cs="Calibri"/>
               </w:rPr>
               <w:t>tbl_it_users</w:t>
             </w:r>
+            <w:proofErr w:type="spellEnd"/>
           </w:p>
         </w:tc>
         <w:tc>
@@ -8325,6 +8649,7 @@
                 <w:bCs/>
               </w:rPr>
             </w:pPr>
+            <w:proofErr w:type="spellStart"/>
             <w:r>
               <w:rPr>
                 <w:rFonts w:ascii="Calibri" w:eastAsia="Times New Roman" w:hAnsi="Calibri" w:cs="Calibri"/>
@@ -8332,6 +8657,7 @@
               </w:rPr>
               <w:t>tbl_libor_prices</w:t>
             </w:r>
+            <w:proofErr w:type="spellEnd"/>
           </w:p>
         </w:tc>
         <w:tc>
@@ -8401,12 +8727,14 @@
                 <w:rFonts w:ascii="Calibri" w:eastAsia="Times New Roman" w:hAnsi="Calibri" w:cs="Calibri"/>
               </w:rPr>
             </w:pPr>
+            <w:proofErr w:type="spellStart"/>
             <w:r>
               <w:rPr>
                 <w:rFonts w:ascii="Calibri" w:eastAsia="Times New Roman" w:hAnsi="Calibri" w:cs="Calibri"/>
               </w:rPr>
               <w:t>tbl_lsc_adj_factor</w:t>
             </w:r>
+            <w:proofErr w:type="spellEnd"/>
           </w:p>
         </w:tc>
         <w:tc>
@@ -8498,6 +8826,7 @@
                 <w:bCs/>
               </w:rPr>
             </w:pPr>
+            <w:proofErr w:type="spellStart"/>
             <w:r>
               <w:rPr>
                 <w:rFonts w:ascii="Calibri" w:eastAsia="Times New Roman" w:hAnsi="Calibri" w:cs="Calibri"/>
@@ -8505,6 +8834,7 @@
               </w:rPr>
               <w:t>tbl_prices_local_curr</w:t>
             </w:r>
+            <w:proofErr w:type="spellEnd"/>
           </w:p>
         </w:tc>
         <w:tc>
@@ -8656,12 +8986,14 @@
                 <w:rFonts w:ascii="Calibri" w:eastAsia="Times New Roman" w:hAnsi="Calibri" w:cs="Calibri"/>
               </w:rPr>
             </w:pPr>
+            <w:proofErr w:type="spellStart"/>
             <w:r>
               <w:rPr>
                 <w:rFonts w:ascii="Calibri" w:eastAsia="Times New Roman" w:hAnsi="Calibri" w:cs="Calibri"/>
               </w:rPr>
               <w:t>tbl_prices_local_curr_chkmail</w:t>
             </w:r>
+            <w:proofErr w:type="spellEnd"/>
           </w:p>
         </w:tc>
         <w:tc>
@@ -8724,12 +9056,14 @@
                 <w:rFonts w:ascii="Calibri" w:eastAsia="Times New Roman" w:hAnsi="Calibri" w:cs="Calibri"/>
               </w:rPr>
             </w:pPr>
+            <w:proofErr w:type="spellStart"/>
             <w:r>
               <w:rPr>
                 <w:rFonts w:ascii="Calibri" w:eastAsia="Times New Roman" w:hAnsi="Calibri" w:cs="Calibri"/>
               </w:rPr>
               <w:t>tbl_project_task</w:t>
             </w:r>
+            <w:proofErr w:type="spellEnd"/>
           </w:p>
         </w:tc>
         <w:tc>
@@ -8793,6 +9127,7 @@
                 <w:color w:val="000000"/>
               </w:rPr>
             </w:pPr>
+            <w:proofErr w:type="spellStart"/>
             <w:r>
               <w:rPr>
                 <w:rFonts w:ascii="Calibri" w:eastAsia="Times New Roman" w:hAnsi="Calibri" w:cs="Calibri"/>
@@ -8800,6 +9135,7 @@
               </w:rPr>
               <w:t>tbl_project_task_progress</w:t>
             </w:r>
+            <w:proofErr w:type="spellEnd"/>
           </w:p>
         </w:tc>
         <w:tc>
@@ -8863,6 +9199,7 @@
                 <w:color w:val="000000"/>
               </w:rPr>
             </w:pPr>
+            <w:proofErr w:type="spellStart"/>
             <w:r>
               <w:rPr>
                 <w:rFonts w:ascii="Calibri" w:eastAsia="Times New Roman" w:hAnsi="Calibri" w:cs="Calibri"/>
@@ -8870,6 +9207,7 @@
               </w:rPr>
               <w:t>tbl_replace_runnindex_req</w:t>
             </w:r>
+            <w:proofErr w:type="spellEnd"/>
           </w:p>
         </w:tc>
         <w:tc>
@@ -8940,6 +9278,7 @@
                 <w:color w:val="000000"/>
               </w:rPr>
             </w:pPr>
+            <w:proofErr w:type="spellStart"/>
             <w:r>
               <w:rPr>
                 <w:rFonts w:ascii="Calibri" w:eastAsia="Times New Roman" w:hAnsi="Calibri" w:cs="Calibri"/>
@@ -8947,6 +9286,7 @@
               </w:rPr>
               <w:t>tbl_replace_runnsecurity</w:t>
             </w:r>
+            <w:proofErr w:type="spellEnd"/>
           </w:p>
         </w:tc>
         <w:tc>
@@ -9017,6 +9357,7 @@
                 <w:color w:val="000000"/>
               </w:rPr>
             </w:pPr>
+            <w:proofErr w:type="spellStart"/>
             <w:r>
               <w:rPr>
                 <w:rFonts w:ascii="Calibri" w:eastAsia="Times New Roman" w:hAnsi="Calibri" w:cs="Calibri"/>
@@ -9024,6 +9365,7 @@
               </w:rPr>
               <w:t>tbl_replace_tempindex_req</w:t>
             </w:r>
+            <w:proofErr w:type="spellEnd"/>
           </w:p>
         </w:tc>
         <w:tc>
@@ -9094,6 +9436,7 @@
                 <w:color w:val="000000"/>
               </w:rPr>
             </w:pPr>
+            <w:proofErr w:type="spellStart"/>
             <w:r>
               <w:rPr>
                 <w:rFonts w:ascii="Calibri" w:eastAsia="Times New Roman" w:hAnsi="Calibri" w:cs="Calibri"/>
@@ -9101,6 +9444,7 @@
               </w:rPr>
               <w:t>tbl_replace_tempsecurity</w:t>
             </w:r>
+            <w:proofErr w:type="spellEnd"/>
           </w:p>
         </w:tc>
         <w:tc>
@@ -9171,6 +9515,7 @@
                 <w:color w:val="000000"/>
               </w:rPr>
             </w:pPr>
+            <w:proofErr w:type="spellStart"/>
             <w:r>
               <w:rPr>
                 <w:rFonts w:ascii="Calibri" w:eastAsia="Times New Roman" w:hAnsi="Calibri" w:cs="Calibri"/>
@@ -9178,6 +9523,7 @@
               </w:rPr>
               <w:t>tbl_runnsecurities_replaced</w:t>
             </w:r>
+            <w:proofErr w:type="spellEnd"/>
           </w:p>
         </w:tc>
         <w:tc>
@@ -9241,6 +9587,7 @@
                 <w:color w:val="000000"/>
               </w:rPr>
             </w:pPr>
+            <w:proofErr w:type="spellStart"/>
             <w:r>
               <w:rPr>
                 <w:rFonts w:ascii="Calibri" w:eastAsia="Times New Roman" w:hAnsi="Calibri" w:cs="Calibri"/>
@@ -9248,6 +9595,7 @@
               </w:rPr>
               <w:t>tbl_share</w:t>
             </w:r>
+            <w:proofErr w:type="spellEnd"/>
           </w:p>
         </w:tc>
         <w:tc>
@@ -9318,6 +9666,7 @@
                 <w:color w:val="000000"/>
               </w:rPr>
             </w:pPr>
+            <w:proofErr w:type="spellStart"/>
             <w:r>
               <w:rPr>
                 <w:rFonts w:ascii="Calibri" w:eastAsia="Times New Roman" w:hAnsi="Calibri" w:cs="Calibri"/>
@@ -9325,6 +9674,7 @@
               </w:rPr>
               <w:t>tbl_share_temp</w:t>
             </w:r>
+            <w:proofErr w:type="spellEnd"/>
           </w:p>
         </w:tc>
         <w:tc>
@@ -9395,6 +9745,7 @@
                 <w:color w:val="000000"/>
               </w:rPr>
             </w:pPr>
+            <w:proofErr w:type="spellStart"/>
             <w:r>
               <w:rPr>
                 <w:rFonts w:ascii="Calibri" w:eastAsia="Times New Roman" w:hAnsi="Calibri" w:cs="Calibri"/>
@@ -9402,6 +9753,7 @@
               </w:rPr>
               <w:t>tbl_sl_adj_factor</w:t>
             </w:r>
+            <w:proofErr w:type="spellEnd"/>
           </w:p>
         </w:tc>
         <w:tc>
@@ -9472,6 +9824,7 @@
                 <w:color w:val="000000"/>
               </w:rPr>
             </w:pPr>
+            <w:proofErr w:type="spellStart"/>
             <w:r>
               <w:rPr>
                 <w:rFonts w:ascii="Calibri" w:eastAsia="Times New Roman" w:hAnsi="Calibri" w:cs="Calibri"/>
@@ -9479,6 +9832,7 @@
               </w:rPr>
               <w:t>tbl_spin_stock_add</w:t>
             </w:r>
+            <w:proofErr w:type="spellEnd"/>
           </w:p>
         </w:tc>
         <w:tc>
@@ -9542,6 +9896,7 @@
                 <w:color w:val="000000"/>
               </w:rPr>
             </w:pPr>
+            <w:proofErr w:type="spellStart"/>
             <w:r>
               <w:rPr>
                 <w:rFonts w:ascii="Calibri" w:eastAsia="Times New Roman" w:hAnsi="Calibri" w:cs="Calibri"/>
@@ -9549,6 +9904,7 @@
               </w:rPr>
               <w:t>tbl_spin_stock_add_securities</w:t>
             </w:r>
+            <w:proofErr w:type="spellEnd"/>
           </w:p>
         </w:tc>
         <w:tc>
@@ -9612,6 +9968,7 @@
                 <w:color w:val="000000"/>
               </w:rPr>
             </w:pPr>
+            <w:proofErr w:type="spellStart"/>
             <w:r>
               <w:rPr>
                 <w:rFonts w:ascii="Calibri" w:eastAsia="Times New Roman" w:hAnsi="Calibri" w:cs="Calibri"/>
@@ -9619,6 +9976,7 @@
               </w:rPr>
               <w:t>tbl_spin_stock_add_securities_temp</w:t>
             </w:r>
+            <w:proofErr w:type="spellEnd"/>
           </w:p>
         </w:tc>
         <w:tc>
@@ -9682,6 +10040,7 @@
                 <w:color w:val="000000"/>
               </w:rPr>
             </w:pPr>
+            <w:proofErr w:type="spellStart"/>
             <w:r>
               <w:rPr>
                 <w:rFonts w:ascii="Calibri" w:eastAsia="Times New Roman" w:hAnsi="Calibri" w:cs="Calibri"/>
@@ -9689,6 +10048,7 @@
               </w:rPr>
               <w:t>tbl_system_progress</w:t>
             </w:r>
+            <w:proofErr w:type="spellEnd"/>
           </w:p>
         </w:tc>
         <w:tc>
@@ -9752,6 +10112,7 @@
                 <w:color w:val="000000"/>
               </w:rPr>
             </w:pPr>
+            <w:proofErr w:type="spellStart"/>
             <w:r>
               <w:rPr>
                 <w:rFonts w:ascii="Calibri" w:eastAsia="Times New Roman" w:hAnsi="Calibri" w:cs="Calibri"/>
@@ -9759,6 +10120,7 @@
               </w:rPr>
               <w:t>tbl_tempsecurities_replaced</w:t>
             </w:r>
+            <w:proofErr w:type="spellEnd"/>
           </w:p>
         </w:tc>
         <w:tc>
@@ -9822,6 +10184,7 @@
                 <w:color w:val="000000"/>
               </w:rPr>
             </w:pPr>
+            <w:proofErr w:type="spellStart"/>
             <w:r>
               <w:rPr>
                 <w:rFonts w:ascii="Calibri" w:eastAsia="Times New Roman" w:hAnsi="Calibri" w:cs="Calibri"/>
@@ -9829,6 +10192,7 @@
               </w:rPr>
               <w:t>tbl_update_request</w:t>
             </w:r>
+            <w:proofErr w:type="spellEnd"/>
           </w:p>
         </w:tc>
         <w:tc>
@@ -9892,6 +10256,7 @@
                 <w:color w:val="000000"/>
               </w:rPr>
             </w:pPr>
+            <w:proofErr w:type="spellStart"/>
             <w:r>
               <w:rPr>
                 <w:rFonts w:ascii="Calibri" w:eastAsia="Times New Roman" w:hAnsi="Calibri" w:cs="Calibri"/>
@@ -9899,6 +10264,7 @@
               </w:rPr>
               <w:t>tbl_update_request_comment</w:t>
             </w:r>
+            <w:proofErr w:type="spellEnd"/>
           </w:p>
         </w:tc>
         <w:tc>
@@ -9963,6 +10329,7 @@
                 <w:color w:val="000000"/>
               </w:rPr>
             </w:pPr>
+            <w:proofErr w:type="spellStart"/>
             <w:r>
               <w:rPr>
                 <w:rFonts w:ascii="Calibri" w:eastAsia="Times New Roman" w:hAnsi="Calibri" w:cs="Calibri"/>
@@ -9970,6 +10337,7 @@
               </w:rPr>
               <w:t>tbl_user_ca_adj_factor</w:t>
             </w:r>
+            <w:proofErr w:type="spellEnd"/>
           </w:p>
         </w:tc>
         <w:tc>
@@ -10033,6 +10401,7 @@
                 <w:color w:val="000000"/>
               </w:rPr>
             </w:pPr>
+            <w:proofErr w:type="spellStart"/>
             <w:r>
               <w:rPr>
                 <w:rFonts w:ascii="Calibri" w:eastAsia="Times New Roman" w:hAnsi="Calibri" w:cs="Calibri"/>
@@ -10040,6 +10409,7 @@
               </w:rPr>
               <w:t>tbl_user_types</w:t>
             </w:r>
+            <w:proofErr w:type="spellEnd"/>
           </w:p>
         </w:tc>
         <w:tc>
@@ -10103,6 +10473,7 @@
                 <w:color w:val="000000"/>
               </w:rPr>
             </w:pPr>
+            <w:proofErr w:type="spellStart"/>
             <w:r>
               <w:rPr>
                 <w:rFonts w:ascii="Calibri" w:eastAsia="Times New Roman" w:hAnsi="Calibri" w:cs="Calibri"/>
@@ -10110,6 +10481,7 @@
               </w:rPr>
               <w:t>tbl_weights</w:t>
             </w:r>
+            <w:proofErr w:type="spellEnd"/>
           </w:p>
         </w:tc>
         <w:tc>
@@ -10769,7 +11141,25 @@
           <w:sz w:val="20"/>
           <w:szCs w:val="20"/>
         </w:rPr>
-        <w:t>&lt;email_id&gt;</w:t>
+        <w:t>&lt;</w:t>
+      </w:r>
+      <w:proofErr w:type="spellStart"/>
+      <w:r>
+        <w:rPr>
+          <w:rFonts w:cstheme="minorHAnsi"/>
+          <w:sz w:val="20"/>
+          <w:szCs w:val="20"/>
+        </w:rPr>
+        <w:t>email_id</w:t>
+      </w:r>
+      <w:proofErr w:type="spellEnd"/>
+      <w:r>
+        <w:rPr>
+          <w:rFonts w:cstheme="minorHAnsi"/>
+          <w:sz w:val="20"/>
+          <w:szCs w:val="20"/>
+        </w:rPr>
+        <w:t>&gt;</w:t>
       </w:r>
     </w:p>
     <w:p>
@@ -10976,16 +11366,62 @@
           <w:sz w:val="20"/>
           <w:szCs w:val="20"/>
         </w:rPr>
-        <w:t>./files/d</w:t>
-      </w:r>
-      <w:r>
-        <w:rPr>
-          <w:rFonts w:cstheme="minorHAnsi"/>
-          <w:sz w:val="20"/>
-          <w:szCs w:val="20"/>
-        </w:rPr>
-        <w:t>b-backup/admin_icai&lt;date&gt;-&lt;time&gt;.sql</w:t>
-      </w:r>
+        <w:t>./files/</w:t>
+      </w:r>
+      <w:proofErr w:type="spellStart"/>
+      <w:r>
+        <w:rPr>
+          <w:rFonts w:cstheme="minorHAnsi"/>
+          <w:sz w:val="20"/>
+          <w:szCs w:val="20"/>
+        </w:rPr>
+        <w:t>d</w:t>
+      </w:r>
+      <w:r>
+        <w:rPr>
+          <w:rFonts w:cstheme="minorHAnsi"/>
+          <w:sz w:val="20"/>
+          <w:szCs w:val="20"/>
+        </w:rPr>
+        <w:t>b</w:t>
+      </w:r>
+      <w:proofErr w:type="spellEnd"/>
+      <w:r>
+        <w:rPr>
+          <w:rFonts w:cstheme="minorHAnsi"/>
+          <w:sz w:val="20"/>
+          <w:szCs w:val="20"/>
+        </w:rPr>
+        <w:t>-backup/</w:t>
+      </w:r>
+      <w:proofErr w:type="spellStart"/>
+      <w:r>
+        <w:rPr>
+          <w:rFonts w:cstheme="minorHAnsi"/>
+          <w:sz w:val="20"/>
+          <w:szCs w:val="20"/>
+        </w:rPr>
+        <w:t>admin_icai</w:t>
+      </w:r>
+      <w:proofErr w:type="spellEnd"/>
+      <w:r>
+        <w:rPr>
+          <w:rFonts w:cstheme="minorHAnsi"/>
+          <w:sz w:val="20"/>
+          <w:szCs w:val="20"/>
+        </w:rPr>
+        <w:t>&lt;date&gt;-&lt;time&gt;.</w:t>
+      </w:r>
+      <w:proofErr w:type="spellStart"/>
+      <w:r>
+        <w:rPr>
+          <w:rFonts w:cstheme="minorHAnsi"/>
+          <w:sz w:val="20"/>
+          <w:szCs w:val="20"/>
+        </w:rPr>
+        <w:t>sql</w:t>
+      </w:r>
+      <w:proofErr w:type="spellEnd"/>
     </w:p>
     <w:p>
       <w:pPr>
@@ -11142,7 +11578,25 @@
           <w:sz w:val="20"/>
           <w:szCs w:val="20"/>
         </w:rPr>
-        <w:t>in “tbl_curr_prices”</w:t>
+        <w:t>in “</w:t>
+      </w:r>
+      <w:proofErr w:type="spellStart"/>
+      <w:r>
+        <w:rPr>
+          <w:rFonts w:cstheme="minorHAnsi"/>
+          <w:sz w:val="20"/>
+          <w:szCs w:val="20"/>
+        </w:rPr>
+        <w:t>tbl_curr_prices</w:t>
+      </w:r>
+      <w:proofErr w:type="spellEnd"/>
+      <w:r>
+        <w:rPr>
+          <w:rFonts w:cstheme="minorHAnsi"/>
+          <w:sz w:val="20"/>
+          <w:szCs w:val="20"/>
+        </w:rPr>
+        <w:t>”</w:t>
       </w:r>
       <w:r>
         <w:rPr>
@@ -11174,7 +11628,15 @@
         <w:t xml:space="preserve">9. </w:t>
       </w:r>
       <w:r>
-        <w:t>Read libor rate file</w:t>
+        <w:t xml:space="preserve">Read </w:t>
+      </w:r>
+      <w:proofErr w:type="spellStart"/>
+      <w:r>
+        <w:t>libor</w:t>
+      </w:r>
+      <w:proofErr w:type="spellEnd"/>
+      <w:r>
+        <w:t xml:space="preserve"> rate file</w:t>
       </w:r>
       <w:r>
         <w:t>:</w:t>
@@ -11265,7 +11727,43 @@
           <w:sz w:val="20"/>
           <w:szCs w:val="20"/>
         </w:rPr>
-        <w:t>Load libor rate file data in “tbl_libor_prices” table.</w:t>
+        <w:t xml:space="preserve">Load </w:t>
+      </w:r>
+      <w:proofErr w:type="spellStart"/>
+      <w:r>
+        <w:rPr>
+          <w:rFonts w:cstheme="minorHAnsi"/>
+          <w:sz w:val="20"/>
+          <w:szCs w:val="20"/>
+        </w:rPr>
+        <w:t>libor</w:t>
+      </w:r>
+      <w:proofErr w:type="spellEnd"/>
+      <w:r>
+        <w:rPr>
+          <w:rFonts w:cstheme="minorHAnsi"/>
+          <w:sz w:val="20"/>
+          <w:szCs w:val="20"/>
+        </w:rPr>
+        <w:t xml:space="preserve"> rate file data in “</w:t>
+      </w:r>
+      <w:proofErr w:type="spellStart"/>
+      <w:r>
+        <w:rPr>
+          <w:rFonts w:cstheme="minorHAnsi"/>
+          <w:sz w:val="20"/>
+          <w:szCs w:val="20"/>
+        </w:rPr>
+        <w:t>tbl_libor_prices</w:t>
+      </w:r>
+      <w:proofErr w:type="spellEnd"/>
+      <w:r>
+        <w:rPr>
+          <w:rFonts w:cstheme="minorHAnsi"/>
+          <w:sz w:val="20"/>
+          <w:szCs w:val="20"/>
+        </w:rPr>
+        <w:t>” table.</w:t>
       </w:r>
     </w:p>
     <w:p>
@@ -11407,7 +11905,25 @@
           <w:sz w:val="20"/>
           <w:szCs w:val="20"/>
         </w:rPr>
-        <w:t>Load cash index file data in “tbl_cash_prices” table.</w:t>
+        <w:t>Load cash index file data in “</w:t>
+      </w:r>
+      <w:proofErr w:type="spellStart"/>
+      <w:r>
+        <w:rPr>
+          <w:rFonts w:cstheme="minorHAnsi"/>
+          <w:sz w:val="20"/>
+          <w:szCs w:val="20"/>
+        </w:rPr>
+        <w:t>tbl_cash_prices</w:t>
+      </w:r>
+      <w:proofErr w:type="spellEnd"/>
+      <w:r>
+        <w:rPr>
+          <w:rFonts w:cstheme="minorHAnsi"/>
+          <w:sz w:val="20"/>
+          <w:szCs w:val="20"/>
+        </w:rPr>
+        <w:t>” table.</w:t>
       </w:r>
     </w:p>
     <w:p>
@@ -11559,6 +12075,7 @@
         </w:rPr>
         <w:t>in “</w:t>
       </w:r>
+      <w:proofErr w:type="spellStart"/>
       <w:r>
         <w:rPr>
           <w:rFonts w:cstheme="minorHAnsi"/>
@@ -11567,6 +12084,7 @@
         </w:rPr>
         <w:t>tbl_prices_local_curr</w:t>
       </w:r>
+      <w:proofErr w:type="spellEnd"/>
       <w:r>
         <w:rPr>
           <w:rFonts w:cstheme="minorHAnsi"/>
@@ -11859,7 +12377,43 @@
           <w:sz w:val="20"/>
           <w:szCs w:val="20"/>
         </w:rPr>
-        <w:t xml:space="preserve"> with status=1, submitted=1, usersignoff=1 and dbsignoff=1</w:t>
+        <w:t xml:space="preserve"> with status=1, submitted=1, </w:t>
+      </w:r>
+      <w:proofErr w:type="spellStart"/>
+      <w:r>
+        <w:rPr>
+          <w:rFonts w:cstheme="minorHAnsi"/>
+          <w:sz w:val="20"/>
+          <w:szCs w:val="20"/>
+        </w:rPr>
+        <w:t>usersignoff</w:t>
+      </w:r>
+      <w:proofErr w:type="spellEnd"/>
+      <w:r>
+        <w:rPr>
+          <w:rFonts w:cstheme="minorHAnsi"/>
+          <w:sz w:val="20"/>
+          <w:szCs w:val="20"/>
+        </w:rPr>
+        <w:t xml:space="preserve">=1 and </w:t>
+      </w:r>
+      <w:proofErr w:type="spellStart"/>
+      <w:r>
+        <w:rPr>
+          <w:rFonts w:cstheme="minorHAnsi"/>
+          <w:sz w:val="20"/>
+          <w:szCs w:val="20"/>
+        </w:rPr>
+        <w:t>dbsignoff</w:t>
+      </w:r>
+      <w:proofErr w:type="spellEnd"/>
+      <w:r>
+        <w:rPr>
+          <w:rFonts w:cstheme="minorHAnsi"/>
+          <w:sz w:val="20"/>
+          <w:szCs w:val="20"/>
+        </w:rPr>
+        <w:t>=1</w:t>
       </w:r>
       <w:r>
         <w:rPr>
@@ -12047,7 +12601,43 @@
           <w:sz w:val="20"/>
           <w:szCs w:val="20"/>
         </w:rPr>
-        <w:t>mitted=1, usersignoff=1 and dbsignoff=1</w:t>
+        <w:t xml:space="preserve">mitted=1, </w:t>
+      </w:r>
+      <w:proofErr w:type="spellStart"/>
+      <w:r>
+        <w:rPr>
+          <w:rFonts w:cstheme="minorHAnsi"/>
+          <w:sz w:val="20"/>
+          <w:szCs w:val="20"/>
+        </w:rPr>
+        <w:t>usersignoff</w:t>
+      </w:r>
+      <w:proofErr w:type="spellEnd"/>
+      <w:r>
+        <w:rPr>
+          <w:rFonts w:cstheme="minorHAnsi"/>
+          <w:sz w:val="20"/>
+          <w:szCs w:val="20"/>
+        </w:rPr>
+        <w:t xml:space="preserve">=1 and </w:t>
+      </w:r>
+      <w:proofErr w:type="spellStart"/>
+      <w:r>
+        <w:rPr>
+          <w:rFonts w:cstheme="minorHAnsi"/>
+          <w:sz w:val="20"/>
+          <w:szCs w:val="20"/>
+        </w:rPr>
+        <w:t>dbsignoff</w:t>
+      </w:r>
+      <w:proofErr w:type="spellEnd"/>
+      <w:r>
+        <w:rPr>
+          <w:rFonts w:cstheme="minorHAnsi"/>
+          <w:sz w:val="20"/>
+          <w:szCs w:val="20"/>
+        </w:rPr>
+        <w:t>=1</w:t>
       </w:r>
       <w:r>
         <w:rPr>
@@ -13638,7 +14228,25 @@
           <w:sz w:val="20"/>
           <w:szCs w:val="20"/>
         </w:rPr>
-        <w:t>Send emails to users in-case of failure.</w:t>
+        <w:t xml:space="preserve">Send emails to </w:t>
+      </w:r>
+      <w:proofErr w:type="gramStart"/>
+      <w:r>
+        <w:rPr>
+          <w:rFonts w:cstheme="minorHAnsi"/>
+          <w:sz w:val="20"/>
+          <w:szCs w:val="20"/>
+        </w:rPr>
+        <w:t>users</w:t>
+      </w:r>
+      <w:proofErr w:type="gramEnd"/>
+      <w:r>
+        <w:rPr>
+          <w:rFonts w:cstheme="minorHAnsi"/>
+          <w:sz w:val="20"/>
+          <w:szCs w:val="20"/>
+        </w:rPr>
+        <w:t xml:space="preserve"> in-case of failure.</w:t>
       </w:r>
     </w:p>
     <w:p>
@@ -13944,8 +14552,18 @@
           <w:sz w:val="20"/>
           <w:szCs w:val="20"/>
         </w:rPr>
-        <w:t>./files/logs/ca</w:t>
-      </w:r>
+        <w:t>./files/logs/</w:t>
+      </w:r>
+      <w:proofErr w:type="spellStart"/>
+      <w:r>
+        <w:rPr>
+          <w:rFonts w:cstheme="minorHAnsi"/>
+          <w:sz w:val="20"/>
+          <w:szCs w:val="20"/>
+        </w:rPr>
+        <w:t>ca</w:t>
+      </w:r>
+      <w:proofErr w:type="spellEnd"/>
       <w:r>
         <w:rPr>
           <w:rFonts w:cstheme="minorHAnsi"/>
@@ -14004,7 +14622,25 @@
           <w:sz w:val="20"/>
           <w:szCs w:val="20"/>
         </w:rPr>
-        <w:t>&lt;email_id&gt;</w:t>
+        <w:t>&lt;</w:t>
+      </w:r>
+      <w:proofErr w:type="spellStart"/>
+      <w:r>
+        <w:rPr>
+          <w:rFonts w:cstheme="minorHAnsi"/>
+          <w:sz w:val="20"/>
+          <w:szCs w:val="20"/>
+        </w:rPr>
+        <w:t>email_id</w:t>
+      </w:r>
+      <w:proofErr w:type="spellEnd"/>
+      <w:r>
+        <w:rPr>
+          <w:rFonts w:cstheme="minorHAnsi"/>
+          <w:sz w:val="20"/>
+          <w:szCs w:val="20"/>
+        </w:rPr>
+        <w:t>&gt;</w:t>
       </w:r>
     </w:p>
     <w:p>
@@ -14140,7 +14776,25 @@
           <w:sz w:val="20"/>
           <w:szCs w:val="20"/>
         </w:rPr>
-        <w:t>Delete actions from “tbl_ca_plain_txt”.</w:t>
+        <w:t>Delete actions from “</w:t>
+      </w:r>
+      <w:proofErr w:type="spellStart"/>
+      <w:r>
+        <w:rPr>
+          <w:rFonts w:cstheme="minorHAnsi"/>
+          <w:sz w:val="20"/>
+          <w:szCs w:val="20"/>
+        </w:rPr>
+        <w:t>tbl_ca_plain_txt</w:t>
+      </w:r>
+      <w:proofErr w:type="spellEnd"/>
+      <w:r>
+        <w:rPr>
+          <w:rFonts w:cstheme="minorHAnsi"/>
+          <w:sz w:val="20"/>
+          <w:szCs w:val="20"/>
+        </w:rPr>
+        <w:t>”.</w:t>
       </w:r>
     </w:p>
     <w:p>
@@ -14300,6 +14954,7 @@
         </w:rPr>
         <w:t>raw corporate actions in “</w:t>
       </w:r>
+      <w:proofErr w:type="spellStart"/>
       <w:r>
         <w:rPr>
           <w:rFonts w:cstheme="minorHAnsi"/>
@@ -14308,6 +14963,7 @@
         </w:rPr>
         <w:t>tbl_ca_plain_txt</w:t>
       </w:r>
+      <w:proofErr w:type="spellEnd"/>
       <w:r>
         <w:rPr>
           <w:rFonts w:cstheme="minorHAnsi"/>
@@ -14331,32 +14987,114 @@
           <w:sz w:val="20"/>
           <w:szCs w:val="20"/>
         </w:rPr>
-        <w:t>9. Delete actions from “tbl_ca” and “</w:t>
-      </w:r>
-      <w:r>
-        <w:rPr>
-          <w:rFonts w:cstheme="minorHAnsi"/>
-          <w:sz w:val="20"/>
-          <w:szCs w:val="20"/>
-        </w:rPr>
-        <w:t>tbl_ca_values”.</w:t>
-      </w:r>
-    </w:p>
-    <w:p>
-      <w:pPr>
-        <w:rPr>
-          <w:rFonts w:cstheme="minorHAnsi"/>
-          <w:sz w:val="20"/>
-          <w:szCs w:val="20"/>
-        </w:rPr>
-      </w:pPr>
-      <w:r>
-        <w:rPr>
-          <w:rFonts w:cstheme="minorHAnsi"/>
-          <w:sz w:val="20"/>
-          <w:szCs w:val="20"/>
-        </w:rPr>
-        <w:t>10. For each CA row in “tbl_ca_plain_txt” fill corporate action in “tbl_ca” and action fields in “tbl_ca_values”.</w:t>
+        <w:t>9. Delete actions from “</w:t>
+      </w:r>
+      <w:proofErr w:type="spellStart"/>
+      <w:r>
+        <w:rPr>
+          <w:rFonts w:cstheme="minorHAnsi"/>
+          <w:sz w:val="20"/>
+          <w:szCs w:val="20"/>
+        </w:rPr>
+        <w:t>tbl_ca</w:t>
+      </w:r>
+      <w:proofErr w:type="spellEnd"/>
+      <w:r>
+        <w:rPr>
+          <w:rFonts w:cstheme="minorHAnsi"/>
+          <w:sz w:val="20"/>
+          <w:szCs w:val="20"/>
+        </w:rPr>
+        <w:t>” and “</w:t>
+      </w:r>
+      <w:proofErr w:type="spellStart"/>
+      <w:r>
+        <w:rPr>
+          <w:rFonts w:cstheme="minorHAnsi"/>
+          <w:sz w:val="20"/>
+          <w:szCs w:val="20"/>
+        </w:rPr>
+        <w:t>tbl_ca_values</w:t>
+      </w:r>
+      <w:proofErr w:type="spellEnd"/>
+      <w:r>
+        <w:rPr>
+          <w:rFonts w:cstheme="minorHAnsi"/>
+          <w:sz w:val="20"/>
+          <w:szCs w:val="20"/>
+        </w:rPr>
+        <w:t>”.</w:t>
+      </w:r>
+    </w:p>
+    <w:p>
+      <w:pPr>
+        <w:rPr>
+          <w:rFonts w:cstheme="minorHAnsi"/>
+          <w:sz w:val="20"/>
+          <w:szCs w:val="20"/>
+        </w:rPr>
+      </w:pPr>
+      <w:r>
+        <w:rPr>
+          <w:rFonts w:cstheme="minorHAnsi"/>
+          <w:sz w:val="20"/>
+          <w:szCs w:val="20"/>
+        </w:rPr>
+        <w:t>10. For each CA row in “</w:t>
+      </w:r>
+      <w:proofErr w:type="spellStart"/>
+      <w:r>
+        <w:rPr>
+          <w:rFonts w:cstheme="minorHAnsi"/>
+          <w:sz w:val="20"/>
+          <w:szCs w:val="20"/>
+        </w:rPr>
+        <w:t>tbl_ca_plain_txt</w:t>
+      </w:r>
+      <w:proofErr w:type="spellEnd"/>
+      <w:r>
+        <w:rPr>
+          <w:rFonts w:cstheme="minorHAnsi"/>
+          <w:sz w:val="20"/>
+          <w:szCs w:val="20"/>
+        </w:rPr>
+        <w:t>” fill corporate action in “</w:t>
+      </w:r>
+      <w:proofErr w:type="spellStart"/>
+      <w:r>
+        <w:rPr>
+          <w:rFonts w:cstheme="minorHAnsi"/>
+          <w:sz w:val="20"/>
+          <w:szCs w:val="20"/>
+        </w:rPr>
+        <w:t>tbl_ca</w:t>
+      </w:r>
+      <w:proofErr w:type="spellEnd"/>
+      <w:r>
+        <w:rPr>
+          <w:rFonts w:cstheme="minorHAnsi"/>
+          <w:sz w:val="20"/>
+          <w:szCs w:val="20"/>
+        </w:rPr>
+        <w:t>” and action fields in “</w:t>
+      </w:r>
+      <w:proofErr w:type="spellStart"/>
+      <w:r>
+        <w:rPr>
+          <w:rFonts w:cstheme="minorHAnsi"/>
+          <w:sz w:val="20"/>
+          <w:szCs w:val="20"/>
+        </w:rPr>
+        <w:t>tbl_ca_values</w:t>
+      </w:r>
+      <w:proofErr w:type="spellEnd"/>
+      <w:r>
+        <w:rPr>
+          <w:rFonts w:cstheme="minorHAnsi"/>
+          <w:sz w:val="20"/>
+          <w:szCs w:val="20"/>
+        </w:rPr>
+        <w:t>”.</w:t>
       </w:r>
     </w:p>
     <w:p>
@@ -14413,7 +15151,25 @@
           <w:sz w:val="20"/>
           <w:szCs w:val="20"/>
         </w:rPr>
-        <w:t>heck if security and dividend currencies mentioned in CA are same as what is configured in EoD system. If not, disable the index and send email to staff.</w:t>
+        <w:t xml:space="preserve">heck if security and dividend currencies mentioned in CA are same as what is configured in </w:t>
+      </w:r>
+      <w:proofErr w:type="spellStart"/>
+      <w:r>
+        <w:rPr>
+          <w:rFonts w:cstheme="minorHAnsi"/>
+          <w:sz w:val="20"/>
+          <w:szCs w:val="20"/>
+        </w:rPr>
+        <w:t>EoD</w:t>
+      </w:r>
+      <w:proofErr w:type="spellEnd"/>
+      <w:r>
+        <w:rPr>
+          <w:rFonts w:cstheme="minorHAnsi"/>
+          <w:sz w:val="20"/>
+          <w:szCs w:val="20"/>
+        </w:rPr>
+        <w:t xml:space="preserve"> system. If not, disable the index and send email to staff.</w:t>
       </w:r>
     </w:p>
     <w:p>
@@ -14454,7 +15210,25 @@
           <w:sz w:val="20"/>
           <w:szCs w:val="20"/>
         </w:rPr>
-        <w:t>, check if security and dividend currencies mentioned in CA are same as what is configured in EoD system. If not, disable the index and send email to staff.</w:t>
+        <w:t xml:space="preserve">, check if security and dividend currencies mentioned in CA are same as what is configured in </w:t>
+      </w:r>
+      <w:proofErr w:type="spellStart"/>
+      <w:r>
+        <w:rPr>
+          <w:rFonts w:cstheme="minorHAnsi"/>
+          <w:sz w:val="20"/>
+          <w:szCs w:val="20"/>
+        </w:rPr>
+        <w:t>EoD</w:t>
+      </w:r>
+      <w:proofErr w:type="spellEnd"/>
+      <w:r>
+        <w:rPr>
+          <w:rFonts w:cstheme="minorHAnsi"/>
+          <w:sz w:val="20"/>
+          <w:szCs w:val="20"/>
+        </w:rPr>
+        <w:t xml:space="preserve"> system. If not, disable the index and send email to staff.</w:t>
       </w:r>
     </w:p>
     <w:p>
@@ -14931,7 +15705,43 @@
           <w:sz w:val="20"/>
           <w:szCs w:val="20"/>
         </w:rPr>
-        <w:t>For each live index with status=1, submitted=1, usersignoff=1 and dbsignoff=1.</w:t>
+        <w:t xml:space="preserve">For each live index with status=1, submitted=1, </w:t>
+      </w:r>
+      <w:proofErr w:type="spellStart"/>
+      <w:r>
+        <w:rPr>
+          <w:rFonts w:cstheme="minorHAnsi"/>
+          <w:sz w:val="20"/>
+          <w:szCs w:val="20"/>
+        </w:rPr>
+        <w:t>usersignoff</w:t>
+      </w:r>
+      <w:proofErr w:type="spellEnd"/>
+      <w:r>
+        <w:rPr>
+          <w:rFonts w:cstheme="minorHAnsi"/>
+          <w:sz w:val="20"/>
+          <w:szCs w:val="20"/>
+        </w:rPr>
+        <w:t xml:space="preserve">=1 and </w:t>
+      </w:r>
+      <w:proofErr w:type="spellStart"/>
+      <w:r>
+        <w:rPr>
+          <w:rFonts w:cstheme="minorHAnsi"/>
+          <w:sz w:val="20"/>
+          <w:szCs w:val="20"/>
+        </w:rPr>
+        <w:t>dbsignoff</w:t>
+      </w:r>
+      <w:proofErr w:type="spellEnd"/>
+      <w:r>
+        <w:rPr>
+          <w:rFonts w:cstheme="minorHAnsi"/>
+          <w:sz w:val="20"/>
+          <w:szCs w:val="20"/>
+        </w:rPr>
+        <w:t>=1.</w:t>
       </w:r>
     </w:p>
     <w:p>
@@ -15063,42 +15873,74 @@
           <w:sz w:val="20"/>
           <w:szCs w:val="20"/>
         </w:rPr>
-        <w:t>19. Spinstockaddtemp</w:t>
-      </w:r>
-    </w:p>
-    <w:p>
-      <w:pPr>
-        <w:rPr>
-          <w:rFonts w:cstheme="minorHAnsi"/>
-          <w:sz w:val="20"/>
-          <w:szCs w:val="20"/>
-        </w:rPr>
-      </w:pPr>
-      <w:r>
-        <w:rPr>
-          <w:rFonts w:cstheme="minorHAnsi"/>
-          <w:sz w:val="20"/>
-          <w:szCs w:val="20"/>
-        </w:rPr>
-        <w:t>20. Spinstockadd</w:t>
-      </w:r>
-    </w:p>
-    <w:p>
-      <w:pPr>
-        <w:rPr>
-          <w:rFonts w:cstheme="minorHAnsi"/>
-          <w:sz w:val="20"/>
-          <w:szCs w:val="20"/>
-        </w:rPr>
-      </w:pPr>
-      <w:r>
-        <w:rPr>
-          <w:rFonts w:cstheme="minorHAnsi"/>
-          <w:sz w:val="20"/>
-          <w:szCs w:val="20"/>
-        </w:rPr>
-        <w:t>21. calccadp</w:t>
-      </w:r>
+        <w:t xml:space="preserve">19. </w:t>
+      </w:r>
+      <w:proofErr w:type="spellStart"/>
+      <w:r>
+        <w:rPr>
+          <w:rFonts w:cstheme="minorHAnsi"/>
+          <w:sz w:val="20"/>
+          <w:szCs w:val="20"/>
+        </w:rPr>
+        <w:t>Spinstockaddtemp</w:t>
+      </w:r>
+      <w:proofErr w:type="spellEnd"/>
+    </w:p>
+    <w:p>
+      <w:pPr>
+        <w:rPr>
+          <w:rFonts w:cstheme="minorHAnsi"/>
+          <w:sz w:val="20"/>
+          <w:szCs w:val="20"/>
+        </w:rPr>
+      </w:pPr>
+      <w:r>
+        <w:rPr>
+          <w:rFonts w:cstheme="minorHAnsi"/>
+          <w:sz w:val="20"/>
+          <w:szCs w:val="20"/>
+        </w:rPr>
+        <w:t xml:space="preserve">20. </w:t>
+      </w:r>
+      <w:proofErr w:type="spellStart"/>
+      <w:r>
+        <w:rPr>
+          <w:rFonts w:cstheme="minorHAnsi"/>
+          <w:sz w:val="20"/>
+          <w:szCs w:val="20"/>
+        </w:rPr>
+        <w:t>Spinstockadd</w:t>
+      </w:r>
+      <w:proofErr w:type="spellEnd"/>
+    </w:p>
+    <w:p>
+      <w:pPr>
+        <w:rPr>
+          <w:rFonts w:cstheme="minorHAnsi"/>
+          <w:sz w:val="20"/>
+          <w:szCs w:val="20"/>
+        </w:rPr>
+      </w:pPr>
+      <w:r>
+        <w:rPr>
+          <w:rFonts w:cstheme="minorHAnsi"/>
+          <w:sz w:val="20"/>
+          <w:szCs w:val="20"/>
+        </w:rPr>
+        <w:t xml:space="preserve">21. </w:t>
+      </w:r>
+      <w:proofErr w:type="spellStart"/>
+      <w:proofErr w:type="gramStart"/>
+      <w:r>
+        <w:rPr>
+          <w:rFonts w:cstheme="minorHAnsi"/>
+          <w:sz w:val="20"/>
+          <w:szCs w:val="20"/>
+        </w:rPr>
+        <w:t>calccadp</w:t>
+      </w:r>
+      <w:proofErr w:type="spellEnd"/>
+      <w:proofErr w:type="gramEnd"/>
     </w:p>
     <w:p>
       <w:pPr>
@@ -15122,8 +15964,20 @@
           <w:sz w:val="20"/>
           <w:szCs w:val="20"/>
         </w:rPr>
-        <w:t xml:space="preserve"> calccadptemp</w:t>
-      </w:r>
+        <w:t xml:space="preserve"> </w:t>
+      </w:r>
+      <w:proofErr w:type="spellStart"/>
+      <w:proofErr w:type="gramStart"/>
+      <w:r>
+        <w:rPr>
+          <w:rFonts w:cstheme="minorHAnsi"/>
+          <w:sz w:val="20"/>
+          <w:szCs w:val="20"/>
+        </w:rPr>
+        <w:t>calccadptemp</w:t>
+      </w:r>
+      <w:proofErr w:type="spellEnd"/>
+      <w:proofErr w:type="gramEnd"/>
     </w:p>
     <w:p>
       <w:pPr>
@@ -15141,6 +15995,8 @@
         </w:rPr>
         <w:t xml:space="preserve">23. </w:t>
       </w:r>
+      <w:proofErr w:type="spellStart"/>
+      <w:proofErr w:type="gramStart"/>
       <w:r>
         <w:rPr>
           <w:rFonts w:cstheme="minorHAnsi"/>
@@ -15149,6 +16005,8 @@
         </w:rPr>
         <w:t>calcrebalance</w:t>
       </w:r>
+      <w:proofErr w:type="spellEnd"/>
+      <w:proofErr w:type="gramEnd"/>
       <w:r>
         <w:rPr>
           <w:rFonts w:cstheme="minorHAnsi"/>
@@ -15220,13 +16078,23 @@
         </w:rPr>
         <w:t xml:space="preserve">Fetch list of all live indexes with </w:t>
       </w:r>
-      <w:r>
-        <w:rPr>
-          <w:rFonts w:cstheme="minorHAnsi"/>
-          <w:sz w:val="20"/>
-          <w:szCs w:val="20"/>
-        </w:rPr>
-        <w:t>ireturn=2</w:t>
+      <w:proofErr w:type="spellStart"/>
+      <w:r>
+        <w:rPr>
+          <w:rFonts w:cstheme="minorHAnsi"/>
+          <w:sz w:val="20"/>
+          <w:szCs w:val="20"/>
+        </w:rPr>
+        <w:t>ireturn</w:t>
+      </w:r>
+      <w:proofErr w:type="spellEnd"/>
+      <w:r>
+        <w:rPr>
+          <w:rFonts w:cstheme="minorHAnsi"/>
+          <w:sz w:val="20"/>
+          <w:szCs w:val="20"/>
+        </w:rPr>
+        <w:t>=2</w:t>
       </w:r>
       <w:r>
         <w:rPr>
@@ -15670,7 +16538,25 @@
           <w:sz w:val="20"/>
           <w:szCs w:val="20"/>
         </w:rPr>
-        <w:t>Send emails to users in-case of failure.</w:t>
+        <w:t xml:space="preserve">Send emails to </w:t>
+      </w:r>
+      <w:proofErr w:type="gramStart"/>
+      <w:r>
+        <w:rPr>
+          <w:rFonts w:cstheme="minorHAnsi"/>
+          <w:sz w:val="20"/>
+          <w:szCs w:val="20"/>
+        </w:rPr>
+        <w:t>users</w:t>
+      </w:r>
+      <w:proofErr w:type="gramEnd"/>
+      <w:r>
+        <w:rPr>
+          <w:rFonts w:cstheme="minorHAnsi"/>
+          <w:sz w:val="20"/>
+          <w:szCs w:val="20"/>
+        </w:rPr>
+        <w:t xml:space="preserve"> in-case of failure.</w:t>
       </w:r>
     </w:p>
     <w:p>
@@ -16153,7 +17039,25 @@
           <w:sz w:val="20"/>
           <w:szCs w:val="20"/>
         </w:rPr>
-        <w:t>&lt;email_id&gt;</w:t>
+        <w:t>&lt;</w:t>
+      </w:r>
+      <w:proofErr w:type="spellStart"/>
+      <w:r>
+        <w:rPr>
+          <w:rFonts w:cstheme="minorHAnsi"/>
+          <w:sz w:val="20"/>
+          <w:szCs w:val="20"/>
+        </w:rPr>
+        <w:t>email_id</w:t>
+      </w:r>
+      <w:proofErr w:type="spellEnd"/>
+      <w:r>
+        <w:rPr>
+          <w:rFonts w:cstheme="minorHAnsi"/>
+          <w:sz w:val="20"/>
+          <w:szCs w:val="20"/>
+        </w:rPr>
+        <w:t>&gt;</w:t>
       </w:r>
     </w:p>
     <w:p>
@@ -16215,7 +17119,43 @@
           <w:sz w:val="20"/>
           <w:szCs w:val="20"/>
         </w:rPr>
-        <w:t>rate CSV files for live indexes with status=1, submitted=1, usersignoff=1, dbsignoff=1.</w:t>
+        <w:t xml:space="preserve">rate CSV files for live indexes with status=1, submitted=1, </w:t>
+      </w:r>
+      <w:proofErr w:type="spellStart"/>
+      <w:r>
+        <w:rPr>
+          <w:rFonts w:cstheme="minorHAnsi"/>
+          <w:sz w:val="20"/>
+          <w:szCs w:val="20"/>
+        </w:rPr>
+        <w:t>usersignoff</w:t>
+      </w:r>
+      <w:proofErr w:type="spellEnd"/>
+      <w:r>
+        <w:rPr>
+          <w:rFonts w:cstheme="minorHAnsi"/>
+          <w:sz w:val="20"/>
+          <w:szCs w:val="20"/>
+        </w:rPr>
+        <w:t xml:space="preserve">=1, </w:t>
+      </w:r>
+      <w:proofErr w:type="spellStart"/>
+      <w:r>
+        <w:rPr>
+          <w:rFonts w:cstheme="minorHAnsi"/>
+          <w:sz w:val="20"/>
+          <w:szCs w:val="20"/>
+        </w:rPr>
+        <w:t>dbsignoff</w:t>
+      </w:r>
+      <w:proofErr w:type="spellEnd"/>
+      <w:r>
+        <w:rPr>
+          <w:rFonts w:cstheme="minorHAnsi"/>
+          <w:sz w:val="20"/>
+          <w:szCs w:val="20"/>
+        </w:rPr>
+        <w:t>=1.</w:t>
       </w:r>
     </w:p>
     <w:p>
@@ -16535,7 +17475,43 @@
           <w:sz w:val="20"/>
           <w:szCs w:val="20"/>
         </w:rPr>
-        <w:t xml:space="preserve"> CSV files for upcoming indexes with status=1, submitted=1, usersignoff=1, dbsignoff=1.</w:t>
+        <w:t xml:space="preserve"> CSV files for upcoming indexes with status=1, submitted=1, </w:t>
+      </w:r>
+      <w:proofErr w:type="spellStart"/>
+      <w:r>
+        <w:rPr>
+          <w:rFonts w:cstheme="minorHAnsi"/>
+          <w:sz w:val="20"/>
+          <w:szCs w:val="20"/>
+        </w:rPr>
+        <w:t>usersignoff</w:t>
+      </w:r>
+      <w:proofErr w:type="spellEnd"/>
+      <w:r>
+        <w:rPr>
+          <w:rFonts w:cstheme="minorHAnsi"/>
+          <w:sz w:val="20"/>
+          <w:szCs w:val="20"/>
+        </w:rPr>
+        <w:t xml:space="preserve">=1, </w:t>
+      </w:r>
+      <w:proofErr w:type="spellStart"/>
+      <w:r>
+        <w:rPr>
+          <w:rFonts w:cstheme="minorHAnsi"/>
+          <w:sz w:val="20"/>
+          <w:szCs w:val="20"/>
+        </w:rPr>
+        <w:t>dbsignoff</w:t>
+      </w:r>
+      <w:proofErr w:type="spellEnd"/>
+      <w:r>
+        <w:rPr>
+          <w:rFonts w:cstheme="minorHAnsi"/>
+          <w:sz w:val="20"/>
+          <w:szCs w:val="20"/>
+        </w:rPr>
+        <w:t>=1.</w:t>
       </w:r>
     </w:p>
     <w:p>
@@ -17002,7 +17978,25 @@
           <w:sz w:val="20"/>
           <w:szCs w:val="20"/>
         </w:rPr>
-        <w:t xml:space="preserve"> to users in</w:t>
+        <w:t xml:space="preserve"> to </w:t>
+      </w:r>
+      <w:proofErr w:type="gramStart"/>
+      <w:r>
+        <w:rPr>
+          <w:rFonts w:cstheme="minorHAnsi"/>
+          <w:sz w:val="20"/>
+          <w:szCs w:val="20"/>
+        </w:rPr>
+        <w:t>users</w:t>
+      </w:r>
+      <w:proofErr w:type="gramEnd"/>
+      <w:r>
+        <w:rPr>
+          <w:rFonts w:cstheme="minorHAnsi"/>
+          <w:sz w:val="20"/>
+          <w:szCs w:val="20"/>
+        </w:rPr>
+        <w:t xml:space="preserve"> in</w:t>
       </w:r>
       <w:r>
         <w:rPr>
@@ -17313,7 +18307,43 @@
           <w:sz w:val="20"/>
           <w:szCs w:val="20"/>
         </w:rPr>
-        <w:t>Source code management – Git GUI (Opensource)</w:t>
+        <w:t xml:space="preserve">Source code management – </w:t>
+      </w:r>
+      <w:proofErr w:type="spellStart"/>
+      <w:r>
+        <w:rPr>
+          <w:rFonts w:cstheme="minorHAnsi"/>
+          <w:sz w:val="20"/>
+          <w:szCs w:val="20"/>
+        </w:rPr>
+        <w:t>Git</w:t>
+      </w:r>
+      <w:proofErr w:type="spellEnd"/>
+      <w:r>
+        <w:rPr>
+          <w:rFonts w:cstheme="minorHAnsi"/>
+          <w:sz w:val="20"/>
+          <w:szCs w:val="20"/>
+        </w:rPr>
+        <w:t xml:space="preserve"> GUI (</w:t>
+      </w:r>
+      <w:proofErr w:type="spellStart"/>
+      <w:r>
+        <w:rPr>
+          <w:rFonts w:cstheme="minorHAnsi"/>
+          <w:sz w:val="20"/>
+          <w:szCs w:val="20"/>
+        </w:rPr>
+        <w:t>Opensource</w:t>
+      </w:r>
+      <w:proofErr w:type="spellEnd"/>
+      <w:r>
+        <w:rPr>
+          <w:rFonts w:cstheme="minorHAnsi"/>
+          <w:sz w:val="20"/>
+          <w:szCs w:val="20"/>
+        </w:rPr>
+        <w:t>)</w:t>
       </w:r>
     </w:p>
     <w:p>
@@ -17335,7 +18365,25 @@
           <w:sz w:val="20"/>
           <w:szCs w:val="20"/>
         </w:rPr>
-        <w:t>Source code editor – Eclipse for PHP (Opensource)</w:t>
+        <w:t>Source code editor – Eclipse for PHP (</w:t>
+      </w:r>
+      <w:proofErr w:type="spellStart"/>
+      <w:r>
+        <w:rPr>
+          <w:rFonts w:cstheme="minorHAnsi"/>
+          <w:sz w:val="20"/>
+          <w:szCs w:val="20"/>
+        </w:rPr>
+        <w:t>Opensource</w:t>
+      </w:r>
+      <w:proofErr w:type="spellEnd"/>
+      <w:r>
+        <w:rPr>
+          <w:rFonts w:cstheme="minorHAnsi"/>
+          <w:sz w:val="20"/>
+          <w:szCs w:val="20"/>
+        </w:rPr>
+        <w:t>)</w:t>
       </w:r>
     </w:p>
     <w:p>
@@ -17357,7 +18405,25 @@
           <w:sz w:val="20"/>
           <w:szCs w:val="20"/>
         </w:rPr>
-        <w:t>Local hosting server and DB – WAMP (Opensource)</w:t>
+        <w:t>Local hosting server and DB – WAMP (</w:t>
+      </w:r>
+      <w:proofErr w:type="spellStart"/>
+      <w:r>
+        <w:rPr>
+          <w:rFonts w:cstheme="minorHAnsi"/>
+          <w:sz w:val="20"/>
+          <w:szCs w:val="20"/>
+        </w:rPr>
+        <w:t>Opensource</w:t>
+      </w:r>
+      <w:proofErr w:type="spellEnd"/>
+      <w:r>
+        <w:rPr>
+          <w:rFonts w:cstheme="minorHAnsi"/>
+          <w:sz w:val="20"/>
+          <w:szCs w:val="20"/>
+        </w:rPr>
+        <w:t>)</w:t>
       </w:r>
     </w:p>
     <w:p>
@@ -17379,7 +18445,25 @@
           <w:sz w:val="20"/>
           <w:szCs w:val="20"/>
         </w:rPr>
-        <w:t>File comparison tool – Beyond Compare (Opensource)</w:t>
+        <w:t>File comparison tool – Beyond Compare (</w:t>
+      </w:r>
+      <w:proofErr w:type="spellStart"/>
+      <w:r>
+        <w:rPr>
+          <w:rFonts w:cstheme="minorHAnsi"/>
+          <w:sz w:val="20"/>
+          <w:szCs w:val="20"/>
+        </w:rPr>
+        <w:t>Opensource</w:t>
+      </w:r>
+      <w:proofErr w:type="spellEnd"/>
+      <w:r>
+        <w:rPr>
+          <w:rFonts w:cstheme="minorHAnsi"/>
+          <w:sz w:val="20"/>
+          <w:szCs w:val="20"/>
+        </w:rPr>
+        <w:t>)</w:t>
       </w:r>
     </w:p>
     <w:p>
@@ -17401,7 +18485,43 @@
           <w:sz w:val="20"/>
           <w:szCs w:val="20"/>
         </w:rPr>
-        <w:t>DB compression tool - Gzip (Opensource)</w:t>
+        <w:t xml:space="preserve">DB compression tool - </w:t>
+      </w:r>
+      <w:proofErr w:type="spellStart"/>
+      <w:r>
+        <w:rPr>
+          <w:rFonts w:cstheme="minorHAnsi"/>
+          <w:sz w:val="20"/>
+          <w:szCs w:val="20"/>
+        </w:rPr>
+        <w:t>Gzip</w:t>
+      </w:r>
+      <w:proofErr w:type="spellEnd"/>
+      <w:r>
+        <w:rPr>
+          <w:rFonts w:cstheme="minorHAnsi"/>
+          <w:sz w:val="20"/>
+          <w:szCs w:val="20"/>
+        </w:rPr>
+        <w:t xml:space="preserve"> (</w:t>
+      </w:r>
+      <w:proofErr w:type="spellStart"/>
+      <w:r>
+        <w:rPr>
+          <w:rFonts w:cstheme="minorHAnsi"/>
+          <w:sz w:val="20"/>
+          <w:szCs w:val="20"/>
+        </w:rPr>
+        <w:t>Opensource</w:t>
+      </w:r>
+      <w:proofErr w:type="spellEnd"/>
+      <w:r>
+        <w:rPr>
+          <w:rFonts w:cstheme="minorHAnsi"/>
+          <w:sz w:val="20"/>
+          <w:szCs w:val="20"/>
+        </w:rPr>
+        <w:t>)</w:t>
       </w:r>
     </w:p>
     <w:p>
@@ -17488,7 +18608,25 @@
           <w:sz w:val="20"/>
           <w:szCs w:val="20"/>
         </w:rPr>
-        <w:t>Go to Myphp admin of WAMP and create a new user with username “admin_icai2” and password “Reset1105@@”.</w:t>
+        <w:t xml:space="preserve">Go to </w:t>
+      </w:r>
+      <w:proofErr w:type="spellStart"/>
+      <w:r>
+        <w:rPr>
+          <w:rFonts w:cstheme="minorHAnsi"/>
+          <w:sz w:val="20"/>
+          <w:szCs w:val="20"/>
+        </w:rPr>
+        <w:t>Myphp</w:t>
+      </w:r>
+      <w:proofErr w:type="spellEnd"/>
+      <w:r>
+        <w:rPr>
+          <w:rFonts w:cstheme="minorHAnsi"/>
+          <w:sz w:val="20"/>
+          <w:szCs w:val="20"/>
+        </w:rPr>
+        <w:t xml:space="preserve"> admin of WAMP and create a new user with username “admin_icai2” and password “Reset1105@@”.</w:t>
       </w:r>
     </w:p>
     <w:p>
@@ -17532,7 +18670,25 @@
           <w:sz w:val="20"/>
           <w:szCs w:val="20"/>
         </w:rPr>
-        <w:t>Import live DB (in gzip format)</w:t>
+        <w:t xml:space="preserve">Import live DB (in </w:t>
+      </w:r>
+      <w:proofErr w:type="spellStart"/>
+      <w:r>
+        <w:rPr>
+          <w:rFonts w:cstheme="minorHAnsi"/>
+          <w:sz w:val="20"/>
+          <w:szCs w:val="20"/>
+        </w:rPr>
+        <w:t>gzip</w:t>
+      </w:r>
+      <w:proofErr w:type="spellEnd"/>
+      <w:r>
+        <w:rPr>
+          <w:rFonts w:cstheme="minorHAnsi"/>
+          <w:sz w:val="20"/>
+          <w:szCs w:val="20"/>
+        </w:rPr>
+        <w:t xml:space="preserve"> format)</w:t>
       </w:r>
       <w:r>
         <w:rPr>
@@ -17592,7 +18748,53 @@
           <w:sz w:val="20"/>
           <w:szCs w:val="20"/>
         </w:rPr>
-        <w:t>Download the source code from Github using Git GUI.</w:t>
+        <w:t>Dow</w:t>
+      </w:r>
+      <w:bookmarkStart w:id="0" w:name="_GoBack"/>
+      <w:bookmarkEnd w:id="0"/>
+      <w:r>
+        <w:rPr>
+          <w:rFonts w:cstheme="minorHAnsi"/>
+          <w:sz w:val="20"/>
+          <w:szCs w:val="20"/>
+        </w:rPr>
+        <w:t xml:space="preserve">nload the source code from </w:t>
+      </w:r>
+      <w:proofErr w:type="spellStart"/>
+      <w:r>
+        <w:rPr>
+          <w:rFonts w:cstheme="minorHAnsi"/>
+          <w:sz w:val="20"/>
+          <w:szCs w:val="20"/>
+        </w:rPr>
+        <w:t>Github</w:t>
+      </w:r>
+      <w:proofErr w:type="spellEnd"/>
+      <w:r>
+        <w:rPr>
+          <w:rFonts w:cstheme="minorHAnsi"/>
+          <w:sz w:val="20"/>
+          <w:szCs w:val="20"/>
+        </w:rPr>
+        <w:t xml:space="preserve"> using </w:t>
+      </w:r>
+      <w:proofErr w:type="spellStart"/>
+      <w:r>
+        <w:rPr>
+          <w:rFonts w:cstheme="minorHAnsi"/>
+          <w:sz w:val="20"/>
+          <w:szCs w:val="20"/>
+        </w:rPr>
+        <w:t>Git</w:t>
+      </w:r>
+      <w:proofErr w:type="spellEnd"/>
+      <w:r>
+        <w:rPr>
+          <w:rFonts w:cstheme="minorHAnsi"/>
+          <w:sz w:val="20"/>
+          <w:szCs w:val="20"/>
+        </w:rPr>
+        <w:t xml:space="preserve"> GUI.</w:t>
       </w:r>
     </w:p>
     <w:p>
@@ -17624,13 +18826,23 @@
         </w:rPr>
         <w:t>/</w:t>
       </w:r>
-      <w:r>
-        <w:rPr>
-          <w:rFonts w:cstheme="minorHAnsi"/>
-          <w:sz w:val="20"/>
-          <w:szCs w:val="20"/>
-        </w:rPr>
-        <w:t>wamp/www/”</w:t>
+      <w:proofErr w:type="spellStart"/>
+      <w:r>
+        <w:rPr>
+          <w:rFonts w:cstheme="minorHAnsi"/>
+          <w:sz w:val="20"/>
+          <w:szCs w:val="20"/>
+        </w:rPr>
+        <w:t>wamp</w:t>
+      </w:r>
+      <w:proofErr w:type="spellEnd"/>
+      <w:r>
+        <w:rPr>
+          <w:rFonts w:cstheme="minorHAnsi"/>
+          <w:sz w:val="20"/>
+          <w:szCs w:val="20"/>
+        </w:rPr>
+        <w:t>/www/”</w:t>
       </w:r>
     </w:p>
     <w:p>
@@ -17646,14 +18858,34 @@
           <w:szCs w:val="20"/>
         </w:rPr>
       </w:pPr>
-      <w:r>
-        <w:rPr>
-          <w:rFonts w:cstheme="minorHAnsi"/>
-          <w:sz w:val="20"/>
-          <w:szCs w:val="20"/>
-        </w:rPr>
-        <w:t>Intall Gzip</w:t>
-      </w:r>
+      <w:proofErr w:type="spellStart"/>
+      <w:r>
+        <w:rPr>
+          <w:rFonts w:cstheme="minorHAnsi"/>
+          <w:sz w:val="20"/>
+          <w:szCs w:val="20"/>
+        </w:rPr>
+        <w:t>Intall</w:t>
+      </w:r>
+      <w:proofErr w:type="spellEnd"/>
+      <w:r>
+        <w:rPr>
+          <w:rFonts w:cstheme="minorHAnsi"/>
+          <w:sz w:val="20"/>
+          <w:szCs w:val="20"/>
+        </w:rPr>
+        <w:t xml:space="preserve"> </w:t>
+      </w:r>
+      <w:proofErr w:type="spellStart"/>
+      <w:r>
+        <w:rPr>
+          <w:rFonts w:cstheme="minorHAnsi"/>
+          <w:sz w:val="20"/>
+          <w:szCs w:val="20"/>
+        </w:rPr>
+        <w:t>Gzip</w:t>
+      </w:r>
+      <w:proofErr w:type="spellEnd"/>
     </w:p>
     <w:p>
       <w:pPr>
@@ -17668,13 +18900,77 @@
           <w:szCs w:val="20"/>
         </w:rPr>
       </w:pPr>
-      <w:r>
-        <w:rPr>
-          <w:rFonts w:cstheme="minorHAnsi"/>
-          <w:sz w:val="20"/>
-          <w:szCs w:val="20"/>
-        </w:rPr>
-        <w:t>EoD now can be accessed in browser by typing following URL – “localhost/eod/icai2/index.php”.</w:t>
+      <w:proofErr w:type="spellStart"/>
+      <w:r>
+        <w:rPr>
+          <w:rFonts w:cstheme="minorHAnsi"/>
+          <w:sz w:val="20"/>
+          <w:szCs w:val="20"/>
+        </w:rPr>
+        <w:t>EoD</w:t>
+      </w:r>
+      <w:proofErr w:type="spellEnd"/>
+      <w:r>
+        <w:rPr>
+          <w:rFonts w:cstheme="minorHAnsi"/>
+          <w:sz w:val="20"/>
+          <w:szCs w:val="20"/>
+        </w:rPr>
+        <w:t xml:space="preserve"> now can be accessed in browser by typing following URL – “</w:t>
+      </w:r>
+      <w:proofErr w:type="spellStart"/>
+      <w:r>
+        <w:rPr>
+          <w:rFonts w:cstheme="minorHAnsi"/>
+          <w:sz w:val="20"/>
+          <w:szCs w:val="20"/>
+        </w:rPr>
+        <w:t>localhost</w:t>
+      </w:r>
+      <w:proofErr w:type="spellEnd"/>
+      <w:r>
+        <w:rPr>
+          <w:rFonts w:cstheme="minorHAnsi"/>
+          <w:sz w:val="20"/>
+          <w:szCs w:val="20"/>
+        </w:rPr>
+        <w:t>/</w:t>
+      </w:r>
+      <w:proofErr w:type="spellStart"/>
+      <w:r>
+        <w:rPr>
+          <w:rFonts w:cstheme="minorHAnsi"/>
+          <w:sz w:val="20"/>
+          <w:szCs w:val="20"/>
+        </w:rPr>
+        <w:t>eod</w:t>
+      </w:r>
+      <w:proofErr w:type="spellEnd"/>
+      <w:r>
+        <w:rPr>
+          <w:rFonts w:cstheme="minorHAnsi"/>
+          <w:sz w:val="20"/>
+          <w:szCs w:val="20"/>
+        </w:rPr>
+        <w:t>/icai2/</w:t>
+      </w:r>
+      <w:proofErr w:type="spellStart"/>
+      <w:r>
+        <w:rPr>
+          <w:rFonts w:cstheme="minorHAnsi"/>
+          <w:sz w:val="20"/>
+          <w:szCs w:val="20"/>
+        </w:rPr>
+        <w:t>index.php</w:t>
+      </w:r>
+      <w:proofErr w:type="spellEnd"/>
+      <w:r>
+        <w:rPr>
+          <w:rFonts w:cstheme="minorHAnsi"/>
+          <w:sz w:val="20"/>
+          <w:szCs w:val="20"/>
+        </w:rPr>
+        <w:t>”.</w:t>
       </w:r>
     </w:p>
     <w:p>
@@ -17762,7 +19058,16 @@
           <w:sz w:val="20"/>
           <w:szCs w:val="20"/>
         </w:rPr>
-        <w:t>Link source code, from C:</w:t>
+        <w:t>Link source code, from C</w:t>
+      </w:r>
+      <w:proofErr w:type="gramStart"/>
+      <w:r>
+        <w:rPr>
+          <w:rFonts w:cstheme="minorHAnsi"/>
+          <w:sz w:val="20"/>
+          <w:szCs w:val="20"/>
+        </w:rPr>
+        <w:t>:</w:t>
       </w:r>
       <w:r>
         <w:rPr>
@@ -17772,6 +19077,7 @@
         </w:rPr>
         <w:t>/</w:t>
       </w:r>
+      <w:proofErr w:type="gramEnd"/>
       <w:r>
         <w:rPr>
           <w:rFonts w:cstheme="minorHAnsi"/>
@@ -18913,7 +20219,7 @@
                 <w:bCs/>
                 <w:noProof/>
               </w:rPr>
-              <w:t>1</w:t>
+              <w:t>19</w:t>
             </w:r>
             <w:r>
               <w:rPr>
@@ -25158,7 +26464,7 @@
 </file>
 
 <file path=customXml/itemProps1.xml><?xml version="1.0" encoding="utf-8"?>
-<ds:datastoreItem xmlns:ds="http://schemas.openxmlformats.org/officeDocument/2006/customXml" ds:itemID="{DA45B03B-9F69-4CFF-9C52-64052B9475DE}">
+<ds:datastoreItem xmlns:ds="http://schemas.openxmlformats.org/officeDocument/2006/customXml" ds:itemID="{749C1982-EDEC-4E7A-BF60-C44DDF1EC742}">
   <ds:schemaRefs>
     <ds:schemaRef ds:uri="http://schemas.openxmlformats.org/officeDocument/2006/bibliography"/>
   </ds:schemaRefs>

</xml_diff>